<commit_message>
Complted group processes and communications
</commit_message>
<xml_diff>
--- a/Documents/A3_Report_TechstraOne.docx
+++ b/Documents/A3_Report_TechstraOne.docx
@@ -6808,7 +6808,19 @@
     </w:p>
     <w:p>
       <w:r>
-        <w:t xml:space="preserve">Our platform, Collect-stra, will add popular “social-media” like connectivity to a hobby enjoyed by many people; collecting trading cards, comic books and other kinds of media. We intend to make Collect-stra an easy and fun way to manage someone’s collection and to help them connect with other users with similar interests.  </w:t>
+        <w:t xml:space="preserve">Our platform, Collect-stra, will add popular </w:t>
+      </w:r>
+      <w:r>
+        <w:t xml:space="preserve">social </w:t>
+      </w:r>
+      <w:r>
+        <w:t>media</w:t>
+      </w:r>
+      <w:r>
+        <w:t>-</w:t>
+      </w:r>
+      <w:r>
+        <w:t xml:space="preserve">like connectivity to a hobby enjoyed by many people; collecting trading cards, comic books and other kinds of media. We intend to make Collect-stra an easy and fun way to manage someone’s collection and to help them connect with other users with similar interests.  </w:t>
       </w:r>
     </w:p>
     <w:p>
@@ -6848,75 +6860,105 @@
     </w:p>
     <w:p>
       <w:r>
-        <w:t>Our motivations for co</w:t>
-      </w:r>
-      <w:bookmarkStart w:id="12" w:name="_GoBack"/>
+        <w:t>O</w:t>
+      </w:r>
+      <w:r>
+        <w:t xml:space="preserve">ur main motivation for this project is to create something </w:t>
+      </w:r>
+      <w:r>
+        <w:t xml:space="preserve">useful for a hobby that many of the team find interesting and have taken part of in the past. It is our belief that the collectables industry is under represented by the </w:t>
+      </w:r>
+      <w:r>
+        <w:t xml:space="preserve">app </w:t>
+      </w:r>
+      <w:r>
+        <w:t xml:space="preserve">market and that there is </w:t>
+      </w:r>
+      <w:r>
+        <w:t>demand</w:t>
+      </w:r>
+      <w:r>
+        <w:t xml:space="preserve"> for a </w:t>
+      </w:r>
+      <w:r>
+        <w:t xml:space="preserve">social </w:t>
+      </w:r>
+      <w:r>
+        <w:t>media</w:t>
+      </w:r>
+      <w:r>
+        <w:t>-</w:t>
+      </w:r>
+      <w:r>
+        <w:t xml:space="preserve">like platform where multiple categories of collections could be represented together.  </w:t>
+      </w:r>
+    </w:p>
+    <w:p>
+      <w:r>
+        <w:t>Adding social</w:t>
+      </w:r>
+      <w:r>
+        <w:t xml:space="preserve"> </w:t>
+      </w:r>
+      <w:r>
+        <w:t>media elements to existing platforms is certainly a popular trend in the IT industry at the moment with many websites adding enhanced user experiences by offering interactions between its users and connectivity to external social media sites.</w:t>
+      </w:r>
+    </w:p>
+    <w:p>
+      <w:r>
+        <w:t xml:space="preserve">The Techstra-One team is hopeful that this project will test their existing capabilities and enable them to develop new skills which will be of benefit for future projects. </w:t>
+      </w:r>
+    </w:p>
+    <w:p>
+      <w:pPr>
+        <w:pStyle w:val="Heading2"/>
+      </w:pPr>
+      <w:bookmarkStart w:id="12" w:name="_Toc39077076"/>
+      <w:r>
+        <w:t xml:space="preserve">4.3 </w:t>
+      </w:r>
+      <w:r>
+        <w:t xml:space="preserve">Current </w:t>
+      </w:r>
+      <w:r>
+        <w:t>Landscape</w:t>
+      </w:r>
+      <w:r>
+        <w:t xml:space="preserve"> (Andrew)</w:t>
+      </w:r>
       <w:bookmarkEnd w:id="12"/>
     </w:p>
-    <w:p/>
-    <w:p>
-      <w:r>
-        <w:t xml:space="preserve">What are your motivations for your </w:t>
-      </w:r>
-      <w:proofErr w:type="gramStart"/>
-      <w:r>
-        <w:t>project.</w:t>
-      </w:r>
-      <w:proofErr w:type="gramEnd"/>
-      <w:r>
-        <w:t xml:space="preserve"> Why is this project important or interesting? How does it fit in with current IT trends? What would it show to a future employer if you were able to work on this project? At least one paragraph is expected.</w:t>
+    <w:p>
+      <w:r>
+        <w:t>What similar systems or products are available? What competitors are there? What points of difference are there about your project compared to what exist now? At least one paragraph is expected.</w:t>
       </w:r>
     </w:p>
     <w:p>
       <w:pPr>
         <w:pStyle w:val="Heading2"/>
       </w:pPr>
-      <w:bookmarkStart w:id="13" w:name="_Toc39077076"/>
-      <w:r>
-        <w:t xml:space="preserve">4.3 </w:t>
-      </w:r>
-      <w:r>
-        <w:t xml:space="preserve">Current </w:t>
-      </w:r>
-      <w:r>
-        <w:t>Landscape</w:t>
-      </w:r>
-      <w:r>
-        <w:t xml:space="preserve"> (Andrew)</w:t>
+      <w:bookmarkStart w:id="13" w:name="_Toc39077077"/>
+      <w:r>
+        <w:t xml:space="preserve">4.4 </w:t>
+      </w:r>
+      <w:r>
+        <w:t xml:space="preserve">Project </w:t>
+      </w:r>
+      <w:r>
+        <w:t>Aims</w:t>
+      </w:r>
+      <w:r>
+        <w:t xml:space="preserve"> (</w:t>
+      </w:r>
+      <w:proofErr w:type="spellStart"/>
+      <w:r>
+        <w:t>Bec</w:t>
+      </w:r>
+      <w:proofErr w:type="spellEnd"/>
+      <w:r>
+        <w:t>)</w:t>
       </w:r>
       <w:bookmarkEnd w:id="13"/>
-    </w:p>
-    <w:p>
-      <w:r>
-        <w:t>What similar systems or products are available? What competitors are there? What points of difference are there about your project compared to what exist now? At least one paragraph is expected.</w:t>
-      </w:r>
-    </w:p>
-    <w:p>
-      <w:pPr>
-        <w:pStyle w:val="Heading2"/>
-      </w:pPr>
-      <w:bookmarkStart w:id="14" w:name="_Toc39077077"/>
-      <w:r>
-        <w:t xml:space="preserve">4.4 </w:t>
-      </w:r>
-      <w:r>
-        <w:t xml:space="preserve">Project </w:t>
-      </w:r>
-      <w:r>
-        <w:t>Aims</w:t>
-      </w:r>
-      <w:r>
-        <w:t xml:space="preserve"> (</w:t>
-      </w:r>
-      <w:proofErr w:type="spellStart"/>
-      <w:r>
-        <w:t>Bec</w:t>
-      </w:r>
-      <w:proofErr w:type="spellEnd"/>
-      <w:r>
-        <w:t>)</w:t>
-      </w:r>
-      <w:bookmarkEnd w:id="14"/>
     </w:p>
     <w:p>
       <w:r>
@@ -6991,6 +7033,7 @@
         </w:rPr>
       </w:pPr>
       <w:r>
+        <w:lastRenderedPageBreak/>
         <w:br w:type="page"/>
       </w:r>
     </w:p>
@@ -6998,7 +7041,7 @@
       <w:pPr>
         <w:pStyle w:val="Heading2"/>
       </w:pPr>
-      <w:bookmarkStart w:id="15" w:name="_Toc39077078"/>
+      <w:bookmarkStart w:id="14" w:name="_Toc39077078"/>
       <w:r>
         <w:lastRenderedPageBreak/>
         <w:t>4.</w:t>
@@ -7024,18 +7067,47 @@
       <w:r>
         <w:t>)</w:t>
       </w:r>
+      <w:bookmarkEnd w:id="14"/>
+    </w:p>
+    <w:p>
+      <w:pPr>
+        <w:pStyle w:val="Heading3"/>
+      </w:pPr>
+      <w:bookmarkStart w:id="15" w:name="_Toc39077079"/>
+      <w:r>
+        <w:t xml:space="preserve">4.5.1 </w:t>
+      </w:r>
+      <w:r>
+        <w:t>Project Conception</w:t>
+      </w:r>
       <w:bookmarkEnd w:id="15"/>
+      <w:r>
+        <w:t xml:space="preserve"> </w:t>
+      </w:r>
+    </w:p>
+    <w:p>
+      <w:r>
+        <w:t>(</w:t>
+      </w:r>
+      <w:proofErr w:type="gramStart"/>
+      <w:r>
+        <w:t>how</w:t>
+      </w:r>
+      <w:proofErr w:type="gramEnd"/>
+      <w:r>
+        <w:t xml:space="preserve"> did we come up with this idea)</w:t>
+      </w:r>
     </w:p>
     <w:p>
       <w:pPr>
         <w:pStyle w:val="Heading3"/>
       </w:pPr>
-      <w:bookmarkStart w:id="16" w:name="_Toc39077079"/>
-      <w:r>
-        <w:t xml:space="preserve">4.5.1 </w:t>
-      </w:r>
-      <w:r>
-        <w:t>Project Conception</w:t>
+      <w:bookmarkStart w:id="16" w:name="_Toc39077080"/>
+      <w:r>
+        <w:t xml:space="preserve">4.5.2 </w:t>
+      </w:r>
+      <w:r>
+        <w:t>Planned Features</w:t>
       </w:r>
       <w:bookmarkEnd w:id="16"/>
       <w:r>
@@ -7048,23 +7120,35 @@
       </w:r>
       <w:proofErr w:type="gramStart"/>
       <w:r>
-        <w:t>how</w:t>
+        <w:t>just</w:t>
       </w:r>
       <w:proofErr w:type="gramEnd"/>
       <w:r>
-        <w:t xml:space="preserve"> did we come up with this idea)</w:t>
+        <w:t xml:space="preserve"> detail</w:t>
+      </w:r>
+      <w:r>
+        <w:t>s</w:t>
+      </w:r>
+      <w:r>
+        <w:t xml:space="preserve"> </w:t>
+      </w:r>
+      <w:r>
+        <w:t xml:space="preserve">on </w:t>
+      </w:r>
+      <w:r>
+        <w:t>what’s within our scope)</w:t>
       </w:r>
     </w:p>
     <w:p>
       <w:pPr>
         <w:pStyle w:val="Heading3"/>
       </w:pPr>
-      <w:bookmarkStart w:id="17" w:name="_Toc39077080"/>
-      <w:r>
-        <w:t xml:space="preserve">4.5.2 </w:t>
-      </w:r>
-      <w:r>
-        <w:t>Planned Features</w:t>
+      <w:bookmarkStart w:id="17" w:name="_Toc39077081"/>
+      <w:r>
+        <w:t xml:space="preserve">4.5.3 </w:t>
+      </w:r>
+      <w:r>
+        <w:t>Planned Features Implementation</w:t>
       </w:r>
       <w:bookmarkEnd w:id="17"/>
       <w:r>
@@ -7077,37 +7161,48 @@
       </w:r>
       <w:proofErr w:type="gramStart"/>
       <w:r>
-        <w:t>just</w:t>
+        <w:t>what</w:t>
       </w:r>
       <w:proofErr w:type="gramEnd"/>
       <w:r>
-        <w:t xml:space="preserve"> detail</w:t>
-      </w:r>
-      <w:r>
-        <w:t>s</w:t>
-      </w:r>
+        <w:t xml:space="preserve"> skills will we learn to make this happen, what technologies will be used )</w:t>
+      </w:r>
+    </w:p>
+    <w:p>
+      <w:pPr>
+        <w:pStyle w:val="Heading3"/>
+      </w:pPr>
+      <w:bookmarkStart w:id="18" w:name="_Toc39077082"/>
+      <w:r>
+        <w:t>4.5.4 Project Deliverables</w:t>
+      </w:r>
+      <w:bookmarkEnd w:id="18"/>
       <w:r>
         <w:t xml:space="preserve"> </w:t>
       </w:r>
-      <w:r>
-        <w:t xml:space="preserve">on </w:t>
-      </w:r>
-      <w:r>
-        <w:t>what’s within our scope)</w:t>
+    </w:p>
+    <w:p>
+      <w:r>
+        <w:t>(</w:t>
+      </w:r>
+      <w:proofErr w:type="gramStart"/>
+      <w:r>
+        <w:t>java</w:t>
+      </w:r>
+      <w:proofErr w:type="gramEnd"/>
+      <w:r>
+        <w:t xml:space="preserve"> app, database, website)</w:t>
       </w:r>
     </w:p>
     <w:p>
       <w:pPr>
         <w:pStyle w:val="Heading3"/>
       </w:pPr>
-      <w:bookmarkStart w:id="18" w:name="_Toc39077081"/>
-      <w:r>
-        <w:t xml:space="preserve">4.5.3 </w:t>
-      </w:r>
-      <w:r>
-        <w:t>Planned Features Implementation</w:t>
-      </w:r>
-      <w:bookmarkEnd w:id="18"/>
+      <w:bookmarkStart w:id="19" w:name="_Toc39077083"/>
+      <w:r>
+        <w:t>4.5.5 Project Leads</w:t>
+      </w:r>
+      <w:bookmarkEnd w:id="19"/>
       <w:r>
         <w:t xml:space="preserve"> </w:t>
       </w:r>
@@ -7122,109 +7217,57 @@
       </w:r>
       <w:proofErr w:type="gramEnd"/>
       <w:r>
-        <w:t xml:space="preserve"> skills will we learn to make this happen, what technologies will be used )</w:t>
+        <w:t xml:space="preserve"> ideas did we follow,  </w:t>
+      </w:r>
+      <w:proofErr w:type="spellStart"/>
+      <w:r>
+        <w:t>eg</w:t>
+      </w:r>
+      <w:proofErr w:type="spellEnd"/>
+      <w:r>
+        <w:t>. Connecting to an API</w:t>
+      </w:r>
+      <w:proofErr w:type="gramStart"/>
+      <w:r>
+        <w:t xml:space="preserve">.  </w:t>
+      </w:r>
+      <w:proofErr w:type="gramEnd"/>
+      <w:r>
+        <w:t>Did it work out?)</w:t>
       </w:r>
     </w:p>
     <w:p>
       <w:pPr>
         <w:pStyle w:val="Heading3"/>
       </w:pPr>
-      <w:bookmarkStart w:id="19" w:name="_Toc39077082"/>
-      <w:r>
-        <w:t>4.5.4 Project Deliverables</w:t>
-      </w:r>
-      <w:bookmarkEnd w:id="19"/>
-      <w:r>
-        <w:t xml:space="preserve"> </w:t>
-      </w:r>
-    </w:p>
-    <w:p>
-      <w:r>
-        <w:t>(</w:t>
+      <w:bookmarkStart w:id="20" w:name="_Toc39077084"/>
+      <w:r>
+        <w:t>4.5.6 Future Features</w:t>
+      </w:r>
+      <w:bookmarkEnd w:id="20"/>
+    </w:p>
+    <w:p>
+      <w:r>
+        <w:t>(Include our lofty ideas for the future of the app – discussed in A2)</w:t>
+      </w:r>
+    </w:p>
+    <w:p>
+      <w:pPr>
+        <w:pStyle w:val="Heading3"/>
+      </w:pPr>
+      <w:bookmarkStart w:id="21" w:name="_Toc39077085"/>
+      <w:r>
+        <w:t xml:space="preserve">4.5.7 Future Features Implementation (will we need funding, additional resources </w:t>
       </w:r>
       <w:proofErr w:type="gramStart"/>
       <w:r>
-        <w:t>java</w:t>
+        <w:t>ect</w:t>
       </w:r>
       <w:proofErr w:type="gramEnd"/>
       <w:r>
-        <w:t xml:space="preserve"> app, database, website)</w:t>
-      </w:r>
-    </w:p>
-    <w:p>
-      <w:pPr>
-        <w:pStyle w:val="Heading3"/>
-      </w:pPr>
-      <w:bookmarkStart w:id="20" w:name="_Toc39077083"/>
-      <w:r>
-        <w:t>4.5.5 Project Leads</w:t>
-      </w:r>
-      <w:bookmarkEnd w:id="20"/>
-      <w:r>
-        <w:t xml:space="preserve"> </w:t>
-      </w:r>
-    </w:p>
-    <w:p>
-      <w:r>
-        <w:t>(</w:t>
-      </w:r>
-      <w:proofErr w:type="gramStart"/>
-      <w:r>
-        <w:t>what</w:t>
-      </w:r>
-      <w:proofErr w:type="gramEnd"/>
-      <w:r>
-        <w:t xml:space="preserve"> ideas did we follow,  </w:t>
-      </w:r>
-      <w:proofErr w:type="spellStart"/>
-      <w:r>
-        <w:t>eg</w:t>
-      </w:r>
-      <w:proofErr w:type="spellEnd"/>
-      <w:r>
-        <w:t>. Connecting to an API</w:t>
-      </w:r>
-      <w:proofErr w:type="gramStart"/>
-      <w:r>
-        <w:t xml:space="preserve">.  </w:t>
-      </w:r>
-      <w:proofErr w:type="gramEnd"/>
-      <w:r>
-        <w:t>Did it work out?)</w:t>
-      </w:r>
-    </w:p>
-    <w:p>
-      <w:pPr>
-        <w:pStyle w:val="Heading3"/>
-      </w:pPr>
-      <w:bookmarkStart w:id="21" w:name="_Toc39077084"/>
-      <w:r>
-        <w:t>4.5.6 Future Features</w:t>
+        <w:t>.)</w:t>
       </w:r>
       <w:bookmarkEnd w:id="21"/>
-    </w:p>
-    <w:p>
-      <w:r>
-        <w:t>(Include our lofty ideas for the future of the app – discussed in A2)</w:t>
-      </w:r>
-    </w:p>
-    <w:p>
-      <w:pPr>
-        <w:pStyle w:val="Heading3"/>
-      </w:pPr>
-      <w:bookmarkStart w:id="22" w:name="_Toc39077085"/>
-      <w:r>
-        <w:t xml:space="preserve">4.5.7 Future Features Implementation (will we need funding, additional resources </w:t>
-      </w:r>
-      <w:proofErr w:type="gramStart"/>
-      <w:r>
-        <w:t>ect</w:t>
-      </w:r>
-      <w:proofErr w:type="gramEnd"/>
-      <w:r>
-        <w:t>.)</w:t>
-      </w:r>
-      <w:bookmarkEnd w:id="22"/>
     </w:p>
     <w:p>
       <w:r>
@@ -7282,7 +7325,7 @@
       <w:pPr>
         <w:pStyle w:val="Heading2"/>
       </w:pPr>
-      <w:bookmarkStart w:id="23" w:name="_Toc39077086"/>
+      <w:bookmarkStart w:id="22" w:name="_Toc39077086"/>
       <w:r>
         <w:lastRenderedPageBreak/>
         <w:t xml:space="preserve">4.6 </w:t>
@@ -7296,31 +7339,31 @@
       <w:r>
         <w:t xml:space="preserve"> (Tim)</w:t>
       </w:r>
+      <w:bookmarkEnd w:id="22"/>
+    </w:p>
+    <w:p>
+      <w:r>
+        <w:t>It is sometimes useful to define roles for particular participants, such as Lead Developer, or Technical Designer, or User Interface Designer. It is also possible that roles are changed from week to week, depending on what needs to be done next. Have you defined any specific roles for your project? If so, describe and justify these. If not, describe your process and justify why there are no specific roles.</w:t>
+      </w:r>
+    </w:p>
+    <w:p>
+      <w:pPr>
+        <w:pStyle w:val="Heading2"/>
+      </w:pPr>
+      <w:bookmarkStart w:id="23" w:name="_Toc39077087"/>
+      <w:r>
+        <w:t>4.7</w:t>
+      </w:r>
+      <w:r>
+        <w:t xml:space="preserve"> </w:t>
+      </w:r>
+      <w:r>
+        <w:t xml:space="preserve">Project </w:t>
+      </w:r>
+      <w:r>
+        <w:t>Scope and Limits</w:t>
+      </w:r>
       <w:bookmarkEnd w:id="23"/>
-    </w:p>
-    <w:p>
-      <w:r>
-        <w:t>It is sometimes useful to define roles for particular participants, such as Lead Developer, or Technical Designer, or User Interface Designer. It is also possible that roles are changed from week to week, depending on what needs to be done next. Have you defined any specific roles for your project? If so, describe and justify these. If not, describe your process and justify why there are no specific roles.</w:t>
-      </w:r>
-    </w:p>
-    <w:p>
-      <w:pPr>
-        <w:pStyle w:val="Heading2"/>
-      </w:pPr>
-      <w:bookmarkStart w:id="24" w:name="_Toc39077087"/>
-      <w:r>
-        <w:t>4.7</w:t>
-      </w:r>
-      <w:r>
-        <w:t xml:space="preserve"> </w:t>
-      </w:r>
-      <w:r>
-        <w:t xml:space="preserve">Project </w:t>
-      </w:r>
-      <w:r>
-        <w:t>Scope and Limits</w:t>
-      </w:r>
-      <w:bookmarkEnd w:id="24"/>
     </w:p>
     <w:p>
       <w:r>
@@ -7534,7 +7577,7 @@
       <w:pPr>
         <w:pStyle w:val="Heading2"/>
       </w:pPr>
-      <w:bookmarkStart w:id="25" w:name="_Toc39077088"/>
+      <w:bookmarkStart w:id="24" w:name="_Toc39077088"/>
       <w:r>
         <w:t>4.8</w:t>
       </w:r>
@@ -7550,42 +7593,42 @@
       <w:r>
         <w:t xml:space="preserve"> (Tim)</w:t>
       </w:r>
+      <w:bookmarkEnd w:id="24"/>
+    </w:p>
+    <w:p>
+      <w:r>
+        <w:t xml:space="preserve">What software or other tools are required by the project? </w:t>
+      </w:r>
+      <w:proofErr w:type="gramStart"/>
+      <w:r>
+        <w:t>Are</w:t>
+      </w:r>
+      <w:proofErr w:type="gramEnd"/>
+      <w:r>
+        <w:t xml:space="preserve"> there any software licenses needed? Is there any hardware needed (beyond a standard laptop or something similar)? This needs to be precise (e.g. Windows Movie Maker Version 45.3) but needn't be long. You should also include a brief description of any prior experience any group members have had with the tools and technologies you list. There is no minimum length for this. It is important to be as precise as possible, but descriptions of the tools are not needed here</w:t>
+      </w:r>
+    </w:p>
+    <w:p>
+      <w:pPr>
+        <w:pStyle w:val="Heading2"/>
+      </w:pPr>
+      <w:bookmarkStart w:id="25" w:name="_Toc39077089"/>
+      <w:r>
+        <w:t>4.9</w:t>
+      </w:r>
+      <w:r>
+        <w:t xml:space="preserve"> </w:t>
+      </w:r>
+      <w:r>
+        <w:t xml:space="preserve">Project </w:t>
+      </w:r>
+      <w:r>
+        <w:t>Testing</w:t>
+      </w:r>
+      <w:r>
+        <w:t xml:space="preserve"> (Adrian Ferrara)</w:t>
+      </w:r>
       <w:bookmarkEnd w:id="25"/>
-    </w:p>
-    <w:p>
-      <w:r>
-        <w:t xml:space="preserve">What software or other tools are required by the project? </w:t>
-      </w:r>
-      <w:proofErr w:type="gramStart"/>
-      <w:r>
-        <w:t>Are</w:t>
-      </w:r>
-      <w:proofErr w:type="gramEnd"/>
-      <w:r>
-        <w:t xml:space="preserve"> there any software licenses needed? Is there any hardware needed (beyond a standard laptop or something similar)? This needs to be precise (e.g. Windows Movie Maker Version 45.3) but needn't be long. You should also include a brief description of any prior experience any group members have had with the tools and technologies you list. There is no minimum length for this. It is important to be as precise as possible, but descriptions of the tools are not needed here</w:t>
-      </w:r>
-    </w:p>
-    <w:p>
-      <w:pPr>
-        <w:pStyle w:val="Heading2"/>
-      </w:pPr>
-      <w:bookmarkStart w:id="26" w:name="_Toc39077089"/>
-      <w:r>
-        <w:t>4.9</w:t>
-      </w:r>
-      <w:r>
-        <w:t xml:space="preserve"> </w:t>
-      </w:r>
-      <w:r>
-        <w:t xml:space="preserve">Project </w:t>
-      </w:r>
-      <w:r>
-        <w:t>Testing</w:t>
-      </w:r>
-      <w:r>
-        <w:t xml:space="preserve"> (Adrian Ferrara)</w:t>
-      </w:r>
-      <w:bookmarkEnd w:id="26"/>
     </w:p>
     <w:p>
       <w:r>
@@ -7603,7 +7646,7 @@
           <w:szCs w:val="26"/>
         </w:rPr>
       </w:pPr>
-      <w:bookmarkStart w:id="27" w:name="_Toc39077090"/>
+      <w:bookmarkStart w:id="26" w:name="_Toc39077090"/>
       <w:r>
         <w:br w:type="page"/>
       </w:r>
@@ -7619,7 +7662,7 @@
       <w:r>
         <w:t xml:space="preserve"> Timeframe</w:t>
       </w:r>
-      <w:bookmarkEnd w:id="27"/>
+      <w:bookmarkEnd w:id="26"/>
     </w:p>
     <w:tbl>
       <w:tblPr>
@@ -9227,7 +9270,7 @@
               <w:cnfStyle w:val="000000000000" w:firstRow="0" w:lastRow="0" w:firstColumn="0" w:lastColumn="0" w:oddVBand="0" w:evenVBand="0" w:oddHBand="0" w:evenHBand="0" w:firstRowFirstColumn="0" w:firstRowLastColumn="0" w:lastRowFirstColumn="0" w:lastRowLastColumn="0"/>
             </w:pPr>
             <w:r>
-              <w:t>Assignment 3 Submission</w:t>
+              <w:t>Project Testing</w:t>
             </w:r>
           </w:p>
         </w:tc>
@@ -9280,7 +9323,7 @@
               <w:cnfStyle w:val="000000100000" w:firstRow="0" w:lastRow="0" w:firstColumn="0" w:lastColumn="0" w:oddVBand="0" w:evenVBand="0" w:oddHBand="1" w:evenHBand="0" w:firstRowFirstColumn="0" w:firstRowLastColumn="0" w:lastRowFirstColumn="0" w:lastRowLastColumn="0"/>
             </w:pPr>
             <w:r>
-              <w:t>Assignment 5 Submission</w:t>
+              <w:t>Assignment 3 Submission</w:t>
             </w:r>
           </w:p>
         </w:tc>
@@ -9305,16 +9348,13 @@
           <w:tcPr>
             <w:cnfStyle w:val="001000000000" w:firstRow="0" w:lastRow="0" w:firstColumn="1" w:lastColumn="0" w:oddVBand="0" w:evenVBand="0" w:oddHBand="0" w:evenHBand="0" w:firstRowFirstColumn="0" w:firstRowLastColumn="0" w:lastRowFirstColumn="0" w:lastRowLastColumn="0"/>
             <w:tcW w:w="864" w:type="dxa"/>
-            <w:vMerge w:val="restart"/>
+            <w:vMerge/>
             <w:vAlign w:val="center"/>
           </w:tcPr>
           <w:p>
             <w:pPr>
               <w:jc w:val="center"/>
             </w:pPr>
-            <w:r>
-              <w:t>7</w:t>
-            </w:r>
           </w:p>
         </w:tc>
         <w:tc>
@@ -9333,7 +9373,113 @@
               <w:cnfStyle w:val="000000000000" w:firstRow="0" w:lastRow="0" w:firstColumn="0" w:lastColumn="0" w:oddVBand="0" w:evenVBand="0" w:oddHBand="0" w:evenHBand="0" w:firstRowFirstColumn="0" w:firstRowLastColumn="0" w:lastRowFirstColumn="0" w:lastRowLastColumn="0"/>
             </w:pPr>
             <w:r>
+              <w:t>Assignment 5 Submission</w:t>
+            </w:r>
+          </w:p>
+        </w:tc>
+        <w:tc>
+          <w:tcPr>
+            <w:tcW w:w="1934" w:type="dxa"/>
+            <w:vAlign w:val="center"/>
+          </w:tcPr>
+          <w:p>
+            <w:pPr>
+              <w:jc w:val="center"/>
+              <w:cnfStyle w:val="000000000000" w:firstRow="0" w:lastRow="0" w:firstColumn="0" w:lastColumn="0" w:oddVBand="0" w:evenVBand="0" w:oddHBand="0" w:evenHBand="0" w:firstRowFirstColumn="0" w:firstRowLastColumn="0" w:lastRowFirstColumn="0" w:lastRowLastColumn="0"/>
+            </w:pPr>
+            <w:r>
+              <w:t>All</w:t>
+            </w:r>
+          </w:p>
+        </w:tc>
+      </w:tr>
+      <w:tr>
+        <w:trPr>
+          <w:cnfStyle w:val="000000100000" w:firstRow="0" w:lastRow="0" w:firstColumn="0" w:lastColumn="0" w:oddVBand="0" w:evenVBand="0" w:oddHBand="1" w:evenHBand="0" w:firstRowFirstColumn="0" w:firstRowLastColumn="0" w:lastRowFirstColumn="0" w:lastRowLastColumn="0"/>
+        </w:trPr>
+        <w:tc>
+          <w:tcPr>
+            <w:cnfStyle w:val="001000000000" w:firstRow="0" w:lastRow="0" w:firstColumn="1" w:lastColumn="0" w:oddVBand="0" w:evenVBand="0" w:oddHBand="0" w:evenHBand="0" w:firstRowFirstColumn="0" w:firstRowLastColumn="0" w:lastRowFirstColumn="0" w:lastRowLastColumn="0"/>
+            <w:tcW w:w="864" w:type="dxa"/>
+            <w:vMerge w:val="restart"/>
+            <w:vAlign w:val="center"/>
+          </w:tcPr>
+          <w:p>
+            <w:pPr>
+              <w:jc w:val="center"/>
+            </w:pPr>
+            <w:r>
+              <w:t>7</w:t>
+            </w:r>
+          </w:p>
+        </w:tc>
+        <w:tc>
+          <w:tcPr>
+            <w:tcW w:w="6444" w:type="dxa"/>
+            <w:gridSpan w:val="2"/>
+          </w:tcPr>
+          <w:p>
+            <w:pPr>
+              <w:pStyle w:val="ListParagraph"/>
+              <w:numPr>
+                <w:ilvl w:val="0"/>
+                <w:numId w:val="41"/>
+              </w:numPr>
+              <w:ind w:left="360"/>
+              <w:cnfStyle w:val="000000100000" w:firstRow="0" w:lastRow="0" w:firstColumn="0" w:lastColumn="0" w:oddVBand="0" w:evenVBand="0" w:oddHBand="1" w:evenHBand="0" w:firstRowFirstColumn="0" w:firstRowLastColumn="0" w:lastRowFirstColumn="0" w:lastRowLastColumn="0"/>
+            </w:pPr>
+            <w:r>
               <w:t>Team meeting: Develop project plan for further feature implementation</w:t>
+            </w:r>
+          </w:p>
+        </w:tc>
+        <w:tc>
+          <w:tcPr>
+            <w:tcW w:w="1934" w:type="dxa"/>
+            <w:vAlign w:val="center"/>
+          </w:tcPr>
+          <w:p>
+            <w:pPr>
+              <w:jc w:val="center"/>
+              <w:cnfStyle w:val="000000100000" w:firstRow="0" w:lastRow="0" w:firstColumn="0" w:lastColumn="0" w:oddVBand="0" w:evenVBand="0" w:oddHBand="1" w:evenHBand="0" w:firstRowFirstColumn="0" w:firstRowLastColumn="0" w:lastRowFirstColumn="0" w:lastRowLastColumn="0"/>
+            </w:pPr>
+            <w:r>
+              <w:t>All</w:t>
+            </w:r>
+          </w:p>
+        </w:tc>
+      </w:tr>
+      <w:tr>
+        <w:tc>
+          <w:tcPr>
+            <w:cnfStyle w:val="001000000000" w:firstRow="0" w:lastRow="0" w:firstColumn="1" w:lastColumn="0" w:oddVBand="0" w:evenVBand="0" w:oddHBand="0" w:evenHBand="0" w:firstRowFirstColumn="0" w:firstRowLastColumn="0" w:lastRowFirstColumn="0" w:lastRowLastColumn="0"/>
+            <w:tcW w:w="864" w:type="dxa"/>
+            <w:vMerge/>
+            <w:vAlign w:val="center"/>
+          </w:tcPr>
+          <w:p>
+            <w:pPr>
+              <w:jc w:val="center"/>
+            </w:pPr>
+          </w:p>
+        </w:tc>
+        <w:tc>
+          <w:tcPr>
+            <w:tcW w:w="6444" w:type="dxa"/>
+            <w:gridSpan w:val="2"/>
+          </w:tcPr>
+          <w:p>
+            <w:pPr>
+              <w:pStyle w:val="ListParagraph"/>
+              <w:numPr>
+                <w:ilvl w:val="0"/>
+                <w:numId w:val="41"/>
+              </w:numPr>
+              <w:ind w:left="360"/>
+              <w:cnfStyle w:val="000000000000" w:firstRow="0" w:lastRow="0" w:firstColumn="0" w:lastColumn="0" w:oddVBand="0" w:evenVBand="0" w:oddHBand="0" w:evenHBand="0" w:firstRowFirstColumn="0" w:firstRowLastColumn="0" w:lastRowFirstColumn="0" w:lastRowLastColumn="0"/>
+            </w:pPr>
+            <w:r>
+              <w:t>Project plan report</w:t>
             </w:r>
           </w:p>
         </w:tc>
@@ -9386,7 +9532,7 @@
               <w:cnfStyle w:val="000000100000" w:firstRow="0" w:lastRow="0" w:firstColumn="0" w:lastColumn="0" w:oddVBand="0" w:evenVBand="0" w:oddHBand="1" w:evenHBand="0" w:firstRowFirstColumn="0" w:firstRowLastColumn="0" w:lastRowFirstColumn="0" w:lastRowLastColumn="0"/>
             </w:pPr>
             <w:r>
-              <w:t>Project plan report</w:t>
+              <w:t>Feasibility study of further functionalities</w:t>
             </w:r>
           </w:p>
         </w:tc>
@@ -9402,6 +9548,113 @@
             </w:pPr>
             <w:r>
               <w:t>All</w:t>
+            </w:r>
+          </w:p>
+        </w:tc>
+      </w:tr>
+      <w:tr>
+        <w:tc>
+          <w:tcPr>
+            <w:cnfStyle w:val="001000000000" w:firstRow="0" w:lastRow="0" w:firstColumn="1" w:lastColumn="0" w:oddVBand="0" w:evenVBand="0" w:oddHBand="0" w:evenHBand="0" w:firstRowFirstColumn="0" w:firstRowLastColumn="0" w:lastRowFirstColumn="0" w:lastRowLastColumn="0"/>
+            <w:tcW w:w="864" w:type="dxa"/>
+            <w:vMerge w:val="restart"/>
+            <w:vAlign w:val="center"/>
+          </w:tcPr>
+          <w:p>
+            <w:pPr>
+              <w:jc w:val="center"/>
+            </w:pPr>
+            <w:r>
+              <w:t>8</w:t>
+            </w:r>
+          </w:p>
+        </w:tc>
+        <w:tc>
+          <w:tcPr>
+            <w:tcW w:w="6444" w:type="dxa"/>
+            <w:gridSpan w:val="2"/>
+          </w:tcPr>
+          <w:p>
+            <w:pPr>
+              <w:pStyle w:val="ListParagraph"/>
+              <w:numPr>
+                <w:ilvl w:val="0"/>
+                <w:numId w:val="41"/>
+              </w:numPr>
+              <w:ind w:left="360"/>
+              <w:cnfStyle w:val="000000000000" w:firstRow="0" w:lastRow="0" w:firstColumn="0" w:lastColumn="0" w:oddVBand="0" w:evenVBand="0" w:oddHBand="0" w:evenHBand="0" w:firstRowFirstColumn="0" w:firstRowLastColumn="0" w:lastRowFirstColumn="0" w:lastRowLastColumn="0"/>
+            </w:pPr>
+            <w:r>
+              <w:t>Team meeting:  Team member assignments</w:t>
+            </w:r>
+          </w:p>
+        </w:tc>
+        <w:tc>
+          <w:tcPr>
+            <w:tcW w:w="1934" w:type="dxa"/>
+            <w:vAlign w:val="center"/>
+          </w:tcPr>
+          <w:p>
+            <w:pPr>
+              <w:jc w:val="center"/>
+              <w:cnfStyle w:val="000000000000" w:firstRow="0" w:lastRow="0" w:firstColumn="0" w:lastColumn="0" w:oddVBand="0" w:evenVBand="0" w:oddHBand="0" w:evenHBand="0" w:firstRowFirstColumn="0" w:firstRowLastColumn="0" w:lastRowFirstColumn="0" w:lastRowLastColumn="0"/>
+            </w:pPr>
+            <w:r>
+              <w:t>All</w:t>
+            </w:r>
+          </w:p>
+        </w:tc>
+      </w:tr>
+      <w:tr>
+        <w:trPr>
+          <w:cnfStyle w:val="000000100000" w:firstRow="0" w:lastRow="0" w:firstColumn="0" w:lastColumn="0" w:oddVBand="0" w:evenVBand="0" w:oddHBand="1" w:evenHBand="0" w:firstRowFirstColumn="0" w:firstRowLastColumn="0" w:lastRowFirstColumn="0" w:lastRowLastColumn="0"/>
+        </w:trPr>
+        <w:tc>
+          <w:tcPr>
+            <w:cnfStyle w:val="001000000000" w:firstRow="0" w:lastRow="0" w:firstColumn="1" w:lastColumn="0" w:oddVBand="0" w:evenVBand="0" w:oddHBand="0" w:evenHBand="0" w:firstRowFirstColumn="0" w:firstRowLastColumn="0" w:lastRowFirstColumn="0" w:lastRowLastColumn="0"/>
+            <w:tcW w:w="864" w:type="dxa"/>
+            <w:vMerge/>
+            <w:vAlign w:val="center"/>
+          </w:tcPr>
+          <w:p>
+            <w:pPr>
+              <w:jc w:val="center"/>
+            </w:pPr>
+          </w:p>
+        </w:tc>
+        <w:tc>
+          <w:tcPr>
+            <w:tcW w:w="6444" w:type="dxa"/>
+            <w:gridSpan w:val="2"/>
+            <w:vAlign w:val="center"/>
+          </w:tcPr>
+          <w:p>
+            <w:pPr>
+              <w:pStyle w:val="ListParagraph"/>
+              <w:numPr>
+                <w:ilvl w:val="0"/>
+                <w:numId w:val="41"/>
+              </w:numPr>
+              <w:ind w:left="360"/>
+              <w:cnfStyle w:val="000000100000" w:firstRow="0" w:lastRow="0" w:firstColumn="0" w:lastColumn="0" w:oddVBand="0" w:evenVBand="0" w:oddHBand="1" w:evenHBand="0" w:firstRowFirstColumn="0" w:firstRowLastColumn="0" w:lastRowFirstColumn="0" w:lastRowLastColumn="0"/>
+            </w:pPr>
+            <w:r>
+              <w:t>Implementation of Calendar feature</w:t>
+            </w:r>
+          </w:p>
+        </w:tc>
+        <w:tc>
+          <w:tcPr>
+            <w:tcW w:w="1934" w:type="dxa"/>
+            <w:vAlign w:val="center"/>
+          </w:tcPr>
+          <w:p>
+            <w:pPr>
+              <w:jc w:val="center"/>
+              <w:cnfStyle w:val="000000100000" w:firstRow="0" w:lastRow="0" w:firstColumn="0" w:lastColumn="0" w:oddVBand="0" w:evenVBand="0" w:oddHBand="1" w:evenHBand="0" w:firstRowFirstColumn="0" w:firstRowLastColumn="0" w:lastRowFirstColumn="0" w:lastRowLastColumn="0"/>
+            </w:pPr>
+            <w:r>
+              <w:t>Benjamin &amp; Rebecca</w:t>
             </w:r>
           </w:p>
         </w:tc>
@@ -9436,7 +9689,7 @@
               <w:cnfStyle w:val="000000000000" w:firstRow="0" w:lastRow="0" w:firstColumn="0" w:lastColumn="0" w:oddVBand="0" w:evenVBand="0" w:oddHBand="0" w:evenHBand="0" w:firstRowFirstColumn="0" w:firstRowLastColumn="0" w:lastRowFirstColumn="0" w:lastRowLastColumn="0"/>
             </w:pPr>
             <w:r>
-              <w:t>Feasibility study of further functionalities</w:t>
+              <w:t xml:space="preserve">Website design </w:t>
             </w:r>
           </w:p>
         </w:tc>
@@ -9451,114 +9704,7 @@
               <w:cnfStyle w:val="000000000000" w:firstRow="0" w:lastRow="0" w:firstColumn="0" w:lastColumn="0" w:oddVBand="0" w:evenVBand="0" w:oddHBand="0" w:evenHBand="0" w:firstRowFirstColumn="0" w:firstRowLastColumn="0" w:lastRowFirstColumn="0" w:lastRowLastColumn="0"/>
             </w:pPr>
             <w:r>
-              <w:t>All</w:t>
-            </w:r>
-          </w:p>
-        </w:tc>
-      </w:tr>
-      <w:tr>
-        <w:trPr>
-          <w:cnfStyle w:val="000000100000" w:firstRow="0" w:lastRow="0" w:firstColumn="0" w:lastColumn="0" w:oddVBand="0" w:evenVBand="0" w:oddHBand="1" w:evenHBand="0" w:firstRowFirstColumn="0" w:firstRowLastColumn="0" w:lastRowFirstColumn="0" w:lastRowLastColumn="0"/>
-        </w:trPr>
-        <w:tc>
-          <w:tcPr>
-            <w:cnfStyle w:val="001000000000" w:firstRow="0" w:lastRow="0" w:firstColumn="1" w:lastColumn="0" w:oddVBand="0" w:evenVBand="0" w:oddHBand="0" w:evenHBand="0" w:firstRowFirstColumn="0" w:firstRowLastColumn="0" w:lastRowFirstColumn="0" w:lastRowLastColumn="0"/>
-            <w:tcW w:w="864" w:type="dxa"/>
-            <w:vMerge w:val="restart"/>
-            <w:vAlign w:val="center"/>
-          </w:tcPr>
-          <w:p>
-            <w:pPr>
-              <w:jc w:val="center"/>
-            </w:pPr>
-            <w:r>
-              <w:t>8</w:t>
-            </w:r>
-          </w:p>
-        </w:tc>
-        <w:tc>
-          <w:tcPr>
-            <w:tcW w:w="6444" w:type="dxa"/>
-            <w:gridSpan w:val="2"/>
-          </w:tcPr>
-          <w:p>
-            <w:pPr>
-              <w:pStyle w:val="ListParagraph"/>
-              <w:numPr>
-                <w:ilvl w:val="0"/>
-                <w:numId w:val="41"/>
-              </w:numPr>
-              <w:ind w:left="360"/>
-              <w:cnfStyle w:val="000000100000" w:firstRow="0" w:lastRow="0" w:firstColumn="0" w:lastColumn="0" w:oddVBand="0" w:evenVBand="0" w:oddHBand="1" w:evenHBand="0" w:firstRowFirstColumn="0" w:firstRowLastColumn="0" w:lastRowFirstColumn="0" w:lastRowLastColumn="0"/>
-            </w:pPr>
-            <w:r>
-              <w:t>Team meeting:  Team member assignments</w:t>
-            </w:r>
-          </w:p>
-        </w:tc>
-        <w:tc>
-          <w:tcPr>
-            <w:tcW w:w="1934" w:type="dxa"/>
-            <w:vAlign w:val="center"/>
-          </w:tcPr>
-          <w:p>
-            <w:pPr>
-              <w:jc w:val="center"/>
-              <w:cnfStyle w:val="000000100000" w:firstRow="0" w:lastRow="0" w:firstColumn="0" w:lastColumn="0" w:oddVBand="0" w:evenVBand="0" w:oddHBand="1" w:evenHBand="0" w:firstRowFirstColumn="0" w:firstRowLastColumn="0" w:lastRowFirstColumn="0" w:lastRowLastColumn="0"/>
-            </w:pPr>
-            <w:r>
-              <w:t>All</w:t>
-            </w:r>
-          </w:p>
-        </w:tc>
-      </w:tr>
-      <w:tr>
-        <w:tc>
-          <w:tcPr>
-            <w:cnfStyle w:val="001000000000" w:firstRow="0" w:lastRow="0" w:firstColumn="1" w:lastColumn="0" w:oddVBand="0" w:evenVBand="0" w:oddHBand="0" w:evenHBand="0" w:firstRowFirstColumn="0" w:firstRowLastColumn="0" w:lastRowFirstColumn="0" w:lastRowLastColumn="0"/>
-            <w:tcW w:w="864" w:type="dxa"/>
-            <w:vMerge/>
-            <w:vAlign w:val="center"/>
-          </w:tcPr>
-          <w:p>
-            <w:pPr>
-              <w:jc w:val="center"/>
-            </w:pPr>
-          </w:p>
-        </w:tc>
-        <w:tc>
-          <w:tcPr>
-            <w:tcW w:w="6444" w:type="dxa"/>
-            <w:gridSpan w:val="2"/>
-            <w:vAlign w:val="center"/>
-          </w:tcPr>
-          <w:p>
-            <w:pPr>
-              <w:pStyle w:val="ListParagraph"/>
-              <w:numPr>
-                <w:ilvl w:val="0"/>
-                <w:numId w:val="41"/>
-              </w:numPr>
-              <w:ind w:left="360"/>
-              <w:cnfStyle w:val="000000000000" w:firstRow="0" w:lastRow="0" w:firstColumn="0" w:lastColumn="0" w:oddVBand="0" w:evenVBand="0" w:oddHBand="0" w:evenHBand="0" w:firstRowFirstColumn="0" w:firstRowLastColumn="0" w:lastRowFirstColumn="0" w:lastRowLastColumn="0"/>
-            </w:pPr>
-            <w:r>
-              <w:t>Implementation of Calendar feature</w:t>
-            </w:r>
-          </w:p>
-        </w:tc>
-        <w:tc>
-          <w:tcPr>
-            <w:tcW w:w="1934" w:type="dxa"/>
-            <w:vAlign w:val="center"/>
-          </w:tcPr>
-          <w:p>
-            <w:pPr>
-              <w:jc w:val="center"/>
-              <w:cnfStyle w:val="000000000000" w:firstRow="0" w:lastRow="0" w:firstColumn="0" w:lastColumn="0" w:oddVBand="0" w:evenVBand="0" w:oddHBand="0" w:evenHBand="0" w:firstRowFirstColumn="0" w:firstRowLastColumn="0" w:lastRowFirstColumn="0" w:lastRowLastColumn="0"/>
-            </w:pPr>
-            <w:r>
-              <w:t>Benjamin &amp; Rebecca</w:t>
+              <w:t>Timothy</w:t>
             </w:r>
           </w:p>
         </w:tc>
@@ -9596,7 +9742,7 @@
               <w:cnfStyle w:val="000000100000" w:firstRow="0" w:lastRow="0" w:firstColumn="0" w:lastColumn="0" w:oddVBand="0" w:evenVBand="0" w:oddHBand="1" w:evenHBand="0" w:firstRowFirstColumn="0" w:firstRowLastColumn="0" w:lastRowFirstColumn="0" w:lastRowLastColumn="0"/>
             </w:pPr>
             <w:r>
-              <w:t xml:space="preserve">Website design </w:t>
+              <w:t>Java GUI design</w:t>
             </w:r>
           </w:p>
         </w:tc>
@@ -9611,7 +9757,138 @@
               <w:cnfStyle w:val="000000100000" w:firstRow="0" w:lastRow="0" w:firstColumn="0" w:lastColumn="0" w:oddVBand="0" w:evenVBand="0" w:oddHBand="1" w:evenHBand="0" w:firstRowFirstColumn="0" w:firstRowLastColumn="0" w:lastRowFirstColumn="0" w:lastRowLastColumn="0"/>
             </w:pPr>
             <w:r>
-              <w:t>Timothy</w:t>
+              <w:t>A. Ferrara</w:t>
+            </w:r>
+          </w:p>
+        </w:tc>
+      </w:tr>
+      <w:tr>
+        <w:tc>
+          <w:tcPr>
+            <w:cnfStyle w:val="001000000000" w:firstRow="0" w:lastRow="0" w:firstColumn="1" w:lastColumn="0" w:oddVBand="0" w:evenVBand="0" w:oddHBand="0" w:evenHBand="0" w:firstRowFirstColumn="0" w:firstRowLastColumn="0" w:lastRowFirstColumn="0" w:lastRowLastColumn="0"/>
+            <w:tcW w:w="864" w:type="dxa"/>
+            <w:shd w:val="clear" w:color="auto" w:fill="2E74B5" w:themeFill="accent5" w:themeFillShade="BF"/>
+            <w:vAlign w:val="center"/>
+          </w:tcPr>
+          <w:p>
+            <w:pPr>
+              <w:jc w:val="center"/>
+              <w:rPr>
+                <w:color w:val="FFFFFF" w:themeColor="background1"/>
+              </w:rPr>
+            </w:pPr>
+            <w:r>
+              <w:rPr>
+                <w:color w:val="FFFFFF" w:themeColor="background1"/>
+              </w:rPr>
+              <w:lastRenderedPageBreak/>
+              <w:t>Week</w:t>
+            </w:r>
+          </w:p>
+        </w:tc>
+        <w:tc>
+          <w:tcPr>
+            <w:tcW w:w="6444" w:type="dxa"/>
+            <w:gridSpan w:val="2"/>
+            <w:shd w:val="clear" w:color="auto" w:fill="2E74B5" w:themeFill="accent5" w:themeFillShade="BF"/>
+            <w:vAlign w:val="center"/>
+          </w:tcPr>
+          <w:p>
+            <w:pPr>
+              <w:pStyle w:val="ListParagraph"/>
+              <w:ind w:left="360"/>
+              <w:jc w:val="center"/>
+              <w:cnfStyle w:val="000000000000" w:firstRow="0" w:lastRow="0" w:firstColumn="0" w:lastColumn="0" w:oddVBand="0" w:evenVBand="0" w:oddHBand="0" w:evenHBand="0" w:firstRowFirstColumn="0" w:firstRowLastColumn="0" w:lastRowFirstColumn="0" w:lastRowLastColumn="0"/>
+              <w:rPr>
+                <w:b/>
+                <w:color w:val="FFFFFF" w:themeColor="background1"/>
+              </w:rPr>
+            </w:pPr>
+            <w:r>
+              <w:rPr>
+                <w:b/>
+                <w:color w:val="FFFFFF" w:themeColor="background1"/>
+              </w:rPr>
+              <w:t>Schedule</w:t>
+            </w:r>
+          </w:p>
+        </w:tc>
+        <w:tc>
+          <w:tcPr>
+            <w:tcW w:w="1934" w:type="dxa"/>
+            <w:shd w:val="clear" w:color="auto" w:fill="2E74B5" w:themeFill="accent5" w:themeFillShade="BF"/>
+            <w:vAlign w:val="center"/>
+          </w:tcPr>
+          <w:p>
+            <w:pPr>
+              <w:jc w:val="center"/>
+              <w:cnfStyle w:val="000000000000" w:firstRow="0" w:lastRow="0" w:firstColumn="0" w:lastColumn="0" w:oddVBand="0" w:evenVBand="0" w:oddHBand="0" w:evenHBand="0" w:firstRowFirstColumn="0" w:firstRowLastColumn="0" w:lastRowFirstColumn="0" w:lastRowLastColumn="0"/>
+              <w:rPr>
+                <w:color w:val="FFFFFF" w:themeColor="background1"/>
+              </w:rPr>
+            </w:pPr>
+            <w:r>
+              <w:rPr>
+                <w:b/>
+                <w:color w:val="FFFFFF" w:themeColor="background1"/>
+              </w:rPr>
+              <w:t>Team Member</w:t>
+            </w:r>
+          </w:p>
+        </w:tc>
+      </w:tr>
+      <w:tr>
+        <w:trPr>
+          <w:cnfStyle w:val="000000100000" w:firstRow="0" w:lastRow="0" w:firstColumn="0" w:lastColumn="0" w:oddVBand="0" w:evenVBand="0" w:oddHBand="1" w:evenHBand="0" w:firstRowFirstColumn="0" w:firstRowLastColumn="0" w:lastRowFirstColumn="0" w:lastRowLastColumn="0"/>
+        </w:trPr>
+        <w:tc>
+          <w:tcPr>
+            <w:cnfStyle w:val="001000000000" w:firstRow="0" w:lastRow="0" w:firstColumn="1" w:lastColumn="0" w:oddVBand="0" w:evenVBand="0" w:oddHBand="0" w:evenHBand="0" w:firstRowFirstColumn="0" w:firstRowLastColumn="0" w:lastRowFirstColumn="0" w:lastRowLastColumn="0"/>
+            <w:tcW w:w="864" w:type="dxa"/>
+            <w:vMerge w:val="restart"/>
+            <w:vAlign w:val="center"/>
+          </w:tcPr>
+          <w:p>
+            <w:pPr>
+              <w:jc w:val="center"/>
+            </w:pPr>
+            <w:r>
+              <w:t>9</w:t>
+            </w:r>
+          </w:p>
+        </w:tc>
+        <w:tc>
+          <w:tcPr>
+            <w:tcW w:w="6444" w:type="dxa"/>
+            <w:gridSpan w:val="2"/>
+          </w:tcPr>
+          <w:p>
+            <w:pPr>
+              <w:pStyle w:val="ListParagraph"/>
+              <w:numPr>
+                <w:ilvl w:val="0"/>
+                <w:numId w:val="41"/>
+              </w:numPr>
+              <w:ind w:left="360"/>
+              <w:cnfStyle w:val="000000100000" w:firstRow="0" w:lastRow="0" w:firstColumn="0" w:lastColumn="0" w:oddVBand="0" w:evenVBand="0" w:oddHBand="1" w:evenHBand="0" w:firstRowFirstColumn="0" w:firstRowLastColumn="0" w:lastRowFirstColumn="0" w:lastRowLastColumn="0"/>
+            </w:pPr>
+            <w:r>
+              <w:t>Team meeting: Discuss progress</w:t>
+            </w:r>
+          </w:p>
+        </w:tc>
+        <w:tc>
+          <w:tcPr>
+            <w:tcW w:w="1934" w:type="dxa"/>
+            <w:vAlign w:val="center"/>
+          </w:tcPr>
+          <w:p>
+            <w:pPr>
+              <w:jc w:val="center"/>
+              <w:cnfStyle w:val="000000100000" w:firstRow="0" w:lastRow="0" w:firstColumn="0" w:lastColumn="0" w:oddVBand="0" w:evenVBand="0" w:oddHBand="1" w:evenHBand="0" w:firstRowFirstColumn="0" w:firstRowLastColumn="0" w:lastRowFirstColumn="0" w:lastRowLastColumn="0"/>
+            </w:pPr>
+            <w:r>
+              <w:t>All</w:t>
             </w:r>
           </w:p>
         </w:tc>
@@ -9646,7 +9923,13 @@
               <w:cnfStyle w:val="000000000000" w:firstRow="0" w:lastRow="0" w:firstColumn="0" w:lastColumn="0" w:oddVBand="0" w:evenVBand="0" w:oddHBand="0" w:evenHBand="0" w:firstRowFirstColumn="0" w:firstRowLastColumn="0" w:lastRowFirstColumn="0" w:lastRowLastColumn="0"/>
             </w:pPr>
             <w:r>
-              <w:t>Java GUI design</w:t>
+              <w:t>Implemen</w:t>
+            </w:r>
+            <w:r>
+              <w:t>tation of advanced item feature</w:t>
+            </w:r>
+            <w:r>
+              <w:t>: Buy &amp; Trade</w:t>
             </w:r>
           </w:p>
         </w:tc>
@@ -9661,183 +9944,7 @@
               <w:cnfStyle w:val="000000000000" w:firstRow="0" w:lastRow="0" w:firstColumn="0" w:lastColumn="0" w:oddVBand="0" w:evenVBand="0" w:oddHBand="0" w:evenHBand="0" w:firstRowFirstColumn="0" w:firstRowLastColumn="0" w:lastRowFirstColumn="0" w:lastRowLastColumn="0"/>
             </w:pPr>
             <w:r>
-              <w:t>A. Ferrara</w:t>
-            </w:r>
-          </w:p>
-        </w:tc>
-      </w:tr>
-      <w:tr>
-        <w:trPr>
-          <w:cnfStyle w:val="000000100000" w:firstRow="0" w:lastRow="0" w:firstColumn="0" w:lastColumn="0" w:oddVBand="0" w:evenVBand="0" w:oddHBand="1" w:evenHBand="0" w:firstRowFirstColumn="0" w:firstRowLastColumn="0" w:lastRowFirstColumn="0" w:lastRowLastColumn="0"/>
-        </w:trPr>
-        <w:tc>
-          <w:tcPr>
-            <w:cnfStyle w:val="001000000000" w:firstRow="0" w:lastRow="0" w:firstColumn="1" w:lastColumn="0" w:oddVBand="0" w:evenVBand="0" w:oddHBand="0" w:evenHBand="0" w:firstRowFirstColumn="0" w:firstRowLastColumn="0" w:lastRowFirstColumn="0" w:lastRowLastColumn="0"/>
-            <w:tcW w:w="864" w:type="dxa"/>
-            <w:shd w:val="clear" w:color="auto" w:fill="2E74B5" w:themeFill="accent5" w:themeFillShade="BF"/>
-            <w:vAlign w:val="center"/>
-          </w:tcPr>
-          <w:p>
-            <w:pPr>
-              <w:jc w:val="center"/>
-              <w:rPr>
-                <w:color w:val="FFFFFF" w:themeColor="background1"/>
-              </w:rPr>
-            </w:pPr>
-          </w:p>
-          <w:p>
-            <w:pPr>
-              <w:jc w:val="center"/>
-              <w:rPr>
-                <w:color w:val="FFFFFF" w:themeColor="background1"/>
-              </w:rPr>
-            </w:pPr>
-            <w:r>
-              <w:rPr>
-                <w:color w:val="FFFFFF" w:themeColor="background1"/>
-              </w:rPr>
-              <w:lastRenderedPageBreak/>
-              <w:t>Week</w:t>
-            </w:r>
-          </w:p>
-        </w:tc>
-        <w:tc>
-          <w:tcPr>
-            <w:tcW w:w="6444" w:type="dxa"/>
-            <w:gridSpan w:val="2"/>
-            <w:shd w:val="clear" w:color="auto" w:fill="2E74B5" w:themeFill="accent5" w:themeFillShade="BF"/>
-            <w:vAlign w:val="center"/>
-          </w:tcPr>
-          <w:p>
-            <w:pPr>
-              <w:pStyle w:val="ListParagraph"/>
-              <w:ind w:left="360"/>
-              <w:jc w:val="center"/>
-              <w:cnfStyle w:val="000000100000" w:firstRow="0" w:lastRow="0" w:firstColumn="0" w:lastColumn="0" w:oddVBand="0" w:evenVBand="0" w:oddHBand="1" w:evenHBand="0" w:firstRowFirstColumn="0" w:firstRowLastColumn="0" w:lastRowFirstColumn="0" w:lastRowLastColumn="0"/>
-              <w:rPr>
-                <w:i/>
-                <w:color w:val="FFFFFF" w:themeColor="background1"/>
-                <w:sz w:val="20"/>
-                <w:szCs w:val="20"/>
-              </w:rPr>
-            </w:pPr>
-            <w:r>
-              <w:rPr>
-                <w:i/>
-                <w:color w:val="FFFFFF" w:themeColor="background1"/>
-                <w:sz w:val="20"/>
-                <w:szCs w:val="20"/>
-              </w:rPr>
-              <w:lastRenderedPageBreak/>
-              <w:t>Continued Over Page</w:t>
-            </w:r>
-          </w:p>
-          <w:p>
-            <w:pPr>
-              <w:pStyle w:val="ListParagraph"/>
-              <w:ind w:left="360"/>
-              <w:jc w:val="center"/>
-              <w:cnfStyle w:val="000000100000" w:firstRow="0" w:lastRow="0" w:firstColumn="0" w:lastColumn="0" w:oddVBand="0" w:evenVBand="0" w:oddHBand="1" w:evenHBand="0" w:firstRowFirstColumn="0" w:firstRowLastColumn="0" w:lastRowFirstColumn="0" w:lastRowLastColumn="0"/>
-              <w:rPr>
-                <w:b/>
-                <w:color w:val="FFFFFF" w:themeColor="background1"/>
-              </w:rPr>
-            </w:pPr>
-            <w:r>
-              <w:rPr>
-                <w:b/>
-                <w:color w:val="FFFFFF" w:themeColor="background1"/>
-              </w:rPr>
-              <w:lastRenderedPageBreak/>
-              <w:t>Schedule</w:t>
-            </w:r>
-          </w:p>
-        </w:tc>
-        <w:tc>
-          <w:tcPr>
-            <w:tcW w:w="1934" w:type="dxa"/>
-            <w:shd w:val="clear" w:color="auto" w:fill="2E74B5" w:themeFill="accent5" w:themeFillShade="BF"/>
-            <w:vAlign w:val="center"/>
-          </w:tcPr>
-          <w:p>
-            <w:pPr>
-              <w:jc w:val="center"/>
-              <w:cnfStyle w:val="000000100000" w:firstRow="0" w:lastRow="0" w:firstColumn="0" w:lastColumn="0" w:oddVBand="0" w:evenVBand="0" w:oddHBand="1" w:evenHBand="0" w:firstRowFirstColumn="0" w:firstRowLastColumn="0" w:lastRowFirstColumn="0" w:lastRowLastColumn="0"/>
-              <w:rPr>
-                <w:b/>
-                <w:color w:val="FFFFFF" w:themeColor="background1"/>
-              </w:rPr>
-            </w:pPr>
-          </w:p>
-          <w:p>
-            <w:pPr>
-              <w:jc w:val="center"/>
-              <w:cnfStyle w:val="000000100000" w:firstRow="0" w:lastRow="0" w:firstColumn="0" w:lastColumn="0" w:oddVBand="0" w:evenVBand="0" w:oddHBand="1" w:evenHBand="0" w:firstRowFirstColumn="0" w:firstRowLastColumn="0" w:lastRowFirstColumn="0" w:lastRowLastColumn="0"/>
-              <w:rPr>
-                <w:color w:val="FFFFFF" w:themeColor="background1"/>
-              </w:rPr>
-            </w:pPr>
-            <w:r>
-              <w:rPr>
-                <w:b/>
-                <w:color w:val="FFFFFF" w:themeColor="background1"/>
-              </w:rPr>
-              <w:lastRenderedPageBreak/>
-              <w:t>Team Member</w:t>
-            </w:r>
-          </w:p>
-        </w:tc>
-      </w:tr>
-      <w:tr>
-        <w:tc>
-          <w:tcPr>
-            <w:cnfStyle w:val="001000000000" w:firstRow="0" w:lastRow="0" w:firstColumn="1" w:lastColumn="0" w:oddVBand="0" w:evenVBand="0" w:oddHBand="0" w:evenHBand="0" w:firstRowFirstColumn="0" w:firstRowLastColumn="0" w:lastRowFirstColumn="0" w:lastRowLastColumn="0"/>
-            <w:tcW w:w="864" w:type="dxa"/>
-            <w:vMerge w:val="restart"/>
-            <w:vAlign w:val="center"/>
-          </w:tcPr>
-          <w:p>
-            <w:pPr>
-              <w:jc w:val="center"/>
-            </w:pPr>
-            <w:r>
-              <w:lastRenderedPageBreak/>
-              <w:t>9</w:t>
-            </w:r>
-          </w:p>
-        </w:tc>
-        <w:tc>
-          <w:tcPr>
-            <w:tcW w:w="6444" w:type="dxa"/>
-            <w:gridSpan w:val="2"/>
-          </w:tcPr>
-          <w:p>
-            <w:pPr>
-              <w:pStyle w:val="ListParagraph"/>
-              <w:numPr>
-                <w:ilvl w:val="0"/>
-                <w:numId w:val="41"/>
-              </w:numPr>
-              <w:ind w:left="360"/>
-              <w:cnfStyle w:val="000000000000" w:firstRow="0" w:lastRow="0" w:firstColumn="0" w:lastColumn="0" w:oddVBand="0" w:evenVBand="0" w:oddHBand="0" w:evenHBand="0" w:firstRowFirstColumn="0" w:firstRowLastColumn="0" w:lastRowFirstColumn="0" w:lastRowLastColumn="0"/>
-            </w:pPr>
-            <w:r>
-              <w:t>Team meeting: Discuss progress</w:t>
-            </w:r>
-          </w:p>
-        </w:tc>
-        <w:tc>
-          <w:tcPr>
-            <w:tcW w:w="1934" w:type="dxa"/>
-            <w:vAlign w:val="center"/>
-          </w:tcPr>
-          <w:p>
-            <w:pPr>
-              <w:jc w:val="center"/>
-              <w:cnfStyle w:val="000000000000" w:firstRow="0" w:lastRow="0" w:firstColumn="0" w:lastColumn="0" w:oddVBand="0" w:evenVBand="0" w:oddHBand="0" w:evenHBand="0" w:firstRowFirstColumn="0" w:firstRowLastColumn="0" w:lastRowFirstColumn="0" w:lastRowLastColumn="0"/>
-            </w:pPr>
-            <w:r>
-              <w:t>All</w:t>
+              <w:t>Benjamin &amp; Rebecca</w:t>
             </w:r>
           </w:p>
         </w:tc>
@@ -9875,13 +9982,7 @@
               <w:cnfStyle w:val="000000100000" w:firstRow="0" w:lastRow="0" w:firstColumn="0" w:lastColumn="0" w:oddVBand="0" w:evenVBand="0" w:oddHBand="1" w:evenHBand="0" w:firstRowFirstColumn="0" w:firstRowLastColumn="0" w:lastRowFirstColumn="0" w:lastRowLastColumn="0"/>
             </w:pPr>
             <w:r>
-              <w:t>Implemen</w:t>
-            </w:r>
-            <w:r>
-              <w:t>tation of advanced item feature</w:t>
-            </w:r>
-            <w:r>
-              <w:t>: Buy &amp; Trade</w:t>
+              <w:t>Website phase one functionalities implemented</w:t>
             </w:r>
           </w:p>
         </w:tc>
@@ -9896,7 +9997,7 @@
               <w:cnfStyle w:val="000000100000" w:firstRow="0" w:lastRow="0" w:firstColumn="0" w:lastColumn="0" w:oddVBand="0" w:evenVBand="0" w:oddHBand="1" w:evenHBand="0" w:firstRowFirstColumn="0" w:firstRowLastColumn="0" w:lastRowFirstColumn="0" w:lastRowLastColumn="0"/>
             </w:pPr>
             <w:r>
-              <w:t>Benjamin &amp; Rebecca</w:t>
+              <w:t>Timothy &amp; Andrew</w:t>
             </w:r>
           </w:p>
         </w:tc>
@@ -9906,13 +10007,16 @@
           <w:tcPr>
             <w:cnfStyle w:val="001000000000" w:firstRow="0" w:lastRow="0" w:firstColumn="1" w:lastColumn="0" w:oddVBand="0" w:evenVBand="0" w:oddHBand="0" w:evenHBand="0" w:firstRowFirstColumn="0" w:firstRowLastColumn="0" w:lastRowFirstColumn="0" w:lastRowLastColumn="0"/>
             <w:tcW w:w="864" w:type="dxa"/>
-            <w:vMerge/>
+            <w:vMerge w:val="restart"/>
             <w:vAlign w:val="center"/>
           </w:tcPr>
           <w:p>
             <w:pPr>
               <w:jc w:val="center"/>
             </w:pPr>
+            <w:r>
+              <w:t>10</w:t>
+            </w:r>
           </w:p>
         </w:tc>
         <w:tc>
@@ -9931,7 +10035,7 @@
               <w:cnfStyle w:val="000000000000" w:firstRow="0" w:lastRow="0" w:firstColumn="0" w:lastColumn="0" w:oddVBand="0" w:evenVBand="0" w:oddHBand="0" w:evenHBand="0" w:firstRowFirstColumn="0" w:firstRowLastColumn="0" w:lastRowFirstColumn="0" w:lastRowLastColumn="0"/>
             </w:pPr>
             <w:r>
-              <w:t>Website phase one functionalities implemented</w:t>
+              <w:t>Team meeting: Discuss progress</w:t>
             </w:r>
           </w:p>
         </w:tc>
@@ -9946,210 +10050,8 @@
               <w:cnfStyle w:val="000000000000" w:firstRow="0" w:lastRow="0" w:firstColumn="0" w:lastColumn="0" w:oddVBand="0" w:evenVBand="0" w:oddHBand="0" w:evenHBand="0" w:firstRowFirstColumn="0" w:firstRowLastColumn="0" w:lastRowFirstColumn="0" w:lastRowLastColumn="0"/>
             </w:pPr>
             <w:r>
-              <w:t>Timothy &amp; Andrew</w:t>
-            </w:r>
-          </w:p>
-        </w:tc>
-      </w:tr>
-      <w:tr>
-        <w:trPr>
-          <w:cnfStyle w:val="000000100000" w:firstRow="0" w:lastRow="0" w:firstColumn="0" w:lastColumn="0" w:oddVBand="0" w:evenVBand="0" w:oddHBand="1" w:evenHBand="0" w:firstRowFirstColumn="0" w:firstRowLastColumn="0" w:lastRowFirstColumn="0" w:lastRowLastColumn="0"/>
-        </w:trPr>
-        <w:tc>
-          <w:tcPr>
-            <w:cnfStyle w:val="001000000000" w:firstRow="0" w:lastRow="0" w:firstColumn="1" w:lastColumn="0" w:oddVBand="0" w:evenVBand="0" w:oddHBand="0" w:evenHBand="0" w:firstRowFirstColumn="0" w:firstRowLastColumn="0" w:lastRowFirstColumn="0" w:lastRowLastColumn="0"/>
-            <w:tcW w:w="864" w:type="dxa"/>
-            <w:vMerge w:val="restart"/>
-            <w:vAlign w:val="center"/>
-          </w:tcPr>
-          <w:p>
-            <w:pPr>
-              <w:jc w:val="center"/>
-            </w:pPr>
-            <w:r>
-              <w:t>10</w:t>
-            </w:r>
-          </w:p>
-        </w:tc>
-        <w:tc>
-          <w:tcPr>
-            <w:tcW w:w="6444" w:type="dxa"/>
-            <w:gridSpan w:val="2"/>
-          </w:tcPr>
-          <w:p>
-            <w:pPr>
-              <w:pStyle w:val="ListParagraph"/>
-              <w:numPr>
-                <w:ilvl w:val="0"/>
-                <w:numId w:val="41"/>
-              </w:numPr>
-              <w:ind w:left="360"/>
-              <w:cnfStyle w:val="000000100000" w:firstRow="0" w:lastRow="0" w:firstColumn="0" w:lastColumn="0" w:oddVBand="0" w:evenVBand="0" w:oddHBand="1" w:evenHBand="0" w:firstRowFirstColumn="0" w:firstRowLastColumn="0" w:lastRowFirstColumn="0" w:lastRowLastColumn="0"/>
-            </w:pPr>
-            <w:r>
-              <w:t>Team meeting: Discuss progress</w:t>
-            </w:r>
-          </w:p>
-        </w:tc>
-        <w:tc>
-          <w:tcPr>
-            <w:tcW w:w="1934" w:type="dxa"/>
-            <w:vAlign w:val="center"/>
-          </w:tcPr>
-          <w:p>
-            <w:pPr>
-              <w:jc w:val="center"/>
-              <w:cnfStyle w:val="000000100000" w:firstRow="0" w:lastRow="0" w:firstColumn="0" w:lastColumn="0" w:oddVBand="0" w:evenVBand="0" w:oddHBand="1" w:evenHBand="0" w:firstRowFirstColumn="0" w:firstRowLastColumn="0" w:lastRowFirstColumn="0" w:lastRowLastColumn="0"/>
-            </w:pPr>
-          </w:p>
-        </w:tc>
-      </w:tr>
-      <w:tr>
-        <w:tc>
-          <w:tcPr>
-            <w:cnfStyle w:val="001000000000" w:firstRow="0" w:lastRow="0" w:firstColumn="1" w:lastColumn="0" w:oddVBand="0" w:evenVBand="0" w:oddHBand="0" w:evenHBand="0" w:firstRowFirstColumn="0" w:firstRowLastColumn="0" w:lastRowFirstColumn="0" w:lastRowLastColumn="0"/>
-            <w:tcW w:w="864" w:type="dxa"/>
-            <w:vMerge/>
-            <w:vAlign w:val="center"/>
-          </w:tcPr>
-          <w:p>
-            <w:pPr>
-              <w:jc w:val="center"/>
-            </w:pPr>
-          </w:p>
-        </w:tc>
-        <w:tc>
-          <w:tcPr>
-            <w:tcW w:w="6444" w:type="dxa"/>
-            <w:gridSpan w:val="2"/>
-          </w:tcPr>
-          <w:p>
-            <w:pPr>
-              <w:pStyle w:val="ListParagraph"/>
-              <w:numPr>
-                <w:ilvl w:val="0"/>
-                <w:numId w:val="41"/>
-              </w:numPr>
-              <w:ind w:left="360"/>
-              <w:cnfStyle w:val="000000000000" w:firstRow="0" w:lastRow="0" w:firstColumn="0" w:lastColumn="0" w:oddVBand="0" w:evenVBand="0" w:oddHBand="0" w:evenHBand="0" w:firstRowFirstColumn="0" w:firstRowLastColumn="0" w:lastRowFirstColumn="0" w:lastRowLastColumn="0"/>
-            </w:pPr>
-            <w:r>
-              <w:t>Implementation of picture upload functionality within Java application.</w:t>
-            </w:r>
-          </w:p>
-        </w:tc>
-        <w:tc>
-          <w:tcPr>
-            <w:tcW w:w="1934" w:type="dxa"/>
-            <w:vAlign w:val="center"/>
-          </w:tcPr>
-          <w:p>
-            <w:pPr>
-              <w:jc w:val="center"/>
-              <w:cnfStyle w:val="000000000000" w:firstRow="0" w:lastRow="0" w:firstColumn="0" w:lastColumn="0" w:oddVBand="0" w:evenVBand="0" w:oddHBand="0" w:evenHBand="0" w:firstRowFirstColumn="0" w:firstRowLastColumn="0" w:lastRowFirstColumn="0" w:lastRowLastColumn="0"/>
-            </w:pPr>
-            <w:r>
-              <w:t>Benjamin &amp; Rebecca</w:t>
-            </w:r>
-          </w:p>
-        </w:tc>
-      </w:tr>
-      <w:tr>
-        <w:trPr>
-          <w:cnfStyle w:val="000000100000" w:firstRow="0" w:lastRow="0" w:firstColumn="0" w:lastColumn="0" w:oddVBand="0" w:evenVBand="0" w:oddHBand="1" w:evenHBand="0" w:firstRowFirstColumn="0" w:firstRowLastColumn="0" w:lastRowFirstColumn="0" w:lastRowLastColumn="0"/>
-        </w:trPr>
-        <w:tc>
-          <w:tcPr>
-            <w:cnfStyle w:val="001000000000" w:firstRow="0" w:lastRow="0" w:firstColumn="1" w:lastColumn="0" w:oddVBand="0" w:evenVBand="0" w:oddHBand="0" w:evenHBand="0" w:firstRowFirstColumn="0" w:firstRowLastColumn="0" w:lastRowFirstColumn="0" w:lastRowLastColumn="0"/>
-            <w:tcW w:w="864" w:type="dxa"/>
-            <w:vAlign w:val="center"/>
-          </w:tcPr>
-          <w:p>
-            <w:pPr>
-              <w:jc w:val="center"/>
-            </w:pPr>
-          </w:p>
-        </w:tc>
-        <w:tc>
-          <w:tcPr>
-            <w:tcW w:w="6444" w:type="dxa"/>
-            <w:gridSpan w:val="2"/>
-          </w:tcPr>
-          <w:p>
-            <w:pPr>
-              <w:pStyle w:val="ListParagraph"/>
-              <w:numPr>
-                <w:ilvl w:val="0"/>
-                <w:numId w:val="41"/>
-              </w:numPr>
-              <w:ind w:left="360"/>
-              <w:cnfStyle w:val="000000100000" w:firstRow="0" w:lastRow="0" w:firstColumn="0" w:lastColumn="0" w:oddVBand="0" w:evenVBand="0" w:oddHBand="1" w:evenHBand="0" w:firstRowFirstColumn="0" w:firstRowLastColumn="0" w:lastRowFirstColumn="0" w:lastRowLastColumn="0"/>
-            </w:pPr>
-            <w:r>
-              <w:t>Website buy &amp; trade functionality added</w:t>
-            </w:r>
-          </w:p>
-        </w:tc>
-        <w:tc>
-          <w:tcPr>
-            <w:tcW w:w="1934" w:type="dxa"/>
-            <w:vAlign w:val="center"/>
-          </w:tcPr>
-          <w:p>
-            <w:pPr>
-              <w:jc w:val="center"/>
-              <w:cnfStyle w:val="000000100000" w:firstRow="0" w:lastRow="0" w:firstColumn="0" w:lastColumn="0" w:oddVBand="0" w:evenVBand="0" w:oddHBand="1" w:evenHBand="0" w:firstRowFirstColumn="0" w:firstRowLastColumn="0" w:lastRowFirstColumn="0" w:lastRowLastColumn="0"/>
-            </w:pPr>
-          </w:p>
-        </w:tc>
-      </w:tr>
-      <w:tr>
-        <w:tc>
-          <w:tcPr>
-            <w:cnfStyle w:val="001000000000" w:firstRow="0" w:lastRow="0" w:firstColumn="1" w:lastColumn="0" w:oddVBand="0" w:evenVBand="0" w:oddHBand="0" w:evenHBand="0" w:firstRowFirstColumn="0" w:firstRowLastColumn="0" w:lastRowFirstColumn="0" w:lastRowLastColumn="0"/>
-            <w:tcW w:w="864" w:type="dxa"/>
-            <w:vMerge w:val="restart"/>
-            <w:vAlign w:val="center"/>
-          </w:tcPr>
-          <w:p>
-            <w:pPr>
-              <w:jc w:val="center"/>
-            </w:pPr>
-            <w:r>
-              <w:t>11</w:t>
-            </w:r>
-          </w:p>
-        </w:tc>
-        <w:tc>
-          <w:tcPr>
-            <w:tcW w:w="6444" w:type="dxa"/>
-            <w:gridSpan w:val="2"/>
-          </w:tcPr>
-          <w:p>
-            <w:pPr>
-              <w:pStyle w:val="ListParagraph"/>
-              <w:numPr>
-                <w:ilvl w:val="0"/>
-                <w:numId w:val="41"/>
-              </w:numPr>
-              <w:ind w:left="360"/>
-              <w:cnfStyle w:val="000000000000" w:firstRow="0" w:lastRow="0" w:firstColumn="0" w:lastColumn="0" w:oddVBand="0" w:evenVBand="0" w:oddHBand="0" w:evenHBand="0" w:firstRowFirstColumn="0" w:firstRowLastColumn="0" w:lastRowFirstColumn="0" w:lastRowLastColumn="0"/>
-            </w:pPr>
-            <w:r>
-              <w:t>Team meeting: Discuss progress. Brainstorm rewards system.</w:t>
-            </w:r>
-          </w:p>
-        </w:tc>
-        <w:tc>
-          <w:tcPr>
-            <w:tcW w:w="1934" w:type="dxa"/>
-            <w:vAlign w:val="center"/>
-          </w:tcPr>
-          <w:p>
-            <w:pPr>
-              <w:jc w:val="center"/>
-              <w:cnfStyle w:val="000000000000" w:firstRow="0" w:lastRow="0" w:firstColumn="0" w:lastColumn="0" w:oddVBand="0" w:evenVBand="0" w:oddHBand="0" w:evenHBand="0" w:firstRowFirstColumn="0" w:firstRowLastColumn="0" w:lastRowFirstColumn="0" w:lastRowLastColumn="0"/>
-            </w:pPr>
+              <w:t>All</w:t>
+            </w:r>
           </w:p>
         </w:tc>
       </w:tr>
@@ -10185,6 +10087,9 @@
               <w:ind w:left="360"/>
               <w:cnfStyle w:val="000000100000" w:firstRow="0" w:lastRow="0" w:firstColumn="0" w:lastColumn="0" w:oddVBand="0" w:evenVBand="0" w:oddHBand="1" w:evenHBand="0" w:firstRowFirstColumn="0" w:firstRowLastColumn="0" w:lastRowFirstColumn="0" w:lastRowLastColumn="0"/>
             </w:pPr>
+            <w:r>
+              <w:t>Implementation of picture upload functionality within Java application.</w:t>
+            </w:r>
           </w:p>
         </w:tc>
         <w:tc>
@@ -10197,6 +10102,9 @@
               <w:jc w:val="center"/>
               <w:cnfStyle w:val="000000100000" w:firstRow="0" w:lastRow="0" w:firstColumn="0" w:lastColumn="0" w:oddVBand="0" w:evenVBand="0" w:oddHBand="1" w:evenHBand="0" w:firstRowFirstColumn="0" w:firstRowLastColumn="0" w:lastRowFirstColumn="0" w:lastRowLastColumn="0"/>
             </w:pPr>
+            <w:r>
+              <w:t>Benjamin &amp; Rebecca</w:t>
+            </w:r>
           </w:p>
         </w:tc>
       </w:tr>
@@ -10205,16 +10113,12 @@
           <w:tcPr>
             <w:cnfStyle w:val="001000000000" w:firstRow="0" w:lastRow="0" w:firstColumn="1" w:lastColumn="0" w:oddVBand="0" w:evenVBand="0" w:oddHBand="0" w:evenHBand="0" w:firstRowFirstColumn="0" w:firstRowLastColumn="0" w:lastRowFirstColumn="0" w:lastRowLastColumn="0"/>
             <w:tcW w:w="864" w:type="dxa"/>
-            <w:vMerge w:val="restart"/>
             <w:vAlign w:val="center"/>
           </w:tcPr>
           <w:p>
             <w:pPr>
               <w:jc w:val="center"/>
             </w:pPr>
-            <w:r>
-              <w:t>12</w:t>
-            </w:r>
           </w:p>
         </w:tc>
         <w:tc>
@@ -10233,7 +10137,7 @@
               <w:cnfStyle w:val="000000000000" w:firstRow="0" w:lastRow="0" w:firstColumn="0" w:lastColumn="0" w:oddVBand="0" w:evenVBand="0" w:oddHBand="0" w:evenHBand="0" w:firstRowFirstColumn="0" w:firstRowLastColumn="0" w:lastRowFirstColumn="0" w:lastRowLastColumn="0"/>
             </w:pPr>
             <w:r>
-              <w:t>Team meeting: Discuss progress</w:t>
+              <w:t>Website buy &amp; trade functionality added</w:t>
             </w:r>
           </w:p>
         </w:tc>
@@ -10247,6 +10151,221 @@
               <w:jc w:val="center"/>
               <w:cnfStyle w:val="000000000000" w:firstRow="0" w:lastRow="0" w:firstColumn="0" w:lastColumn="0" w:oddVBand="0" w:evenVBand="0" w:oddHBand="0" w:evenHBand="0" w:firstRowFirstColumn="0" w:firstRowLastColumn="0" w:lastRowFirstColumn="0" w:lastRowLastColumn="0"/>
             </w:pPr>
+            <w:r>
+              <w:t>All</w:t>
+            </w:r>
+          </w:p>
+        </w:tc>
+      </w:tr>
+      <w:tr>
+        <w:trPr>
+          <w:cnfStyle w:val="000000100000" w:firstRow="0" w:lastRow="0" w:firstColumn="0" w:lastColumn="0" w:oddVBand="0" w:evenVBand="0" w:oddHBand="1" w:evenHBand="0" w:firstRowFirstColumn="0" w:firstRowLastColumn="0" w:lastRowFirstColumn="0" w:lastRowLastColumn="0"/>
+        </w:trPr>
+        <w:tc>
+          <w:tcPr>
+            <w:cnfStyle w:val="001000000000" w:firstRow="0" w:lastRow="0" w:firstColumn="1" w:lastColumn="0" w:oddVBand="0" w:evenVBand="0" w:oddHBand="0" w:evenHBand="0" w:firstRowFirstColumn="0" w:firstRowLastColumn="0" w:lastRowFirstColumn="0" w:lastRowLastColumn="0"/>
+            <w:tcW w:w="864" w:type="dxa"/>
+            <w:vAlign w:val="center"/>
+          </w:tcPr>
+          <w:p>
+            <w:pPr>
+              <w:jc w:val="center"/>
+            </w:pPr>
+          </w:p>
+        </w:tc>
+        <w:tc>
+          <w:tcPr>
+            <w:tcW w:w="6444" w:type="dxa"/>
+            <w:gridSpan w:val="2"/>
+          </w:tcPr>
+          <w:p>
+            <w:pPr>
+              <w:pStyle w:val="ListParagraph"/>
+              <w:numPr>
+                <w:ilvl w:val="0"/>
+                <w:numId w:val="41"/>
+              </w:numPr>
+              <w:ind w:left="360"/>
+              <w:cnfStyle w:val="000000100000" w:firstRow="0" w:lastRow="0" w:firstColumn="0" w:lastColumn="0" w:oddVBand="0" w:evenVBand="0" w:oddHBand="1" w:evenHBand="0" w:firstRowFirstColumn="0" w:firstRowLastColumn="0" w:lastRowFirstColumn="0" w:lastRowLastColumn="0"/>
+            </w:pPr>
+            <w:r>
+              <w:t>Project Testing</w:t>
+            </w:r>
+          </w:p>
+        </w:tc>
+        <w:tc>
+          <w:tcPr>
+            <w:tcW w:w="1934" w:type="dxa"/>
+            <w:vAlign w:val="center"/>
+          </w:tcPr>
+          <w:p>
+            <w:pPr>
+              <w:jc w:val="center"/>
+              <w:cnfStyle w:val="000000100000" w:firstRow="0" w:lastRow="0" w:firstColumn="0" w:lastColumn="0" w:oddVBand="0" w:evenVBand="0" w:oddHBand="1" w:evenHBand="0" w:firstRowFirstColumn="0" w:firstRowLastColumn="0" w:lastRowFirstColumn="0" w:lastRowLastColumn="0"/>
+            </w:pPr>
+            <w:r>
+              <w:t>All</w:t>
+            </w:r>
+          </w:p>
+        </w:tc>
+      </w:tr>
+      <w:tr>
+        <w:tc>
+          <w:tcPr>
+            <w:cnfStyle w:val="001000000000" w:firstRow="0" w:lastRow="0" w:firstColumn="1" w:lastColumn="0" w:oddVBand="0" w:evenVBand="0" w:oddHBand="0" w:evenHBand="0" w:firstRowFirstColumn="0" w:firstRowLastColumn="0" w:lastRowFirstColumn="0" w:lastRowLastColumn="0"/>
+            <w:tcW w:w="864" w:type="dxa"/>
+            <w:vMerge w:val="restart"/>
+            <w:vAlign w:val="center"/>
+          </w:tcPr>
+          <w:p>
+            <w:pPr>
+              <w:jc w:val="center"/>
+            </w:pPr>
+            <w:r>
+              <w:t>11</w:t>
+            </w:r>
+          </w:p>
+        </w:tc>
+        <w:tc>
+          <w:tcPr>
+            <w:tcW w:w="6444" w:type="dxa"/>
+            <w:gridSpan w:val="2"/>
+          </w:tcPr>
+          <w:p>
+            <w:pPr>
+              <w:pStyle w:val="ListParagraph"/>
+              <w:numPr>
+                <w:ilvl w:val="0"/>
+                <w:numId w:val="41"/>
+              </w:numPr>
+              <w:ind w:left="360"/>
+              <w:cnfStyle w:val="000000000000" w:firstRow="0" w:lastRow="0" w:firstColumn="0" w:lastColumn="0" w:oddVBand="0" w:evenVBand="0" w:oddHBand="0" w:evenHBand="0" w:firstRowFirstColumn="0" w:firstRowLastColumn="0" w:lastRowFirstColumn="0" w:lastRowLastColumn="0"/>
+            </w:pPr>
+            <w:r>
+              <w:t>Team meeting: Discuss progress. Brainstorm rewards system.</w:t>
+            </w:r>
+          </w:p>
+        </w:tc>
+        <w:tc>
+          <w:tcPr>
+            <w:tcW w:w="1934" w:type="dxa"/>
+            <w:vAlign w:val="center"/>
+          </w:tcPr>
+          <w:p>
+            <w:pPr>
+              <w:jc w:val="center"/>
+              <w:cnfStyle w:val="000000000000" w:firstRow="0" w:lastRow="0" w:firstColumn="0" w:lastColumn="0" w:oddVBand="0" w:evenVBand="0" w:oddHBand="0" w:evenHBand="0" w:firstRowFirstColumn="0" w:firstRowLastColumn="0" w:lastRowFirstColumn="0" w:lastRowLastColumn="0"/>
+            </w:pPr>
+            <w:r>
+              <w:t>All</w:t>
+            </w:r>
+          </w:p>
+        </w:tc>
+      </w:tr>
+      <w:tr>
+        <w:trPr>
+          <w:cnfStyle w:val="000000100000" w:firstRow="0" w:lastRow="0" w:firstColumn="0" w:lastColumn="0" w:oddVBand="0" w:evenVBand="0" w:oddHBand="1" w:evenHBand="0" w:firstRowFirstColumn="0" w:firstRowLastColumn="0" w:lastRowFirstColumn="0" w:lastRowLastColumn="0"/>
+        </w:trPr>
+        <w:tc>
+          <w:tcPr>
+            <w:cnfStyle w:val="001000000000" w:firstRow="0" w:lastRow="0" w:firstColumn="1" w:lastColumn="0" w:oddVBand="0" w:evenVBand="0" w:oddHBand="0" w:evenHBand="0" w:firstRowFirstColumn="0" w:firstRowLastColumn="0" w:lastRowFirstColumn="0" w:lastRowLastColumn="0"/>
+            <w:tcW w:w="864" w:type="dxa"/>
+            <w:vMerge/>
+            <w:vAlign w:val="center"/>
+          </w:tcPr>
+          <w:p>
+            <w:pPr>
+              <w:jc w:val="center"/>
+            </w:pPr>
+          </w:p>
+        </w:tc>
+        <w:tc>
+          <w:tcPr>
+            <w:tcW w:w="6444" w:type="dxa"/>
+            <w:gridSpan w:val="2"/>
+            <w:vAlign w:val="center"/>
+          </w:tcPr>
+          <w:p>
+            <w:pPr>
+              <w:pStyle w:val="ListParagraph"/>
+              <w:numPr>
+                <w:ilvl w:val="0"/>
+                <w:numId w:val="41"/>
+              </w:numPr>
+              <w:ind w:left="360"/>
+              <w:cnfStyle w:val="000000100000" w:firstRow="0" w:lastRow="0" w:firstColumn="0" w:lastColumn="0" w:oddVBand="0" w:evenVBand="0" w:oddHBand="1" w:evenHBand="0" w:firstRowFirstColumn="0" w:firstRowLastColumn="0" w:lastRowFirstColumn="0" w:lastRowLastColumn="0"/>
+            </w:pPr>
+            <w:r>
+              <w:t>Implementation of rewards system on Java app</w:t>
+            </w:r>
+          </w:p>
+        </w:tc>
+        <w:tc>
+          <w:tcPr>
+            <w:tcW w:w="1934" w:type="dxa"/>
+            <w:vAlign w:val="center"/>
+          </w:tcPr>
+          <w:p>
+            <w:pPr>
+              <w:jc w:val="center"/>
+              <w:cnfStyle w:val="000000100000" w:firstRow="0" w:lastRow="0" w:firstColumn="0" w:lastColumn="0" w:oddVBand="0" w:evenVBand="0" w:oddHBand="1" w:evenHBand="0" w:firstRowFirstColumn="0" w:firstRowLastColumn="0" w:lastRowFirstColumn="0" w:lastRowLastColumn="0"/>
+            </w:pPr>
+            <w:r>
+              <w:t>Benjamin &amp; Rebecca</w:t>
+            </w:r>
+          </w:p>
+        </w:tc>
+      </w:tr>
+      <w:tr>
+        <w:tc>
+          <w:tcPr>
+            <w:cnfStyle w:val="001000000000" w:firstRow="0" w:lastRow="0" w:firstColumn="1" w:lastColumn="0" w:oddVBand="0" w:evenVBand="0" w:oddHBand="0" w:evenHBand="0" w:firstRowFirstColumn="0" w:firstRowLastColumn="0" w:lastRowFirstColumn="0" w:lastRowLastColumn="0"/>
+            <w:tcW w:w="864" w:type="dxa"/>
+            <w:vMerge w:val="restart"/>
+            <w:vAlign w:val="center"/>
+          </w:tcPr>
+          <w:p>
+            <w:pPr>
+              <w:jc w:val="center"/>
+            </w:pPr>
+            <w:r>
+              <w:t>12</w:t>
+            </w:r>
+          </w:p>
+        </w:tc>
+        <w:tc>
+          <w:tcPr>
+            <w:tcW w:w="6444" w:type="dxa"/>
+            <w:gridSpan w:val="2"/>
+          </w:tcPr>
+          <w:p>
+            <w:pPr>
+              <w:pStyle w:val="ListParagraph"/>
+              <w:numPr>
+                <w:ilvl w:val="0"/>
+                <w:numId w:val="41"/>
+              </w:numPr>
+              <w:ind w:left="360"/>
+              <w:cnfStyle w:val="000000000000" w:firstRow="0" w:lastRow="0" w:firstColumn="0" w:lastColumn="0" w:oddVBand="0" w:evenVBand="0" w:oddHBand="0" w:evenHBand="0" w:firstRowFirstColumn="0" w:firstRowLastColumn="0" w:lastRowFirstColumn="0" w:lastRowLastColumn="0"/>
+            </w:pPr>
+            <w:r>
+              <w:t>Team meeting: Discuss progress</w:t>
+            </w:r>
+          </w:p>
+        </w:tc>
+        <w:tc>
+          <w:tcPr>
+            <w:tcW w:w="1934" w:type="dxa"/>
+            <w:vAlign w:val="center"/>
+          </w:tcPr>
+          <w:p>
+            <w:pPr>
+              <w:jc w:val="center"/>
+              <w:cnfStyle w:val="000000000000" w:firstRow="0" w:lastRow="0" w:firstColumn="0" w:lastColumn="0" w:oddVBand="0" w:evenVBand="0" w:oddHBand="0" w:evenHBand="0" w:firstRowFirstColumn="0" w:firstRowLastColumn="0" w:lastRowFirstColumn="0" w:lastRowLastColumn="0"/>
+            </w:pPr>
+            <w:r>
+              <w:t>All</w:t>
+            </w:r>
           </w:p>
         </w:tc>
       </w:tr>
@@ -10282,6 +10401,9 @@
               <w:ind w:left="360"/>
               <w:cnfStyle w:val="000000100000" w:firstRow="0" w:lastRow="0" w:firstColumn="0" w:lastColumn="0" w:oddVBand="0" w:evenVBand="0" w:oddHBand="1" w:evenHBand="0" w:firstRowFirstColumn="0" w:firstRowLastColumn="0" w:lastRowFirstColumn="0" w:lastRowLastColumn="0"/>
             </w:pPr>
+            <w:r>
+              <w:t>Implementation of rewards system on website</w:t>
+            </w:r>
           </w:p>
         </w:tc>
         <w:tc>
@@ -10294,6 +10416,9 @@
               <w:jc w:val="center"/>
               <w:cnfStyle w:val="000000100000" w:firstRow="0" w:lastRow="0" w:firstColumn="0" w:lastColumn="0" w:oddVBand="0" w:evenVBand="0" w:oddHBand="1" w:evenHBand="0" w:firstRowFirstColumn="0" w:firstRowLastColumn="0" w:lastRowFirstColumn="0" w:lastRowLastColumn="0"/>
             </w:pPr>
+            <w:r>
+              <w:t>Timothy &amp; Andrew</w:t>
+            </w:r>
           </w:p>
         </w:tc>
       </w:tr>
@@ -10344,6 +10469,9 @@
               <w:jc w:val="center"/>
               <w:cnfStyle w:val="000000000000" w:firstRow="0" w:lastRow="0" w:firstColumn="0" w:lastColumn="0" w:oddVBand="0" w:evenVBand="0" w:oddHBand="0" w:evenHBand="0" w:firstRowFirstColumn="0" w:firstRowLastColumn="0" w:lastRowFirstColumn="0" w:lastRowLastColumn="0"/>
             </w:pPr>
+            <w:r>
+              <w:t>All</w:t>
+            </w:r>
           </w:p>
         </w:tc>
       </w:tr>
@@ -10379,6 +10507,9 @@
               <w:ind w:left="360"/>
               <w:cnfStyle w:val="000000100000" w:firstRow="0" w:lastRow="0" w:firstColumn="0" w:lastColumn="0" w:oddVBand="0" w:evenVBand="0" w:oddHBand="1" w:evenHBand="0" w:firstRowFirstColumn="0" w:firstRowLastColumn="0" w:lastRowFirstColumn="0" w:lastRowLastColumn="0"/>
             </w:pPr>
+            <w:r>
+              <w:t>User testing &amp; feedback</w:t>
+            </w:r>
           </w:p>
         </w:tc>
         <w:tc>
@@ -10391,6 +10522,9 @@
               <w:jc w:val="center"/>
               <w:cnfStyle w:val="000000100000" w:firstRow="0" w:lastRow="0" w:firstColumn="0" w:lastColumn="0" w:oddVBand="0" w:evenVBand="0" w:oddHBand="1" w:evenHBand="0" w:firstRowFirstColumn="0" w:firstRowLastColumn="0" w:lastRowFirstColumn="0" w:lastRowLastColumn="0"/>
             </w:pPr>
+            <w:r>
+              <w:t>All</w:t>
+            </w:r>
           </w:p>
         </w:tc>
       </w:tr>
@@ -10441,6 +10575,9 @@
               <w:jc w:val="center"/>
               <w:cnfStyle w:val="000000000000" w:firstRow="0" w:lastRow="0" w:firstColumn="0" w:lastColumn="0" w:oddVBand="0" w:evenVBand="0" w:oddHBand="0" w:evenHBand="0" w:firstRowFirstColumn="0" w:firstRowLastColumn="0" w:lastRowFirstColumn="0" w:lastRowLastColumn="0"/>
             </w:pPr>
+            <w:r>
+              <w:t>All</w:t>
+            </w:r>
           </w:p>
         </w:tc>
       </w:tr>
@@ -10476,6 +10613,9 @@
               <w:ind w:left="360"/>
               <w:cnfStyle w:val="000000100000" w:firstRow="0" w:lastRow="0" w:firstColumn="0" w:lastColumn="0" w:oddVBand="0" w:evenVBand="0" w:oddHBand="1" w:evenHBand="0" w:firstRowFirstColumn="0" w:firstRowLastColumn="0" w:lastRowFirstColumn="0" w:lastRowLastColumn="0"/>
             </w:pPr>
+            <w:r>
+              <w:t>Project plan: User feedback &amp; improvements</w:t>
+            </w:r>
           </w:p>
         </w:tc>
         <w:tc>
@@ -10488,6 +10628,9 @@
               <w:jc w:val="center"/>
               <w:cnfStyle w:val="000000100000" w:firstRow="0" w:lastRow="0" w:firstColumn="0" w:lastColumn="0" w:oddVBand="0" w:evenVBand="0" w:oddHBand="1" w:evenHBand="0" w:firstRowFirstColumn="0" w:firstRowLastColumn="0" w:lastRowFirstColumn="0" w:lastRowLastColumn="0"/>
             </w:pPr>
+            <w:r>
+              <w:t>All</w:t>
+            </w:r>
           </w:p>
         </w:tc>
       </w:tr>
@@ -10541,6 +10684,9 @@
               <w:jc w:val="center"/>
               <w:cnfStyle w:val="000000000000" w:firstRow="0" w:lastRow="0" w:firstColumn="0" w:lastColumn="0" w:oddVBand="0" w:evenVBand="0" w:oddHBand="0" w:evenHBand="0" w:firstRowFirstColumn="0" w:firstRowLastColumn="0" w:lastRowFirstColumn="0" w:lastRowLastColumn="0"/>
             </w:pPr>
+            <w:r>
+              <w:t>All</w:t>
+            </w:r>
           </w:p>
         </w:tc>
       </w:tr>
@@ -10577,6 +10723,9 @@
               <w:ind w:left="360"/>
               <w:cnfStyle w:val="000000100000" w:firstRow="0" w:lastRow="0" w:firstColumn="0" w:lastColumn="0" w:oddVBand="0" w:evenVBand="0" w:oddHBand="1" w:evenHBand="0" w:firstRowFirstColumn="0" w:firstRowLastColumn="0" w:lastRowFirstColumn="0" w:lastRowLastColumn="0"/>
             </w:pPr>
+            <w:r>
+              <w:t>Implementation of user feedback suggestions</w:t>
+            </w:r>
           </w:p>
         </w:tc>
         <w:tc>
@@ -10589,6 +10738,9 @@
               <w:jc w:val="center"/>
               <w:cnfStyle w:val="000000100000" w:firstRow="0" w:lastRow="0" w:firstColumn="0" w:lastColumn="0" w:oddVBand="0" w:evenVBand="0" w:oddHBand="1" w:evenHBand="0" w:firstRowFirstColumn="0" w:firstRowLastColumn="0" w:lastRowFirstColumn="0" w:lastRowLastColumn="0"/>
             </w:pPr>
+            <w:r>
+              <w:t>All</w:t>
+            </w:r>
           </w:p>
         </w:tc>
       </w:tr>
@@ -10606,7 +10758,7 @@
           <w:szCs w:val="26"/>
         </w:rPr>
       </w:pPr>
-      <w:bookmarkStart w:id="28" w:name="_Toc39077091"/>
+      <w:bookmarkStart w:id="27" w:name="_Toc39077091"/>
       <w:r>
         <w:br w:type="page"/>
       </w:r>
@@ -10631,73 +10783,57 @@
       <w:r>
         <w:t xml:space="preserve"> (Adrian Foti)</w:t>
       </w:r>
+      <w:bookmarkEnd w:id="27"/>
+    </w:p>
+    <w:p>
+      <w:r>
+        <w:t>What risks can you identify for your project? There will always be some generic risks (such as computers breaking down the night before a deadline, health and family issues, and institutional changes). Do not include generic risks such as these. The idea is to be as specific as you can to your project. For example, if your topic is to develop a game, there may be a risk that the software you choose to work with may be very difficult to learn, poorly documented, or not turn out to have the features that it claims it has. These properties are often only discovered once you have started working with the software, and so unless you have had lots of experience with the particular tool, there is always a risk that it may not work as well as you believe it should, no matter how much prior research you do. Similar comments apply to hardware.</w:t>
+      </w:r>
+    </w:p>
+    <w:p>
+      <w:pPr>
+        <w:pStyle w:val="Heading2"/>
+      </w:pPr>
+      <w:bookmarkStart w:id="28" w:name="_Toc39077092"/>
+      <w:r>
+        <w:t>4.12</w:t>
+      </w:r>
+      <w:r>
+        <w:t xml:space="preserve"> Group Processes and Communications</w:t>
+      </w:r>
       <w:bookmarkEnd w:id="28"/>
     </w:p>
     <w:p>
       <w:r>
-        <w:t>What risks can you identify for your project? There will always be some generic risks (such as computers breaking down the night before a deadline, health and family issues, and institutional changes). Do not include generic risks such as these. The idea is to be as specific as you can to your project. For example, if your topic is to develop a game, there may be a risk that the software you choose to work with may be very difficult to learn, poorly documented, or not turn out to have the features that it claims it has. These properties are often only discovered once you have started working with the software, and so unless you have had lots of experience with the particular tool, there is always a risk that it may not work as well as you believe it should, no matter how much prior research you do. Similar comments apply to hardware.</w:t>
-      </w:r>
-    </w:p>
-    <w:p>
-      <w:pPr>
-        <w:pStyle w:val="Heading2"/>
-      </w:pPr>
-      <w:bookmarkStart w:id="29" w:name="_Toc39077092"/>
-      <w:r>
-        <w:t>4.12</w:t>
-      </w:r>
-      <w:r>
-        <w:t xml:space="preserve"> Group Processes and Communications</w:t>
-      </w:r>
-      <w:r>
-        <w:t xml:space="preserve"> (</w:t>
-      </w:r>
-      <w:proofErr w:type="spellStart"/>
-      <w:r>
-        <w:t>Bec</w:t>
-      </w:r>
-      <w:proofErr w:type="spellEnd"/>
-      <w:r>
-        <w:t>)</w:t>
-      </w:r>
+        <w:t>The Techstra-One team will hold a compulsory weekly team meeting on Monday nights at 7:30pm via Microsoft Teams. Depending on the workload for the week an additional meeting will be held on Wednesday nights at 7:30 as needed but will not be compulsory.</w:t>
+      </w:r>
+    </w:p>
+    <w:p>
+      <w:r>
+        <w:t xml:space="preserve">Regular communication amongst the team will be via Microsoft Teams text-based chat and team members are encouraged to share their progress and comment on other team member’s submissions via Teams. </w:t>
+      </w:r>
+      <w:r>
+        <w:t xml:space="preserve"> Team members are expected to upload their work weekly via GitHub or Microsoft Teams file share.</w:t>
+      </w:r>
+      <w:r>
+        <w:t xml:space="preserve"> </w:t>
+      </w:r>
+    </w:p>
+    <w:p>
+      <w:r>
+        <w:t>If a team member is unable to attend a compulsory team meeting they are expected to provide advanced notice. If a te</w:t>
+      </w:r>
+      <w:r>
+        <w:t>am member fails to communicate</w:t>
+      </w:r>
+      <w:r>
+        <w:t xml:space="preserve"> with the team </w:t>
+      </w:r>
+      <w:r>
+        <w:t xml:space="preserve">for longer than one week the team will be forced to notify the course coordinators about their absence. </w:t>
+      </w:r>
+      <w:bookmarkStart w:id="29" w:name="_GoBack"/>
       <w:bookmarkEnd w:id="29"/>
-    </w:p>
-    <w:p>
-      <w:r>
-        <w:t xml:space="preserve">Communication between group members is arguably the most important aspect of your project. Past experience has shown that communication breakdowns between group members is the most common cause of project failures, so it is vital that you specify at the outset the means and expected frequency of communication between group members. How will your group communicate? How often will meetings take place? Will these be </w:t>
-      </w:r>
-      <w:proofErr w:type="gramStart"/>
-      <w:r>
-        <w:t>face-to-face,</w:t>
-      </w:r>
-      <w:proofErr w:type="gramEnd"/>
-      <w:r>
-        <w:t xml:space="preserve"> or using technologies such as Skype? </w:t>
-      </w:r>
-      <w:proofErr w:type="gramStart"/>
-      <w:r>
-        <w:t>Or Facebook?</w:t>
-      </w:r>
-      <w:proofErr w:type="gramEnd"/>
-      <w:r>
-        <w:t xml:space="preserve"> Or email? </w:t>
-      </w:r>
-      <w:proofErr w:type="gramStart"/>
-      <w:r>
-        <w:t>Or text?</w:t>
-      </w:r>
-      <w:proofErr w:type="gramEnd"/>
-      <w:r>
-        <w:t xml:space="preserve"> </w:t>
-      </w:r>
-      <w:proofErr w:type="gramStart"/>
-      <w:r>
-        <w:t>Or ...</w:t>
-      </w:r>
-      <w:proofErr w:type="gramEnd"/>
-      <w:r>
-        <w:t xml:space="preserve"> ?? What will you do if you have a group member who does not respond to communications? You should expect contact between group members at least twice a week. You can always make contact more often if you wish, but you do need to know what minimum frequency is expected from all members of your group. At least one paragraph is expected here.</w:t>
-      </w:r>
     </w:p>
     <w:p>
       <w:pPr>
@@ -11323,7 +11459,7 @@
         <w:sz w:val="20"/>
         <w:szCs w:val="20"/>
       </w:rPr>
-      <w:t>14</w:t>
+      <w:t>20</w:t>
     </w:r>
     <w:r>
       <w:rPr>
@@ -11371,7 +11507,7 @@
         <w:sz w:val="20"/>
         <w:szCs w:val="20"/>
       </w:rPr>
-      <w:t>22</w:t>
+      <w:t>23</w:t>
     </w:r>
     <w:r>
       <w:rPr>
@@ -18515,7 +18651,7 @@
 </file>
 
 <file path=customXml/itemProps5.xml><?xml version="1.0" encoding="utf-8"?>
-<ds:datastoreItem xmlns:ds="http://schemas.openxmlformats.org/officeDocument/2006/customXml" ds:itemID="{D655C3D3-4E78-42EA-B085-D36CC7F91063}">
+<ds:datastoreItem xmlns:ds="http://schemas.openxmlformats.org/officeDocument/2006/customXml" ds:itemID="{D8E28271-E635-44E2-B4C6-FFD285099FE1}">
   <ds:schemaRefs>
     <ds:schemaRef ds:uri="http://schemas.openxmlformats.org/officeDocument/2006/bibliography"/>
   </ds:schemaRefs>

</xml_diff>

<commit_message>
Added Ben's Plans and Progress section
</commit_message>
<xml_diff>
--- a/Documents/A3_Report_TechstraOne.docx
+++ b/Documents/A3_Report_TechstraOne.docx
@@ -1,6 +1,6 @@
 
 <file path=word/document.xml><?xml version="1.0" encoding="utf-8"?>
-<w:document xmlns:wpc="http://schemas.microsoft.com/office/word/2010/wordprocessingCanvas" xmlns:cx="http://schemas.microsoft.com/office/drawing/2014/chartex" xmlns:cx1="http://schemas.microsoft.com/office/drawing/2015/9/8/chartex" xmlns:cx2="http://schemas.microsoft.com/office/drawing/2015/10/21/chartex" xmlns:cx3="http://schemas.microsoft.com/office/drawing/2016/5/9/chartex" xmlns:cx4="http://schemas.microsoft.com/office/drawing/2016/5/10/chartex" xmlns:cx5="http://schemas.microsoft.com/office/drawing/2016/5/11/chartex" xmlns:cx6="http://schemas.microsoft.com/office/drawing/2016/5/12/chartex" xmlns:cx7="http://schemas.microsoft.com/office/drawing/2016/5/13/chartex" xmlns:cx8="http://schemas.microsoft.com/office/drawing/2016/5/14/chartex" xmlns:mc="http://schemas.openxmlformats.org/markup-compatibility/2006" xmlns:aink="http://schemas.microsoft.com/office/drawing/2016/ink" xmlns:am3d="http://schemas.microsoft.com/office/drawing/2017/model3d" xmlns:o="urn:schemas-microsoft-com:office:office" xmlns:r="http://schemas.openxmlformats.org/officeDocument/2006/relationships" xmlns:m="http://schemas.openxmlformats.org/officeDocument/2006/math" xmlns:v="urn:schemas-microsoft-com:vml" xmlns:wp14="http://schemas.microsoft.com/office/word/2010/wordprocessingDrawing" xmlns:wp="http://schemas.openxmlformats.org/drawingml/2006/wordprocessingDrawing" xmlns:w10="urn:schemas-microsoft-com:office:word" xmlns:w="http://schemas.openxmlformats.org/wordprocessingml/2006/main" xmlns:w14="http://schemas.microsoft.com/office/word/2010/wordml" xmlns:w15="http://schemas.microsoft.com/office/word/2012/wordml" xmlns:w16cid="http://schemas.microsoft.com/office/word/2016/wordml/cid" xmlns:w16se="http://schemas.microsoft.com/office/word/2015/wordml/symex" xmlns:wpg="http://schemas.microsoft.com/office/word/2010/wordprocessingGroup" xmlns:wpi="http://schemas.microsoft.com/office/word/2010/wordprocessingInk" xmlns:wne="http://schemas.microsoft.com/office/word/2006/wordml" xmlns:wps="http://schemas.microsoft.com/office/word/2010/wordprocessingShape" mc:Ignorable="w14 w15 w16se w16cid wp14">
+<w:document xmlns:wpc="http://schemas.microsoft.com/office/word/2010/wordprocessingCanvas" xmlns:mc="http://schemas.openxmlformats.org/markup-compatibility/2006" xmlns:o="urn:schemas-microsoft-com:office:office" xmlns:r="http://schemas.openxmlformats.org/officeDocument/2006/relationships" xmlns:m="http://schemas.openxmlformats.org/officeDocument/2006/math" xmlns:v="urn:schemas-microsoft-com:vml" xmlns:wp14="http://schemas.microsoft.com/office/word/2010/wordprocessingDrawing" xmlns:wp="http://schemas.openxmlformats.org/drawingml/2006/wordprocessingDrawing" xmlns:w10="urn:schemas-microsoft-com:office:word" xmlns:w="http://schemas.openxmlformats.org/wordprocessingml/2006/main" xmlns:w14="http://schemas.microsoft.com/office/word/2010/wordml" xmlns:wpg="http://schemas.microsoft.com/office/word/2010/wordprocessingGroup" xmlns:wpi="http://schemas.microsoft.com/office/word/2010/wordprocessingInk" xmlns:wne="http://schemas.microsoft.com/office/word/2006/wordml" xmlns:wps="http://schemas.microsoft.com/office/word/2010/wordprocessingShape" mc:Ignorable="w14 wp14">
   <w:body>
     <w:sdt>
       <w:sdtPr>
@@ -80,7 +80,7 @@
                               </pic:cNvPicPr>
                             </pic:nvPicPr>
                             <pic:blipFill>
-                              <a:blip r:embed="rId12">
+                              <a:blip r:embed="rId13">
                                 <a:extLst>
                                   <a:ext uri="{28A0092B-C50C-407E-A947-70E740481C1C}">
                                     <a14:useLocalDpi xmlns:a14="http://schemas.microsoft.com/office/drawing/2010/main" val="0"/>
@@ -137,7 +137,6 @@
                 <w:dataBinding w:prefixMappings="xmlns:ns0='http://schemas.openxmlformats.org/package/2006/metadata/core-properties' xmlns:ns1='http://purl.org/dc/elements/1.1/'" w:xpath="/ns0:coreProperties[1]/ns1:title[1]" w:storeItemID="{6C3C8BC8-F283-45AE-878A-BAB7291924A1}"/>
                 <w:text/>
               </w:sdtPr>
-              <w:sdtEndPr/>
               <w:sdtContent>
                 <w:tc>
                   <w:tcPr>
@@ -187,7 +186,6 @@
                 <w:dataBinding w:prefixMappings="xmlns:ns0='http://schemas.openxmlformats.org/package/2006/metadata/core-properties' xmlns:ns1='http://purl.org/dc/elements/1.1/'" w:xpath="/ns0:coreProperties[1]/ns1:subject[1]" w:storeItemID="{6C3C8BC8-F283-45AE-878A-BAB7291924A1}"/>
                 <w:text/>
               </w:sdtPr>
-              <w:sdtEndPr/>
               <w:sdtContent>
                 <w:tc>
                   <w:tcPr>
@@ -451,7 +449,7 @@
                     </mc:Choice>
                     <mc:Fallback>
                       <w:pict>
-                        <v:shapetype w14:anchorId="4378E296" id="_x0000_t202" coordsize="21600,21600" o:spt="202" path="m,l,21600r21600,l21600,xe">
+                        <v:shapetype id="_x0000_t202" coordsize="21600,21600" o:spt="202" path="m,l,21600r21600,l21600,xe">
                           <v:stroke joinstyle="miter"/>
                           <v:path gradientshapeok="t" o:connecttype="rect"/>
                         </v:shapetype>
@@ -635,7 +633,6 @@
                 <w:dataBinding w:prefixMappings="xmlns:ns0='http://schemas.microsoft.com/office/2006/coverPageProps'" w:xpath="/ns0:CoverPageProperties[1]/ns0:Abstract[1]" w:storeItemID="{55AF091B-3C7A-41E3-B477-F2FDAA23CFDA}"/>
                 <w:text/>
               </w:sdtPr>
-              <w:sdtEndPr/>
               <w:sdtContent>
                 <w:tc>
                   <w:tcPr>
@@ -680,7 +677,6 @@
                 <w:calendar w:val="gregorian"/>
               </w:date>
             </w:sdtPr>
-            <w:sdtEndPr/>
             <w:sdtContent>
               <w:r>
                 <w:rPr>
@@ -4155,21 +4151,21 @@
     </w:p>
     <w:p>
       <w:r>
-        <w:t xml:space="preserve">Rebecca enjoys the </w:t>
+        <w:t>Rebecca enjoys the problem solving aspects of Information Technology and loves</w:t>
+      </w:r>
+      <w:r>
+        <w:t xml:space="preserve"> pursuing</w:t>
+      </w:r>
+      <w:r>
+        <w:t xml:space="preserve"> the “ah-ha!” moment of getting something difficult to work</w:t>
       </w:r>
       <w:proofErr w:type="gramStart"/>
       <w:r>
-        <w:t>problem solving</w:t>
+        <w:t xml:space="preserve">.  </w:t>
       </w:r>
       <w:proofErr w:type="gramEnd"/>
       <w:r>
-        <w:t xml:space="preserve"> aspects of Information Technology and loves</w:t>
-      </w:r>
-      <w:r>
-        <w:t xml:space="preserve"> pursuing</w:t>
-      </w:r>
-      <w:r>
-        <w:t xml:space="preserve"> the “ah-ha!” moment of getting something difficult to work.  Rebecca loves to break down problems into manageable parts and can spend endless time perfecting her work whether it is when coding or writing documentation. </w:t>
+        <w:t xml:space="preserve">Rebecca loves to break down problems into manageable parts and can spend endless time perfecting her work whether it is when coding or writing documentation. </w:t>
       </w:r>
     </w:p>
     <w:p>
@@ -4180,16 +4176,13 @@
         <w:t>experience to TechstraOne, which</w:t>
       </w:r>
       <w:r>
-        <w:t xml:space="preserve"> she acquired whilst studying for her Diploma of Information Technology and from a </w:t>
+        <w:t xml:space="preserve"> she acquired whilst studying for her Diploma of Information Technology and from a six month industry based scheduling software project</w:t>
       </w:r>
       <w:proofErr w:type="gramStart"/>
       <w:r>
-        <w:t>six month</w:t>
+        <w:t xml:space="preserve">.  </w:t>
       </w:r>
       <w:proofErr w:type="gramEnd"/>
-      <w:r>
-        <w:t xml:space="preserve"> industry based scheduling software project.  </w:t>
-      </w:r>
       <w:r>
         <w:t xml:space="preserve">She considers herself excellent at documentation and enjoys producing reports and experimenting with data to create graphs and charts. </w:t>
       </w:r>
@@ -5660,7 +5653,7 @@
         </w:rPr>
         <w:t xml:space="preserve">Techstra One’s webpage is hosted on GitHub pages and can be found </w:t>
       </w:r>
-      <w:hyperlink r:id="rId13" w:history="1">
+      <w:hyperlink r:id="rId14" w:history="1">
         <w:r>
           <w:rPr>
             <w:rStyle w:val="Hyperlink"/>
@@ -6904,7 +6897,7 @@
                     </pic:cNvPicPr>
                   </pic:nvPicPr>
                   <pic:blipFill>
-                    <a:blip r:embed="rId14">
+                    <a:blip r:embed="rId15">
                       <a:extLst>
                         <a:ext uri="{28A0092B-C50C-407E-A947-70E740481C1C}">
                           <a14:useLocalDpi xmlns:a14="http://schemas.microsoft.com/office/drawing/2010/main" val="0"/>
@@ -6993,7 +6986,7 @@
         <mc:AlternateContent>
           <mc:Choice Requires="wps">
             <w:drawing>
-              <wp:anchor distT="0" distB="0" distL="114300" distR="114300" simplePos="0" relativeHeight="251661345" behindDoc="0" locked="0" layoutInCell="1" allowOverlap="1" wp14:anchorId="651205D6" wp14:editId="1EF8B21B">
+              <wp:anchor distT="0" distB="0" distL="114300" distR="114300" simplePos="0" relativeHeight="251661345" behindDoc="0" locked="0" layoutInCell="1" allowOverlap="1" wp14:anchorId="651205D6" wp14:editId="64488C7A">
                 <wp:simplePos x="0" y="0"/>
                 <wp:positionH relativeFrom="column">
                   <wp:posOffset>-2066925</wp:posOffset>
@@ -7057,14 +7050,6 @@
                               </w:rPr>
                               <w:t xml:space="preserve">. </w:t>
                             </w:r>
-                            <w:r>
-                              <w:rPr>
-                                <w:i/>
-                                <w:sz w:val="18"/>
-                                <w:szCs w:val="18"/>
-                              </w:rPr>
-                              <w:t xml:space="preserve">A Pokémon </w:t>
-                            </w:r>
                             <w:proofErr w:type="gramStart"/>
                             <w:r>
                               <w:rPr>
@@ -7072,9 +7057,8 @@
                                 <w:sz w:val="18"/>
                                 <w:szCs w:val="18"/>
                               </w:rPr>
-                              <w:t>card</w:t>
+                              <w:t>A Pokémon card</w:t>
                             </w:r>
-                            <w:proofErr w:type="gramEnd"/>
                             <w:r>
                               <w:rPr>
                                 <w:i/>
@@ -7083,6 +7067,7 @@
                               </w:rPr>
                               <w:t>.</w:t>
                             </w:r>
+                            <w:proofErr w:type="gramEnd"/>
                           </w:p>
                         </w:txbxContent>
                       </wps:txbx>
@@ -7103,7 +7088,7 @@
           </mc:Choice>
           <mc:Fallback>
             <w:pict>
-              <v:shape w14:anchorId="651205D6" id="_x0000_s1027" type="#_x0000_t202" style="position:absolute;margin-left:-162.75pt;margin-top:45.1pt;width:151.9pt;height:18.7pt;z-index:251661345;visibility:visible;mso-wrap-style:square;mso-width-percent:0;mso-height-percent:0;mso-wrap-distance-left:9pt;mso-wrap-distance-top:0;mso-wrap-distance-right:9pt;mso-wrap-distance-bottom:0;mso-position-horizontal:absolute;mso-position-horizontal-relative:text;mso-position-vertical:absolute;mso-position-vertical-relative:text;mso-width-percent:0;mso-height-percent:0;mso-width-relative:margin;mso-height-relative:margin;v-text-anchor:top" o:gfxdata="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" filled="f" stroked="f">
+              <v:shape id="_x0000_s1027" type="#_x0000_t202" style="position:absolute;margin-left:-162.75pt;margin-top:45.1pt;width:151.9pt;height:18.7pt;z-index:251661345;visibility:visible;mso-wrap-style:square;mso-width-percent:0;mso-height-percent:0;mso-wrap-distance-left:9pt;mso-wrap-distance-top:0;mso-wrap-distance-right:9pt;mso-wrap-distance-bottom:0;mso-position-horizontal:absolute;mso-position-horizontal-relative:text;mso-position-vertical:absolute;mso-position-vertical-relative:text;mso-width-percent:0;mso-height-percent:0;mso-width-relative:margin;mso-height-relative:margin;v-text-anchor:top" o:gfxdata="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" filled="f" stroked="f">
                 <v:textbox>
                   <w:txbxContent>
                     <w:p>
@@ -7131,13 +7116,686 @@
                         </w:rPr>
                         <w:t xml:space="preserve">. </w:t>
                       </w:r>
+                      <w:proofErr w:type="gramStart"/>
                       <w:r>
                         <w:rPr>
                           <w:i/>
                           <w:sz w:val="18"/>
                           <w:szCs w:val="18"/>
                         </w:rPr>
-                        <w:t xml:space="preserve">A Pokémon </w:t>
+                        <w:t>A Pokémon card</w:t>
+                      </w:r>
+                      <w:r>
+                        <w:rPr>
+                          <w:i/>
+                          <w:sz w:val="18"/>
+                          <w:szCs w:val="18"/>
+                        </w:rPr>
+                        <w:t>.</w:t>
+                      </w:r>
+                      <w:proofErr w:type="gramEnd"/>
+                    </w:p>
+                  </w:txbxContent>
+                </v:textbox>
+                <w10:wrap type="square"/>
+              </v:shape>
+            </w:pict>
+          </mc:Fallback>
+        </mc:AlternateContent>
+      </w:r>
+      <w:r>
+        <w:t>This means we want to make it possible for collectors of all types to come together and celebrate their unique items as well as meet others who share their passions.</w:t>
+      </w:r>
+    </w:p>
+    <w:p/>
+    <w:p>
+      <w:r>
+        <w:t>This will involve</w:t>
+      </w:r>
+      <w:r>
+        <w:t xml:space="preserve"> the following goals:</w:t>
+      </w:r>
+      <w:r>
+        <w:t xml:space="preserve"> </w:t>
+      </w:r>
+    </w:p>
+    <w:p>
+      <w:pPr>
+        <w:pStyle w:val="ListParagraph"/>
+        <w:numPr>
+          <w:ilvl w:val="0"/>
+          <w:numId w:val="9"/>
+        </w:numPr>
+        <w:rPr>
+          <w:b/>
+        </w:rPr>
+      </w:pPr>
+      <w:r>
+        <w:rPr>
+          <w:b/>
+        </w:rPr>
+        <w:t>C</w:t>
+      </w:r>
+      <w:r>
+        <w:rPr>
+          <w:b/>
+        </w:rPr>
+        <w:t>reate</w:t>
+      </w:r>
+      <w:r>
+        <w:rPr>
+          <w:b/>
+        </w:rPr>
+        <w:t xml:space="preserve"> an easy to use Graphical User Interface (GUI).</w:t>
+      </w:r>
+    </w:p>
+    <w:p>
+      <w:pPr>
+        <w:ind w:left="360"/>
+      </w:pPr>
+      <w:r>
+        <w:t xml:space="preserve">An attractive, intuitive GUI will help attract and retain users and allow them to make the most of the platform’s functionalities. </w:t>
+      </w:r>
+    </w:p>
+    <w:p>
+      <w:pPr>
+        <w:pStyle w:val="ListParagraph"/>
+        <w:numPr>
+          <w:ilvl w:val="0"/>
+          <w:numId w:val="8"/>
+        </w:numPr>
+        <w:rPr>
+          <w:b/>
+        </w:rPr>
+      </w:pPr>
+      <w:r>
+        <w:rPr>
+          <w:b/>
+        </w:rPr>
+        <w:t>Connecting to third-party marketplace API’s and databases to get item information.</w:t>
+      </w:r>
+    </w:p>
+    <w:p>
+      <w:pPr>
+        <w:ind w:left="360"/>
+      </w:pPr>
+      <w:r>
+        <w:t>By utilising third-party data our platform will be able to provide accurate, up to date information about items to our users as well as display market price fluctuations on collectables.</w:t>
+      </w:r>
+    </w:p>
+    <w:p>
+      <w:pPr>
+        <w:pStyle w:val="ListParagraph"/>
+        <w:numPr>
+          <w:ilvl w:val="0"/>
+          <w:numId w:val="8"/>
+        </w:numPr>
+        <w:rPr>
+          <w:b/>
+        </w:rPr>
+      </w:pPr>
+      <w:r>
+        <w:rPr>
+          <w:b/>
+        </w:rPr>
+        <w:t>Allowing users to connect with their friends.</w:t>
+      </w:r>
+    </w:p>
+    <w:p>
+      <w:pPr>
+        <w:ind w:left="360"/>
+      </w:pPr>
+      <w:r>
+        <w:t xml:space="preserve">By enabling our collectors to share their collections with each other we can help users connect with like-minded people </w:t>
+      </w:r>
+      <w:r>
+        <w:t>and add an extra level of excitement to acquiring new items.</w:t>
+      </w:r>
+    </w:p>
+    <w:p>
+      <w:pPr>
+        <w:pStyle w:val="ListParagraph"/>
+        <w:numPr>
+          <w:ilvl w:val="0"/>
+          <w:numId w:val="8"/>
+        </w:numPr>
+        <w:rPr>
+          <w:b/>
+        </w:rPr>
+      </w:pPr>
+      <w:r>
+        <w:rPr>
+          <w:b/>
+        </w:rPr>
+        <w:t>Suggesting items and events that users may find interesting.</w:t>
+      </w:r>
+    </w:p>
+    <w:p>
+      <w:pPr>
+        <w:ind w:left="360"/>
+      </w:pPr>
+      <w:r>
+        <w:t>Utilising existing databases and identifying what is missing from user’s collections we plan to be able to provide personalised recommendations to each user on items they may be interested in as well as suggesting events that they may wish to attend.</w:t>
+      </w:r>
+    </w:p>
+    <w:p>
+      <w:pPr>
+        <w:pStyle w:val="ListParagraph"/>
+        <w:numPr>
+          <w:ilvl w:val="0"/>
+          <w:numId w:val="8"/>
+        </w:numPr>
+        <w:rPr>
+          <w:b/>
+        </w:rPr>
+      </w:pPr>
+      <w:r>
+        <w:rPr>
+          <w:b/>
+        </w:rPr>
+        <w:t>Partner with conventions and publishers</w:t>
+      </w:r>
+    </w:p>
+    <w:p>
+      <w:pPr>
+        <w:ind w:left="360"/>
+      </w:pPr>
+      <w:r>
+        <w:t xml:space="preserve">Creating partnerships with publishers and event organisers will allow us to </w:t>
+      </w:r>
+      <w:r>
+        <w:t xml:space="preserve">better </w:t>
+      </w:r>
+      <w:r>
+        <w:t xml:space="preserve">promote our platform and offer exclusive benefits to our users such </w:t>
+      </w:r>
+      <w:r>
+        <w:t>as early access to products and exclusive updates.</w:t>
+      </w:r>
+    </w:p>
+    <w:p>
+      <w:pPr>
+        <w:pStyle w:val="ListParagraph"/>
+        <w:numPr>
+          <w:ilvl w:val="0"/>
+          <w:numId w:val="8"/>
+        </w:numPr>
+        <w:rPr>
+          <w:b/>
+        </w:rPr>
+      </w:pPr>
+      <w:r>
+        <w:rPr>
+          <w:b/>
+        </w:rPr>
+        <w:t>Establish market dominance.</w:t>
+      </w:r>
+    </w:p>
+    <w:p>
+      <w:pPr>
+        <w:ind w:left="360"/>
+      </w:pPr>
+      <w:r>
+        <w:t xml:space="preserve">We plan to attract users by making our platform intuitive to use and by utilising the most up to date data available from publishers and developers.  By adding social media elements to the platform and rewarding users for increasing their collections we hope that the platform will have a fun factor which will make us stand above our competitors. </w:t>
+      </w:r>
+    </w:p>
+    <w:p>
+      <w:pPr>
+        <w:pStyle w:val="ListParagraph"/>
+      </w:pPr>
+    </w:p>
+    <w:p/>
+    <w:p/>
+    <w:p>
+      <w:pPr>
+        <w:pStyle w:val="Heading2"/>
+      </w:pPr>
+      <w:bookmarkStart w:id="14" w:name="_Toc40724689"/>
+      <w:r>
+        <w:lastRenderedPageBreak/>
+        <w:t>4.</w:t>
+      </w:r>
+      <w:r>
+        <w:t>5</w:t>
+      </w:r>
+      <w:r>
+        <w:t xml:space="preserve"> </w:t>
+      </w:r>
+      <w:r>
+        <w:t xml:space="preserve">Project </w:t>
+      </w:r>
+      <w:r>
+        <w:t>Plans and Progress</w:t>
+      </w:r>
+      <w:bookmarkEnd w:id="14"/>
+    </w:p>
+    <w:p>
+      <w:pPr>
+        <w:pStyle w:val="Heading3"/>
+      </w:pPr>
+      <w:bookmarkStart w:id="15" w:name="_Toc40724690"/>
+      <w:r>
+        <w:t xml:space="preserve">4.5.1 </w:t>
+      </w:r>
+      <w:r>
+        <w:t>Project Conception</w:t>
+      </w:r>
+      <w:bookmarkEnd w:id="15"/>
+      <w:r>
+        <w:t xml:space="preserve"> </w:t>
+      </w:r>
+    </w:p>
+    <w:p>
+      <w:pPr>
+        <w:pStyle w:val="Heading3"/>
+        <w:rPr>
+          <w:rFonts w:asciiTheme="minorHAnsi" w:eastAsiaTheme="minorHAnsi" w:hAnsiTheme="minorHAnsi" w:cstheme="minorBidi"/>
+          <w:b w:val="0"/>
+          <w:bCs w:val="0"/>
+          <w:color w:val="auto"/>
+        </w:rPr>
+      </w:pPr>
+      <w:bookmarkStart w:id="16" w:name="_Toc40724691"/>
+      <w:r>
+        <w:rPr>
+          <w:rFonts w:asciiTheme="minorHAnsi" w:eastAsiaTheme="minorHAnsi" w:hAnsiTheme="minorHAnsi" w:cstheme="minorBidi"/>
+          <w:b w:val="0"/>
+          <w:bCs w:val="0"/>
+          <w:color w:val="auto"/>
+        </w:rPr>
+        <w:t>This project was originally an idea for simple collection catalogue where a user could store information on collectables they own. It would consist of two lists, one that would contain the catalogue of items and one that would contain the items the user would like to trade. These two lists would be handy as they would allow the user to search for a particular item, such as a trading card without having to sift through their entire collection to see if they own it. This Idea in alone would be a great product and very simple to design.</w:t>
+      </w:r>
+    </w:p>
+    <w:p>
+      <w:pPr>
+        <w:pStyle w:val="Heading3"/>
+      </w:pPr>
+      <w:r>
+        <w:t xml:space="preserve">4.5.2 </w:t>
+      </w:r>
+      <w:r>
+        <w:t>Planned Features</w:t>
+      </w:r>
+      <w:bookmarkEnd w:id="16"/>
+      <w:r>
+        <w:t xml:space="preserve"> </w:t>
+      </w:r>
+    </w:p>
+    <w:p>
+      <w:pPr>
+        <w:pStyle w:val="Heading3"/>
+        <w:rPr>
+          <w:rFonts w:asciiTheme="minorHAnsi" w:eastAsiaTheme="minorHAnsi" w:hAnsiTheme="minorHAnsi" w:cstheme="minorBidi"/>
+          <w:b w:val="0"/>
+          <w:bCs w:val="0"/>
+          <w:color w:val="auto"/>
+        </w:rPr>
+      </w:pPr>
+      <w:bookmarkStart w:id="17" w:name="_Toc40724692"/>
+      <w:r>
+        <w:rPr>
+          <w:rFonts w:asciiTheme="minorHAnsi" w:eastAsiaTheme="minorHAnsi" w:hAnsiTheme="minorHAnsi" w:cstheme="minorBidi"/>
+          <w:b w:val="0"/>
+          <w:bCs w:val="0"/>
+          <w:color w:val="auto"/>
+        </w:rPr>
+        <w:t xml:space="preserve">After a number of discussions with the team in regards to the possibility of creating other features to expand on the idea of the product, the team decided to make the simple collectible catalogue more of a social media platform where collectors could view other </w:t>
+      </w:r>
+      <w:proofErr w:type="gramStart"/>
+      <w:r>
+        <w:rPr>
+          <w:rFonts w:asciiTheme="minorHAnsi" w:eastAsiaTheme="minorHAnsi" w:hAnsiTheme="minorHAnsi" w:cstheme="minorBidi"/>
+          <w:b w:val="0"/>
+          <w:bCs w:val="0"/>
+          <w:color w:val="auto"/>
+        </w:rPr>
+        <w:t>users</w:t>
+      </w:r>
+      <w:proofErr w:type="gramEnd"/>
+      <w:r>
+        <w:rPr>
+          <w:rFonts w:asciiTheme="minorHAnsi" w:eastAsiaTheme="minorHAnsi" w:hAnsiTheme="minorHAnsi" w:cstheme="minorBidi"/>
+          <w:b w:val="0"/>
+          <w:bCs w:val="0"/>
+          <w:color w:val="auto"/>
+        </w:rPr>
+        <w:t xml:space="preserve"> collectables, see what they are willing to trade and organize the trading of items.</w:t>
+      </w:r>
+    </w:p>
+    <w:p>
+      <w:pPr>
+        <w:pStyle w:val="Heading3"/>
+        <w:rPr>
+          <w:rFonts w:asciiTheme="minorHAnsi" w:eastAsiaTheme="minorHAnsi" w:hAnsiTheme="minorHAnsi" w:cstheme="minorBidi"/>
+          <w:b w:val="0"/>
+          <w:bCs w:val="0"/>
+          <w:color w:val="auto"/>
+        </w:rPr>
+      </w:pPr>
+      <w:r>
+        <w:rPr>
+          <w:rFonts w:asciiTheme="minorHAnsi" w:eastAsiaTheme="minorHAnsi" w:hAnsiTheme="minorHAnsi" w:cstheme="minorBidi"/>
+          <w:b w:val="0"/>
+          <w:bCs w:val="0"/>
+          <w:color w:val="auto"/>
+        </w:rPr>
+        <w:t xml:space="preserve">The program would also feature a news feed containing information posted by contacts, a market place where you could post items to trade, a calendar with information about upcoming events such as </w:t>
+      </w:r>
+      <w:proofErr w:type="spellStart"/>
+      <w:r>
+        <w:rPr>
+          <w:rFonts w:asciiTheme="minorHAnsi" w:eastAsiaTheme="minorHAnsi" w:hAnsiTheme="minorHAnsi" w:cstheme="minorBidi"/>
+          <w:b w:val="0"/>
+          <w:bCs w:val="0"/>
+          <w:color w:val="auto"/>
+        </w:rPr>
+        <w:t>Comicon</w:t>
+      </w:r>
+      <w:proofErr w:type="spellEnd"/>
+      <w:r>
+        <w:rPr>
+          <w:rFonts w:asciiTheme="minorHAnsi" w:eastAsiaTheme="minorHAnsi" w:hAnsiTheme="minorHAnsi" w:cstheme="minorBidi"/>
+          <w:b w:val="0"/>
+          <w:bCs w:val="0"/>
+          <w:color w:val="auto"/>
+        </w:rPr>
+        <w:t xml:space="preserve"> or Armageddon, a database of products from the likes of </w:t>
+      </w:r>
+      <w:proofErr w:type="spellStart"/>
+      <w:r>
+        <w:rPr>
+          <w:rFonts w:asciiTheme="minorHAnsi" w:eastAsiaTheme="minorHAnsi" w:hAnsiTheme="minorHAnsi" w:cstheme="minorBidi"/>
+          <w:b w:val="0"/>
+          <w:bCs w:val="0"/>
+          <w:color w:val="auto"/>
+        </w:rPr>
+        <w:t>Pokemon</w:t>
+      </w:r>
+      <w:proofErr w:type="spellEnd"/>
+      <w:r>
+        <w:rPr>
+          <w:rFonts w:asciiTheme="minorHAnsi" w:eastAsiaTheme="minorHAnsi" w:hAnsiTheme="minorHAnsi" w:cstheme="minorBidi"/>
+          <w:b w:val="0"/>
+          <w:bCs w:val="0"/>
+          <w:color w:val="auto"/>
+        </w:rPr>
+        <w:t xml:space="preserve">, </w:t>
+      </w:r>
+      <w:proofErr w:type="spellStart"/>
+      <w:r>
+        <w:rPr>
+          <w:rFonts w:asciiTheme="minorHAnsi" w:eastAsiaTheme="minorHAnsi" w:hAnsiTheme="minorHAnsi" w:cstheme="minorBidi"/>
+          <w:b w:val="0"/>
+          <w:bCs w:val="0"/>
+          <w:color w:val="auto"/>
+        </w:rPr>
+        <w:t>yugi</w:t>
+      </w:r>
+      <w:proofErr w:type="spellEnd"/>
+      <w:r>
+        <w:rPr>
+          <w:rFonts w:asciiTheme="minorHAnsi" w:eastAsiaTheme="minorHAnsi" w:hAnsiTheme="minorHAnsi" w:cstheme="minorBidi"/>
+          <w:b w:val="0"/>
+          <w:bCs w:val="0"/>
+          <w:color w:val="auto"/>
+        </w:rPr>
+        <w:t>-oh and magic the gathering, and finally a video chat player versus player platform where users could have card battles online.</w:t>
+      </w:r>
+    </w:p>
+    <w:p/>
+    <w:p>
+      <w:pPr>
+        <w:pStyle w:val="Heading3"/>
+      </w:pPr>
+      <w:r>
+        <w:t xml:space="preserve">4.5.3 </w:t>
+      </w:r>
+      <w:r>
+        <w:t>Planned Features Implementation</w:t>
+      </w:r>
+      <w:bookmarkEnd w:id="17"/>
+      <w:r>
+        <w:t xml:space="preserve"> </w:t>
+      </w:r>
+    </w:p>
+    <w:p>
+      <w:r>
+        <w:t xml:space="preserve">With a solid idea of what the basic program needed, the team began designing the program. The program and interface would be written using Java, and the database would use SQL. </w:t>
+      </w:r>
+    </w:p>
+    <w:p>
+      <w:pPr>
+        <w:rPr>
+          <w:rFonts w:asciiTheme="majorHAnsi" w:eastAsiaTheme="majorEastAsia" w:hAnsiTheme="majorHAnsi" w:cstheme="majorBidi"/>
+          <w:b/>
+          <w:bCs/>
+          <w:i/>
+          <w:iCs/>
+          <w:color w:val="4472C4" w:themeColor="accent1"/>
+        </w:rPr>
+      </w:pPr>
+      <w:r>
+        <w:rPr>
+          <w:noProof/>
+          <w:sz w:val="24"/>
+          <w:szCs w:val="24"/>
+          <w:lang w:eastAsia="en-AU"/>
+        </w:rPr>
+        <w:drawing>
+          <wp:anchor distT="0" distB="0" distL="114300" distR="114300" simplePos="0" relativeHeight="251694113" behindDoc="1" locked="0" layoutInCell="1" allowOverlap="1" wp14:anchorId="185C3166" wp14:editId="76DE742E">
+            <wp:simplePos x="0" y="0"/>
+            <wp:positionH relativeFrom="column">
+              <wp:posOffset>716280</wp:posOffset>
+            </wp:positionH>
+            <wp:positionV relativeFrom="paragraph">
+              <wp:posOffset>189230</wp:posOffset>
+            </wp:positionV>
+            <wp:extent cx="4343400" cy="3279775"/>
+            <wp:effectExtent l="0" t="0" r="0" b="0"/>
+            <wp:wrapNone/>
+            <wp:docPr id="14" name="Picture 14" descr="A screenshot of a social media post&#10;&#10;Description automatically generated"/>
+            <wp:cNvGraphicFramePr>
+              <a:graphicFrameLocks xmlns:a="http://schemas.openxmlformats.org/drawingml/2006/main" noChangeAspect="1"/>
+            </wp:cNvGraphicFramePr>
+            <a:graphic xmlns:a="http://schemas.openxmlformats.org/drawingml/2006/main">
+              <a:graphicData uri="http://schemas.openxmlformats.org/drawingml/2006/picture">
+                <pic:pic xmlns:pic="http://schemas.openxmlformats.org/drawingml/2006/picture">
+                  <pic:nvPicPr>
+                    <pic:cNvPr id="1" name="CollectstraLayout.png"/>
+                    <pic:cNvPicPr/>
+                  </pic:nvPicPr>
+                  <pic:blipFill>
+                    <a:blip r:embed="rId16">
+                      <a:extLst>
+                        <a:ext uri="{28A0092B-C50C-407E-A947-70E740481C1C}">
+                          <a14:useLocalDpi xmlns:a14="http://schemas.microsoft.com/office/drawing/2010/main" val="0"/>
+                        </a:ext>
+                      </a:extLst>
+                    </a:blip>
+                    <a:stretch>
+                      <a:fillRect/>
+                    </a:stretch>
+                  </pic:blipFill>
+                  <pic:spPr>
+                    <a:xfrm>
+                      <a:off x="0" y="0"/>
+                      <a:ext cx="4343400" cy="3279775"/>
+                    </a:xfrm>
+                    <a:prstGeom prst="rect">
+                      <a:avLst/>
+                    </a:prstGeom>
+                  </pic:spPr>
+                </pic:pic>
+              </a:graphicData>
+            </a:graphic>
+          </wp:anchor>
+        </w:drawing>
+      </w:r>
+      <w:r>
+        <w:rPr>
+          <w:noProof/>
+          <w:lang w:val="en-AU" w:eastAsia="en-AU"/>
+        </w:rPr>
+        <mc:AlternateContent>
+          <mc:Choice Requires="wps">
+            <w:drawing>
+              <wp:anchor distT="0" distB="0" distL="114300" distR="114300" simplePos="0" relativeHeight="251696161" behindDoc="0" locked="0" layoutInCell="1" allowOverlap="1" wp14:anchorId="52899377" wp14:editId="16432AEC">
+                <wp:simplePos x="0" y="0"/>
+                <wp:positionH relativeFrom="column">
+                  <wp:posOffset>1811655</wp:posOffset>
+                </wp:positionH>
+                <wp:positionV relativeFrom="paragraph">
+                  <wp:posOffset>3463925</wp:posOffset>
+                </wp:positionV>
+                <wp:extent cx="1929130" cy="237490"/>
+                <wp:effectExtent l="0" t="0" r="0" b="0"/>
+                <wp:wrapSquare wrapText="bothSides"/>
+                <wp:docPr id="17" name="Text Box 2"/>
+                <wp:cNvGraphicFramePr>
+                  <a:graphicFrameLocks xmlns:a="http://schemas.openxmlformats.org/drawingml/2006/main"/>
+                </wp:cNvGraphicFramePr>
+                <a:graphic xmlns:a="http://schemas.openxmlformats.org/drawingml/2006/main">
+                  <a:graphicData uri="http://schemas.microsoft.com/office/word/2010/wordprocessingShape">
+                    <wps:wsp>
+                      <wps:cNvSpPr txBox="1">
+                        <a:spLocks noChangeArrowheads="1"/>
+                      </wps:cNvSpPr>
+                      <wps:spPr bwMode="auto">
+                        <a:xfrm>
+                          <a:off x="0" y="0"/>
+                          <a:ext cx="1929130" cy="237490"/>
+                        </a:xfrm>
+                        <a:prstGeom prst="rect">
+                          <a:avLst/>
+                        </a:prstGeom>
+                        <a:noFill/>
+                        <a:ln w="9525">
+                          <a:noFill/>
+                          <a:miter lim="800000"/>
+                          <a:headEnd/>
+                          <a:tailEnd/>
+                        </a:ln>
+                      </wps:spPr>
+                      <wps:txbx>
+                        <w:txbxContent>
+                          <w:p>
+                            <w:pPr>
+                              <w:jc w:val="center"/>
+                              <w:rPr>
+                                <w:i/>
+                                <w:sz w:val="18"/>
+                                <w:szCs w:val="18"/>
+                              </w:rPr>
+                            </w:pPr>
+                            <w:proofErr w:type="gramStart"/>
+                            <w:r>
+                              <w:rPr>
+                                <w:i/>
+                                <w:sz w:val="18"/>
+                                <w:szCs w:val="18"/>
+                              </w:rPr>
+                              <w:t xml:space="preserve">Figure </w:t>
+                            </w:r>
+                            <w:r>
+                              <w:rPr>
+                                <w:i/>
+                                <w:sz w:val="18"/>
+                                <w:szCs w:val="18"/>
+                              </w:rPr>
+                              <w:t>4.5</w:t>
+                            </w:r>
+                            <w:r>
+                              <w:rPr>
+                                <w:i/>
+                                <w:sz w:val="18"/>
+                                <w:szCs w:val="18"/>
+                              </w:rPr>
+                              <w:t>.1.</w:t>
+                            </w:r>
+                            <w:proofErr w:type="gramEnd"/>
+                            <w:r>
+                              <w:rPr>
+                                <w:i/>
+                                <w:sz w:val="18"/>
+                                <w:szCs w:val="18"/>
+                              </w:rPr>
+                              <w:t xml:space="preserve"> </w:t>
+                            </w:r>
+                            <w:proofErr w:type="gramStart"/>
+                            <w:r>
+                              <w:rPr>
+                                <w:i/>
+                                <w:sz w:val="18"/>
+                                <w:szCs w:val="18"/>
+                              </w:rPr>
+                              <w:t>The Java GUI.</w:t>
+                            </w:r>
+                            <w:proofErr w:type="gramEnd"/>
+                          </w:p>
+                        </w:txbxContent>
+                      </wps:txbx>
+                      <wps:bodyPr rot="0" vert="horz" wrap="square" lIns="91440" tIns="45720" rIns="91440" bIns="45720" anchor="t" anchorCtr="0">
+                        <a:noAutofit/>
+                      </wps:bodyPr>
+                    </wps:wsp>
+                  </a:graphicData>
+                </a:graphic>
+                <wp14:sizeRelH relativeFrom="margin">
+                  <wp14:pctWidth>0</wp14:pctWidth>
+                </wp14:sizeRelH>
+                <wp14:sizeRelV relativeFrom="margin">
+                  <wp14:pctHeight>0</wp14:pctHeight>
+                </wp14:sizeRelV>
+              </wp:anchor>
+            </w:drawing>
+          </mc:Choice>
+          <mc:Fallback>
+            <w:pict>
+              <v:shape id="_x0000_s1028" type="#_x0000_t202" style="position:absolute;margin-left:142.65pt;margin-top:272.75pt;width:151.9pt;height:18.7pt;z-index:251696161;visibility:visible;mso-wrap-style:square;mso-width-percent:0;mso-height-percent:0;mso-wrap-distance-left:9pt;mso-wrap-distance-top:0;mso-wrap-distance-right:9pt;mso-wrap-distance-bottom:0;mso-position-horizontal:absolute;mso-position-horizontal-relative:text;mso-position-vertical:absolute;mso-position-vertical-relative:text;mso-width-percent:0;mso-height-percent:0;mso-width-relative:margin;mso-height-relative:margin;v-text-anchor:top" o:gfxdata="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" filled="f" stroked="f">
+                <v:textbox>
+                  <w:txbxContent>
+                    <w:p>
+                      <w:pPr>
+                        <w:jc w:val="center"/>
+                        <w:rPr>
+                          <w:i/>
+                          <w:sz w:val="18"/>
+                          <w:szCs w:val="18"/>
+                        </w:rPr>
+                      </w:pPr>
+                      <w:proofErr w:type="gramStart"/>
+                      <w:r>
+                        <w:rPr>
+                          <w:i/>
+                          <w:sz w:val="18"/>
+                          <w:szCs w:val="18"/>
+                        </w:rPr>
+                        <w:t xml:space="preserve">Figure </w:t>
+                      </w:r>
+                      <w:r>
+                        <w:rPr>
+                          <w:i/>
+                          <w:sz w:val="18"/>
+                          <w:szCs w:val="18"/>
+                        </w:rPr>
+                        <w:t>4.5</w:t>
+                      </w:r>
+                      <w:r>
+                        <w:rPr>
+                          <w:i/>
+                          <w:sz w:val="18"/>
+                          <w:szCs w:val="18"/>
+                        </w:rPr>
+                        <w:t>.1.</w:t>
+                      </w:r>
+                      <w:proofErr w:type="gramEnd"/>
+                      <w:r>
+                        <w:rPr>
+                          <w:i/>
+                          <w:sz w:val="18"/>
+                          <w:szCs w:val="18"/>
+                        </w:rPr>
+                        <w:t xml:space="preserve"> </w:t>
                       </w:r>
                       <w:proofErr w:type="gramStart"/>
                       <w:r>
@@ -7146,7 +7804,237 @@
                           <w:sz w:val="18"/>
                           <w:szCs w:val="18"/>
                         </w:rPr>
-                        <w:t>card</w:t>
+                        <w:t>The Java GUI.</w:t>
+                      </w:r>
+                      <w:proofErr w:type="gramEnd"/>
+                    </w:p>
+                  </w:txbxContent>
+                </v:textbox>
+                <w10:wrap type="square"/>
+              </v:shape>
+            </w:pict>
+          </mc:Fallback>
+        </mc:AlternateContent>
+      </w:r>
+      <w:r>
+        <w:br w:type="page"/>
+      </w:r>
+    </w:p>
+    <w:p>
+      <w:pPr>
+        <w:pStyle w:val="Heading4"/>
+      </w:pPr>
+      <w:r>
+        <w:lastRenderedPageBreak/>
+        <w:t>Java Application</w:t>
+      </w:r>
+    </w:p>
+    <w:p>
+      <w:r>
+        <w:t>As mentioned earlier, the basic layout of the main application would be a user interface</w:t>
+      </w:r>
+      <w:r>
+        <w:t xml:space="preserve"> (</w:t>
+      </w:r>
+      <w:r>
+        <w:rPr>
+          <w:i/>
+        </w:rPr>
+        <w:t>figure 4.5.1</w:t>
+      </w:r>
+      <w:r>
+        <w:t>)</w:t>
+      </w:r>
+      <w:r>
+        <w:t xml:space="preserve"> consisting of two lists using </w:t>
+      </w:r>
+      <w:proofErr w:type="spellStart"/>
+      <w:r>
+        <w:t>JList</w:t>
+      </w:r>
+      <w:proofErr w:type="spellEnd"/>
+      <w:r>
+        <w:t xml:space="preserve"> from Java swing class, one list for the users collection catalogue and the other containing all of the items the user desires to trade. Each list will have a text field also from the swing class. The text field on the collection side would be used to add to and search for items in the collection list. The text field on the trade side would be used for the soul purpose of searching for items in the trade list. Items would be loaded from the collection list to the trade list by selecting the item then pressing the trade button on the trade side of the interface. The final feature of the basic lay out would be a delete button above each list that would allow the user to remove items from the lists if the item had been sold, traded, or simply lost.</w:t>
+      </w:r>
+    </w:p>
+    <w:p>
+      <w:r>
+        <w:t xml:space="preserve">Next would be to create the news feed. This section of the project turned out to be a bigger task than we had hoped, unfortunately due to time constraints the team had to focus on tasks that were more important to the completion of the project and we did not have enough time to get the news feed off the ground. The team did manage to create a simple example to </w:t>
+      </w:r>
+      <w:proofErr w:type="spellStart"/>
+      <w:r>
+        <w:t>ad</w:t>
+      </w:r>
+      <w:proofErr w:type="spellEnd"/>
+      <w:r>
+        <w:t xml:space="preserve"> to the prototype. The base news feed updates whenever a user trades an item letting the users connections see what is being traded. This will be a great feature as it will give users the ability to see what is for trade and stream line the process by allowing users to organize the trade over the application.</w:t>
+      </w:r>
+    </w:p>
+    <w:p>
+      <w:pPr>
+        <w:rPr>
+          <w:rFonts w:asciiTheme="majorHAnsi" w:eastAsiaTheme="majorEastAsia" w:hAnsiTheme="majorHAnsi" w:cstheme="majorBidi"/>
+          <w:b/>
+          <w:bCs/>
+          <w:i/>
+          <w:iCs/>
+          <w:color w:val="4472C4" w:themeColor="accent1"/>
+        </w:rPr>
+      </w:pPr>
+      <w:r>
+        <w:rPr>
+          <w:noProof/>
+          <w:lang w:val="en-AU" w:eastAsia="en-AU"/>
+        </w:rPr>
+        <mc:AlternateContent>
+          <mc:Choice Requires="wps">
+            <w:drawing>
+              <wp:anchor distT="0" distB="0" distL="114300" distR="114300" simplePos="0" relativeHeight="251700257" behindDoc="0" locked="0" layoutInCell="1" allowOverlap="1" wp14:anchorId="31AD57F7" wp14:editId="69C8B507">
+                <wp:simplePos x="0" y="0"/>
+                <wp:positionH relativeFrom="column">
+                  <wp:posOffset>211455</wp:posOffset>
+                </wp:positionH>
+                <wp:positionV relativeFrom="paragraph">
+                  <wp:posOffset>5156835</wp:posOffset>
+                </wp:positionV>
+                <wp:extent cx="1929130" cy="237490"/>
+                <wp:effectExtent l="0" t="0" r="0" b="0"/>
+                <wp:wrapSquare wrapText="bothSides"/>
+                <wp:docPr id="22" name="Text Box 2"/>
+                <wp:cNvGraphicFramePr>
+                  <a:graphicFrameLocks xmlns:a="http://schemas.openxmlformats.org/drawingml/2006/main"/>
+                </wp:cNvGraphicFramePr>
+                <a:graphic xmlns:a="http://schemas.openxmlformats.org/drawingml/2006/main">
+                  <a:graphicData uri="http://schemas.microsoft.com/office/word/2010/wordprocessingShape">
+                    <wps:wsp>
+                      <wps:cNvSpPr txBox="1">
+                        <a:spLocks noChangeArrowheads="1"/>
+                      </wps:cNvSpPr>
+                      <wps:spPr bwMode="auto">
+                        <a:xfrm>
+                          <a:off x="0" y="0"/>
+                          <a:ext cx="1929130" cy="237490"/>
+                        </a:xfrm>
+                        <a:prstGeom prst="rect">
+                          <a:avLst/>
+                        </a:prstGeom>
+                        <a:noFill/>
+                        <a:ln w="9525">
+                          <a:noFill/>
+                          <a:miter lim="800000"/>
+                          <a:headEnd/>
+                          <a:tailEnd/>
+                        </a:ln>
+                      </wps:spPr>
+                      <wps:txbx>
+                        <w:txbxContent>
+                          <w:p>
+                            <w:pPr>
+                              <w:jc w:val="center"/>
+                              <w:rPr>
+                                <w:i/>
+                                <w:sz w:val="18"/>
+                                <w:szCs w:val="18"/>
+                              </w:rPr>
+                            </w:pPr>
+                            <w:proofErr w:type="gramStart"/>
+                            <w:r>
+                              <w:rPr>
+                                <w:i/>
+                                <w:sz w:val="18"/>
+                                <w:szCs w:val="18"/>
+                              </w:rPr>
+                              <w:t xml:space="preserve">Figure </w:t>
+                            </w:r>
+                            <w:r>
+                              <w:rPr>
+                                <w:i/>
+                                <w:sz w:val="18"/>
+                                <w:szCs w:val="18"/>
+                              </w:rPr>
+                              <w:t>4.5.2</w:t>
+                            </w:r>
+                            <w:r>
+                              <w:rPr>
+                                <w:i/>
+                                <w:sz w:val="18"/>
+                                <w:szCs w:val="18"/>
+                              </w:rPr>
+                              <w:t>.</w:t>
+                            </w:r>
+                            <w:proofErr w:type="gramEnd"/>
+                            <w:r>
+                              <w:rPr>
+                                <w:i/>
+                                <w:sz w:val="18"/>
+                                <w:szCs w:val="18"/>
+                              </w:rPr>
+                              <w:t xml:space="preserve"> </w:t>
+                            </w:r>
+                            <w:r>
+                              <w:rPr>
+                                <w:i/>
+                                <w:sz w:val="18"/>
+                                <w:szCs w:val="18"/>
+                              </w:rPr>
+                              <w:t>Feed Prototype</w:t>
+                            </w:r>
+                          </w:p>
+                        </w:txbxContent>
+                      </wps:txbx>
+                      <wps:bodyPr rot="0" vert="horz" wrap="square" lIns="91440" tIns="45720" rIns="91440" bIns="45720" anchor="t" anchorCtr="0">
+                        <a:noAutofit/>
+                      </wps:bodyPr>
+                    </wps:wsp>
+                  </a:graphicData>
+                </a:graphic>
+                <wp14:sizeRelH relativeFrom="margin">
+                  <wp14:pctWidth>0</wp14:pctWidth>
+                </wp14:sizeRelH>
+                <wp14:sizeRelV relativeFrom="margin">
+                  <wp14:pctHeight>0</wp14:pctHeight>
+                </wp14:sizeRelV>
+              </wp:anchor>
+            </w:drawing>
+          </mc:Choice>
+          <mc:Fallback>
+            <w:pict>
+              <v:shape id="_x0000_s1029" type="#_x0000_t202" style="position:absolute;margin-left:16.65pt;margin-top:406.05pt;width:151.9pt;height:18.7pt;z-index:251700257;visibility:visible;mso-wrap-style:square;mso-width-percent:0;mso-height-percent:0;mso-wrap-distance-left:9pt;mso-wrap-distance-top:0;mso-wrap-distance-right:9pt;mso-wrap-distance-bottom:0;mso-position-horizontal:absolute;mso-position-horizontal-relative:text;mso-position-vertical:absolute;mso-position-vertical-relative:text;mso-width-percent:0;mso-height-percent:0;mso-width-relative:margin;mso-height-relative:margin;v-text-anchor:top" o:gfxdata="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" filled="f" stroked="f">
+                <v:textbox>
+                  <w:txbxContent>
+                    <w:p>
+                      <w:pPr>
+                        <w:jc w:val="center"/>
+                        <w:rPr>
+                          <w:i/>
+                          <w:sz w:val="18"/>
+                          <w:szCs w:val="18"/>
+                        </w:rPr>
+                      </w:pPr>
+                      <w:proofErr w:type="gramStart"/>
+                      <w:r>
+                        <w:rPr>
+                          <w:i/>
+                          <w:sz w:val="18"/>
+                          <w:szCs w:val="18"/>
+                        </w:rPr>
+                        <w:t xml:space="preserve">Figure </w:t>
+                      </w:r>
+                      <w:r>
+                        <w:rPr>
+                          <w:i/>
+                          <w:sz w:val="18"/>
+                          <w:szCs w:val="18"/>
+                        </w:rPr>
+                        <w:t>4.5.2</w:t>
+                      </w:r>
+                      <w:r>
+                        <w:rPr>
+                          <w:i/>
+                          <w:sz w:val="18"/>
+                          <w:szCs w:val="18"/>
+                        </w:rPr>
+                        <w:t>.</w:t>
                       </w:r>
                       <w:proofErr w:type="gramEnd"/>
                       <w:r>
@@ -7155,7 +8043,15 @@
                           <w:sz w:val="18"/>
                           <w:szCs w:val="18"/>
                         </w:rPr>
-                        <w:t>.</w:t>
+                        <w:t xml:space="preserve"> </w:t>
+                      </w:r>
+                      <w:r>
+                        <w:rPr>
+                          <w:i/>
+                          <w:sz w:val="18"/>
+                          <w:szCs w:val="18"/>
+                        </w:rPr>
+                        <w:t>Feed Prototype</w:t>
                       </w:r>
                     </w:p>
                   </w:txbxContent>
@@ -7167,320 +8063,349 @@
         </mc:AlternateContent>
       </w:r>
       <w:r>
-        <w:t>This means we want to make it possible for collectors of all types to come together and celebrate their unique items as well as meet others who share their passions.</w:t>
-      </w:r>
-    </w:p>
-    <w:p/>
-    <w:p>
-      <w:r>
-        <w:t>This will involve</w:t>
-      </w:r>
-      <w:r>
-        <w:t xml:space="preserve"> the following goals:</w:t>
-      </w:r>
-      <w:r>
+        <w:rPr>
+          <w:noProof/>
+          <w:lang w:val="en-AU" w:eastAsia="en-AU"/>
+        </w:rPr>
+        <mc:AlternateContent>
+          <mc:Choice Requires="wps">
+            <w:drawing>
+              <wp:anchor distT="0" distB="0" distL="114300" distR="114300" simplePos="0" relativeHeight="251702305" behindDoc="0" locked="0" layoutInCell="1" allowOverlap="1" wp14:anchorId="0B8F7880" wp14:editId="744850A6">
+                <wp:simplePos x="0" y="0"/>
+                <wp:positionH relativeFrom="column">
+                  <wp:posOffset>3000375</wp:posOffset>
+                </wp:positionH>
+                <wp:positionV relativeFrom="paragraph">
+                  <wp:posOffset>5135880</wp:posOffset>
+                </wp:positionV>
+                <wp:extent cx="2619375" cy="237490"/>
+                <wp:effectExtent l="0" t="0" r="0" b="0"/>
+                <wp:wrapSquare wrapText="bothSides"/>
+                <wp:docPr id="23" name="Text Box 2"/>
+                <wp:cNvGraphicFramePr>
+                  <a:graphicFrameLocks xmlns:a="http://schemas.openxmlformats.org/drawingml/2006/main"/>
+                </wp:cNvGraphicFramePr>
+                <a:graphic xmlns:a="http://schemas.openxmlformats.org/drawingml/2006/main">
+                  <a:graphicData uri="http://schemas.microsoft.com/office/word/2010/wordprocessingShape">
+                    <wps:wsp>
+                      <wps:cNvSpPr txBox="1">
+                        <a:spLocks noChangeArrowheads="1"/>
+                      </wps:cNvSpPr>
+                      <wps:spPr bwMode="auto">
+                        <a:xfrm>
+                          <a:off x="0" y="0"/>
+                          <a:ext cx="2619375" cy="237490"/>
+                        </a:xfrm>
+                        <a:prstGeom prst="rect">
+                          <a:avLst/>
+                        </a:prstGeom>
+                        <a:noFill/>
+                        <a:ln w="9525">
+                          <a:noFill/>
+                          <a:miter lim="800000"/>
+                          <a:headEnd/>
+                          <a:tailEnd/>
+                        </a:ln>
+                      </wps:spPr>
+                      <wps:txbx>
+                        <w:txbxContent>
+                          <w:p>
+                            <w:pPr>
+                              <w:jc w:val="center"/>
+                              <w:rPr>
+                                <w:i/>
+                                <w:sz w:val="18"/>
+                                <w:szCs w:val="18"/>
+                              </w:rPr>
+                            </w:pPr>
+                            <w:proofErr w:type="gramStart"/>
+                            <w:r>
+                              <w:rPr>
+                                <w:i/>
+                                <w:sz w:val="18"/>
+                                <w:szCs w:val="18"/>
+                              </w:rPr>
+                              <w:t xml:space="preserve">Figure </w:t>
+                            </w:r>
+                            <w:r>
+                              <w:rPr>
+                                <w:i/>
+                                <w:sz w:val="18"/>
+                                <w:szCs w:val="18"/>
+                              </w:rPr>
+                              <w:t>4.5.3</w:t>
+                            </w:r>
+                            <w:r>
+                              <w:rPr>
+                                <w:i/>
+                                <w:sz w:val="18"/>
+                                <w:szCs w:val="18"/>
+                              </w:rPr>
+                              <w:t>.</w:t>
+                            </w:r>
+                            <w:proofErr w:type="gramEnd"/>
+                            <w:r>
+                              <w:rPr>
+                                <w:i/>
+                                <w:sz w:val="18"/>
+                                <w:szCs w:val="18"/>
+                              </w:rPr>
+                              <w:t xml:space="preserve"> </w:t>
+                            </w:r>
+                            <w:r>
+                              <w:rPr>
+                                <w:i/>
+                                <w:sz w:val="18"/>
+                                <w:szCs w:val="18"/>
+                              </w:rPr>
+                              <w:t>Feed Concept designed by Tim hall</w:t>
+                            </w:r>
+                          </w:p>
+                        </w:txbxContent>
+                      </wps:txbx>
+                      <wps:bodyPr rot="0" vert="horz" wrap="square" lIns="91440" tIns="45720" rIns="91440" bIns="45720" anchor="t" anchorCtr="0">
+                        <a:noAutofit/>
+                      </wps:bodyPr>
+                    </wps:wsp>
+                  </a:graphicData>
+                </a:graphic>
+                <wp14:sizeRelH relativeFrom="margin">
+                  <wp14:pctWidth>0</wp14:pctWidth>
+                </wp14:sizeRelH>
+                <wp14:sizeRelV relativeFrom="margin">
+                  <wp14:pctHeight>0</wp14:pctHeight>
+                </wp14:sizeRelV>
+              </wp:anchor>
+            </w:drawing>
+          </mc:Choice>
+          <mc:Fallback>
+            <w:pict>
+              <v:shape id="_x0000_s1030" type="#_x0000_t202" style="position:absolute;margin-left:236.25pt;margin-top:404.4pt;width:206.25pt;height:18.7pt;z-index:251702305;visibility:visible;mso-wrap-style:square;mso-width-percent:0;mso-height-percent:0;mso-wrap-distance-left:9pt;mso-wrap-distance-top:0;mso-wrap-distance-right:9pt;mso-wrap-distance-bottom:0;mso-position-horizontal:absolute;mso-position-horizontal-relative:text;mso-position-vertical:absolute;mso-position-vertical-relative:text;mso-width-percent:0;mso-height-percent:0;mso-width-relative:margin;mso-height-relative:margin;v-text-anchor:top" o:gfxdata="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" filled="f" stroked="f">
+                <v:textbox>
+                  <w:txbxContent>
+                    <w:p>
+                      <w:pPr>
+                        <w:jc w:val="center"/>
+                        <w:rPr>
+                          <w:i/>
+                          <w:sz w:val="18"/>
+                          <w:szCs w:val="18"/>
+                        </w:rPr>
+                      </w:pPr>
+                      <w:proofErr w:type="gramStart"/>
+                      <w:r>
+                        <w:rPr>
+                          <w:i/>
+                          <w:sz w:val="18"/>
+                          <w:szCs w:val="18"/>
+                        </w:rPr>
+                        <w:t xml:space="preserve">Figure </w:t>
+                      </w:r>
+                      <w:r>
+                        <w:rPr>
+                          <w:i/>
+                          <w:sz w:val="18"/>
+                          <w:szCs w:val="18"/>
+                        </w:rPr>
+                        <w:t>4.5.3</w:t>
+                      </w:r>
+                      <w:r>
+                        <w:rPr>
+                          <w:i/>
+                          <w:sz w:val="18"/>
+                          <w:szCs w:val="18"/>
+                        </w:rPr>
+                        <w:t>.</w:t>
+                      </w:r>
+                      <w:proofErr w:type="gramEnd"/>
+                      <w:r>
+                        <w:rPr>
+                          <w:i/>
+                          <w:sz w:val="18"/>
+                          <w:szCs w:val="18"/>
+                        </w:rPr>
+                        <w:t xml:space="preserve"> </w:t>
+                      </w:r>
+                      <w:r>
+                        <w:rPr>
+                          <w:i/>
+                          <w:sz w:val="18"/>
+                          <w:szCs w:val="18"/>
+                        </w:rPr>
+                        <w:t>Feed Concept designed by Tim hall</w:t>
+                      </w:r>
+                    </w:p>
+                  </w:txbxContent>
+                </v:textbox>
+                <w10:wrap type="square"/>
+              </v:shape>
+            </w:pict>
+          </mc:Fallback>
+        </mc:AlternateContent>
+      </w:r>
+      <w:r>
+        <w:rPr>
+          <w:noProof/>
+          <w:lang w:eastAsia="en-AU"/>
+        </w:rPr>
+        <w:drawing>
+          <wp:anchor distT="0" distB="0" distL="114300" distR="114300" simplePos="0" relativeHeight="251697185" behindDoc="0" locked="0" layoutInCell="1" allowOverlap="1" wp14:anchorId="38D19243" wp14:editId="31C620B7">
+            <wp:simplePos x="0" y="0"/>
+            <wp:positionH relativeFrom="column">
+              <wp:posOffset>2876550</wp:posOffset>
+            </wp:positionH>
+            <wp:positionV relativeFrom="paragraph">
+              <wp:posOffset>1339850</wp:posOffset>
+            </wp:positionV>
+            <wp:extent cx="2857500" cy="3753485"/>
+            <wp:effectExtent l="19050" t="19050" r="19050" b="18415"/>
+            <wp:wrapNone/>
+            <wp:docPr id="20" name="Picture 20"/>
+            <wp:cNvGraphicFramePr>
+              <a:graphicFrameLocks xmlns:a="http://schemas.openxmlformats.org/drawingml/2006/main" noChangeAspect="1"/>
+            </wp:cNvGraphicFramePr>
+            <a:graphic xmlns:a="http://schemas.openxmlformats.org/drawingml/2006/main">
+              <a:graphicData uri="http://schemas.openxmlformats.org/drawingml/2006/picture">
+                <pic:pic xmlns:pic="http://schemas.openxmlformats.org/drawingml/2006/picture">
+                  <pic:nvPicPr>
+                    <pic:cNvPr id="0" name="Picture 1"/>
+                    <pic:cNvPicPr>
+                      <a:picLocks noChangeAspect="1" noChangeArrowheads="1"/>
+                    </pic:cNvPicPr>
+                  </pic:nvPicPr>
+                  <pic:blipFill>
+                    <a:blip r:embed="rId17">
+                      <a:extLst>
+                        <a:ext uri="{28A0092B-C50C-407E-A947-70E740481C1C}">
+                          <a14:useLocalDpi xmlns:a14="http://schemas.microsoft.com/office/drawing/2010/main" val="0"/>
+                        </a:ext>
+                      </a:extLst>
+                    </a:blip>
+                    <a:srcRect/>
+                    <a:stretch>
+                      <a:fillRect/>
+                    </a:stretch>
+                  </pic:blipFill>
+                  <pic:spPr bwMode="auto">
+                    <a:xfrm>
+                      <a:off x="0" y="0"/>
+                      <a:ext cx="2857500" cy="3753485"/>
+                    </a:xfrm>
+                    <a:prstGeom prst="rect">
+                      <a:avLst/>
+                    </a:prstGeom>
+                    <a:noFill/>
+                    <a:ln>
+                      <a:solidFill>
+                        <a:schemeClr val="tx1"/>
+                      </a:solidFill>
+                    </a:ln>
+                  </pic:spPr>
+                </pic:pic>
+              </a:graphicData>
+            </a:graphic>
+            <wp14:sizeRelH relativeFrom="page">
+              <wp14:pctWidth>0</wp14:pctWidth>
+            </wp14:sizeRelH>
+            <wp14:sizeRelV relativeFrom="page">
+              <wp14:pctHeight>0</wp14:pctHeight>
+            </wp14:sizeRelV>
+          </wp:anchor>
+        </w:drawing>
+      </w:r>
+      <w:r>
+        <w:rPr>
+          <w:noProof/>
+          <w:lang w:val="en-AU" w:eastAsia="en-AU"/>
+        </w:rPr>
+        <w:drawing>
+          <wp:anchor distT="0" distB="0" distL="114300" distR="114300" simplePos="0" relativeHeight="251698209" behindDoc="0" locked="0" layoutInCell="1" allowOverlap="1" wp14:anchorId="1EF9AFD4" wp14:editId="06C25F25">
+            <wp:simplePos x="0" y="0"/>
+            <wp:positionH relativeFrom="column">
+              <wp:posOffset>27940</wp:posOffset>
+            </wp:positionH>
+            <wp:positionV relativeFrom="paragraph">
+              <wp:posOffset>1335405</wp:posOffset>
+            </wp:positionV>
+            <wp:extent cx="2276475" cy="3775966"/>
+            <wp:effectExtent l="19050" t="19050" r="9525" b="15240"/>
+            <wp:wrapNone/>
+            <wp:docPr id="21" name="Picture 21" descr="https://i.gyazo.com/5dedd22604f67464fdba3a962313133b.png"/>
+            <wp:cNvGraphicFramePr>
+              <a:graphicFrameLocks xmlns:a="http://schemas.openxmlformats.org/drawingml/2006/main" noChangeAspect="1"/>
+            </wp:cNvGraphicFramePr>
+            <a:graphic xmlns:a="http://schemas.openxmlformats.org/drawingml/2006/main">
+              <a:graphicData uri="http://schemas.openxmlformats.org/drawingml/2006/picture">
+                <pic:pic xmlns:pic="http://schemas.openxmlformats.org/drawingml/2006/picture">
+                  <pic:nvPicPr>
+                    <pic:cNvPr id="0" name="Picture 1" descr="https://i.gyazo.com/5dedd22604f67464fdba3a962313133b.png"/>
+                    <pic:cNvPicPr>
+                      <a:picLocks noChangeAspect="1" noChangeArrowheads="1"/>
+                    </pic:cNvPicPr>
+                  </pic:nvPicPr>
+                  <pic:blipFill>
+                    <a:blip r:embed="rId18">
+                      <a:extLst>
+                        <a:ext uri="{28A0092B-C50C-407E-A947-70E740481C1C}">
+                          <a14:useLocalDpi xmlns:a14="http://schemas.microsoft.com/office/drawing/2010/main" val="0"/>
+                        </a:ext>
+                      </a:extLst>
+                    </a:blip>
+                    <a:srcRect/>
+                    <a:stretch>
+                      <a:fillRect/>
+                    </a:stretch>
+                  </pic:blipFill>
+                  <pic:spPr bwMode="auto">
+                    <a:xfrm>
+                      <a:off x="0" y="0"/>
+                      <a:ext cx="2276475" cy="3775966"/>
+                    </a:xfrm>
+                    <a:prstGeom prst="rect">
+                      <a:avLst/>
+                    </a:prstGeom>
+                    <a:noFill/>
+                    <a:ln>
+                      <a:solidFill>
+                        <a:schemeClr val="tx1"/>
+                      </a:solidFill>
+                    </a:ln>
+                  </pic:spPr>
+                </pic:pic>
+              </a:graphicData>
+            </a:graphic>
+            <wp14:sizeRelH relativeFrom="page">
+              <wp14:pctWidth>0</wp14:pctWidth>
+            </wp14:sizeRelH>
+            <wp14:sizeRelV relativeFrom="page">
+              <wp14:pctHeight>0</wp14:pctHeight>
+            </wp14:sizeRelV>
+          </wp:anchor>
+        </w:drawing>
+      </w:r>
+      <w:r>
+        <w:t>Though this feature is only in the early stages of development in the future the team will complete this feature and add it to the finished product making trading items a lot simpler. Here is an example of what the news feed will look like once it is completed. As you can see the news feed has similar look to Faceboo</w:t>
+      </w:r>
+      <w:r>
+        <w:t>k or Instagram. The team at Techst</w:t>
+      </w:r>
+      <w:r>
+        <w:t xml:space="preserve">raOne believe this is the best way to present the app to users as most will already be familiar with operating Facebook. </w:t>
+      </w:r>
+      <w:r>
+        <w:t>TechstraOne</w:t>
+      </w:r>
+      <w:r>
+        <w:t xml:space="preserve"> would like to make this application as user friendly as possible.</w:t>
+      </w:r>
+      <w:r>
+        <w:rPr>
+          <w:noProof/>
+          <w:lang w:eastAsia="en-AU"/>
+        </w:rPr>
         <w:t xml:space="preserve"> </w:t>
       </w:r>
-    </w:p>
-    <w:p>
-      <w:pPr>
-        <w:pStyle w:val="ListParagraph"/>
-        <w:numPr>
-          <w:ilvl w:val="0"/>
-          <w:numId w:val="9"/>
-        </w:numPr>
-        <w:rPr>
-          <w:b/>
-        </w:rPr>
-      </w:pPr>
-      <w:r>
-        <w:rPr>
-          <w:b/>
-        </w:rPr>
-        <w:t>C</w:t>
-      </w:r>
-      <w:r>
-        <w:rPr>
-          <w:b/>
-        </w:rPr>
-        <w:t>reate</w:t>
-      </w:r>
-      <w:r>
-        <w:rPr>
-          <w:b/>
-        </w:rPr>
-        <w:t xml:space="preserve"> an easy to use Graphical User Interface (GUI).</w:t>
-      </w:r>
-    </w:p>
-    <w:p>
-      <w:pPr>
-        <w:ind w:left="360"/>
-      </w:pPr>
-      <w:r>
-        <w:t xml:space="preserve">An attractive, intuitive GUI will help attract and retain users and allow them to make the most of the platform’s functionalities. </w:t>
-      </w:r>
-    </w:p>
-    <w:p>
-      <w:pPr>
-        <w:pStyle w:val="ListParagraph"/>
-        <w:numPr>
-          <w:ilvl w:val="0"/>
-          <w:numId w:val="8"/>
-        </w:numPr>
-        <w:rPr>
-          <w:b/>
-        </w:rPr>
-      </w:pPr>
-      <w:r>
-        <w:rPr>
-          <w:b/>
-        </w:rPr>
-        <w:t>Connecting to third-party marketplace API’s and databases to get item information.</w:t>
-      </w:r>
-    </w:p>
-    <w:p>
-      <w:pPr>
-        <w:ind w:left="360"/>
-      </w:pPr>
-      <w:r>
-        <w:t>By utilising third-party data our platform will be able to provide accurate, up to date information about items to our users as well as display market price fluctuations on collectables.</w:t>
-      </w:r>
-    </w:p>
-    <w:p>
-      <w:pPr>
-        <w:pStyle w:val="ListParagraph"/>
-        <w:numPr>
-          <w:ilvl w:val="0"/>
-          <w:numId w:val="8"/>
-        </w:numPr>
-        <w:rPr>
-          <w:b/>
-        </w:rPr>
-      </w:pPr>
-      <w:r>
-        <w:rPr>
-          <w:b/>
-        </w:rPr>
-        <w:t>Allowing users to connect with their friends.</w:t>
-      </w:r>
-    </w:p>
-    <w:p>
-      <w:pPr>
-        <w:ind w:left="360"/>
-      </w:pPr>
-      <w:r>
-        <w:t xml:space="preserve">By enabling our collectors to share their collections with each other we can help users connect with like-minded people </w:t>
-      </w:r>
-      <w:r>
-        <w:t>and add an extra level of excitement to acquiring new items.</w:t>
-      </w:r>
-    </w:p>
-    <w:p>
-      <w:pPr>
-        <w:pStyle w:val="ListParagraph"/>
-        <w:numPr>
-          <w:ilvl w:val="0"/>
-          <w:numId w:val="8"/>
-        </w:numPr>
-        <w:rPr>
-          <w:b/>
-        </w:rPr>
-      </w:pPr>
-      <w:r>
-        <w:rPr>
-          <w:b/>
-        </w:rPr>
-        <w:t>Suggesting items and events that users may find interesting.</w:t>
-      </w:r>
-    </w:p>
-    <w:p>
-      <w:pPr>
-        <w:ind w:left="360"/>
-      </w:pPr>
-      <w:r>
-        <w:t>Utilising existing databases and identifying what is missing from user’s collections we plan to be able to provide personalised recommendations to each user on items they may be interested in as well as suggesting events that they may wish to attend.</w:t>
-      </w:r>
-    </w:p>
-    <w:p>
-      <w:pPr>
-        <w:pStyle w:val="ListParagraph"/>
-        <w:numPr>
-          <w:ilvl w:val="0"/>
-          <w:numId w:val="8"/>
-        </w:numPr>
-        <w:rPr>
-          <w:b/>
-        </w:rPr>
-      </w:pPr>
-      <w:r>
-        <w:rPr>
-          <w:b/>
-        </w:rPr>
-        <w:t>Partner with conventions and publishers</w:t>
-      </w:r>
-    </w:p>
-    <w:p>
-      <w:pPr>
-        <w:ind w:left="360"/>
-      </w:pPr>
-      <w:r>
-        <w:t xml:space="preserve">Creating partnerships with publishers and event organisers will allow us to </w:t>
-      </w:r>
-      <w:r>
-        <w:t xml:space="preserve">better </w:t>
-      </w:r>
-      <w:r>
-        <w:t xml:space="preserve">promote our platform and offer exclusive benefits to our users such </w:t>
-      </w:r>
-      <w:r>
-        <w:t>as early access to products and exclusive updates.</w:t>
-      </w:r>
-    </w:p>
-    <w:p>
-      <w:pPr>
-        <w:pStyle w:val="ListParagraph"/>
-        <w:numPr>
-          <w:ilvl w:val="0"/>
-          <w:numId w:val="8"/>
-        </w:numPr>
-        <w:rPr>
-          <w:b/>
-        </w:rPr>
-      </w:pPr>
-      <w:r>
-        <w:rPr>
-          <w:b/>
-        </w:rPr>
-        <w:t>Establish market dominance.</w:t>
-      </w:r>
-    </w:p>
-    <w:p>
-      <w:pPr>
-        <w:ind w:left="360"/>
-      </w:pPr>
-      <w:r>
-        <w:t xml:space="preserve">We plan to attract users by making our platform intuitive to use and by utilising the most up to date data available from publishers and developers.  By adding social media elements to the platform and rewarding users for increasing their collections we hope that the platform will have a fun factor which will make us stand above our competitors. </w:t>
-      </w:r>
-    </w:p>
-    <w:p>
-      <w:pPr>
-        <w:pStyle w:val="ListParagraph"/>
-      </w:pPr>
-    </w:p>
-    <w:p/>
-    <w:p/>
-    <w:p>
-      <w:pPr>
-        <w:pStyle w:val="Heading2"/>
-      </w:pPr>
-      <w:bookmarkStart w:id="14" w:name="_Toc40724689"/>
-      <w:r>
-        <w:lastRenderedPageBreak/>
-        <w:t>4.</w:t>
-      </w:r>
-      <w:r>
-        <w:t>5</w:t>
-      </w:r>
-      <w:r>
-        <w:t xml:space="preserve"> </w:t>
-      </w:r>
-      <w:r>
-        <w:t xml:space="preserve">Project </w:t>
-      </w:r>
-      <w:r>
-        <w:t>Plans and Progress</w:t>
-      </w:r>
-      <w:r>
-        <w:t xml:space="preserve"> (B</w:t>
-      </w:r>
-      <w:r>
-        <w:t>en</w:t>
-      </w:r>
-      <w:r>
-        <w:t>)</w:t>
-      </w:r>
-      <w:bookmarkEnd w:id="14"/>
-    </w:p>
-    <w:p>
-      <w:pPr>
-        <w:pStyle w:val="Heading3"/>
-      </w:pPr>
-      <w:bookmarkStart w:id="15" w:name="_Toc40724690"/>
-      <w:r>
-        <w:t xml:space="preserve">4.5.1 </w:t>
-      </w:r>
-      <w:r>
-        <w:t>Project Conception</w:t>
-      </w:r>
-      <w:bookmarkEnd w:id="15"/>
-      <w:r>
-        <w:t xml:space="preserve"> </w:t>
-      </w:r>
-    </w:p>
-    <w:p>
-      <w:r>
-        <w:t>(how did we come up with this idea)</w:t>
-      </w:r>
-    </w:p>
-    <w:p>
-      <w:pPr>
-        <w:pStyle w:val="Heading3"/>
-      </w:pPr>
-      <w:bookmarkStart w:id="16" w:name="_Toc40724691"/>
-      <w:r>
-        <w:t xml:space="preserve">4.5.2 </w:t>
-      </w:r>
-      <w:r>
-        <w:t>Planned Features</w:t>
-      </w:r>
-      <w:bookmarkEnd w:id="16"/>
-      <w:r>
-        <w:t xml:space="preserve"> </w:t>
-      </w:r>
-    </w:p>
-    <w:p>
-      <w:r>
-        <w:t>(just detail</w:t>
-      </w:r>
-      <w:r>
-        <w:t>s</w:t>
-      </w:r>
-      <w:r>
-        <w:t xml:space="preserve"> </w:t>
-      </w:r>
-      <w:r>
-        <w:t xml:space="preserve">on </w:t>
-      </w:r>
-      <w:r>
-        <w:t>what’s within our scope)</w:t>
-      </w:r>
-    </w:p>
-    <w:p>
-      <w:pPr>
-        <w:pStyle w:val="Heading3"/>
-      </w:pPr>
-      <w:bookmarkStart w:id="17" w:name="_Toc40724692"/>
-      <w:r>
-        <w:t xml:space="preserve">4.5.3 </w:t>
-      </w:r>
-      <w:r>
-        <w:t>Planned Features Implementation</w:t>
-      </w:r>
-      <w:bookmarkEnd w:id="17"/>
-      <w:r>
-        <w:t xml:space="preserve"> </w:t>
-      </w:r>
-    </w:p>
-    <w:p>
-      <w:pPr>
-        <w:rPr>
-          <w:b/>
-        </w:rPr>
-      </w:pPr>
-      <w:r>
-        <w:rPr>
-          <w:b/>
-        </w:rPr>
+      <w:r>
         <w:br w:type="page"/>
       </w:r>
     </w:p>
@@ -7491,6 +8416,32 @@
       <w:r>
         <w:lastRenderedPageBreak/>
         <w:t>SQL Database</w:t>
+      </w:r>
+    </w:p>
+    <w:p>
+      <w:pPr>
+        <w:rPr>
+          <w:b/>
+        </w:rPr>
+      </w:pPr>
+      <w:r>
+        <w:t xml:space="preserve">Next we will discuss the database of items from brands such as </w:t>
+      </w:r>
+      <w:proofErr w:type="spellStart"/>
+      <w:r>
+        <w:t>Pokemon</w:t>
+      </w:r>
+      <w:proofErr w:type="spellEnd"/>
+      <w:r>
+        <w:t xml:space="preserve"> and Magic. One of the great features of the application will be the database containing all of the collectables that have been released by brands such as magic and </w:t>
+      </w:r>
+      <w:proofErr w:type="spellStart"/>
+      <w:r>
+        <w:t>Pokemon</w:t>
+      </w:r>
+      <w:proofErr w:type="spellEnd"/>
+      <w:r>
+        <w:t>. At the touch of a button you could see the title, picture, rarity and the stats of any trading card in a collection. This would give the user the ability to see what card they would like to acquire, what cards are available and cards that would work best with their personal battle style. This will be an invaluable tool for any die-hard Trader.</w:t>
       </w:r>
     </w:p>
     <w:p>
@@ -7582,7 +8533,7 @@
                     </pic:cNvPicPr>
                   </pic:nvPicPr>
                   <pic:blipFill>
-                    <a:blip r:embed="rId15">
+                    <a:blip r:embed="rId19">
                       <a:extLst>
                         <a:ext uri="{28A0092B-C50C-407E-A947-70E740481C1C}">
                           <a14:useLocalDpi xmlns:a14="http://schemas.microsoft.com/office/drawing/2010/main" val="0"/>
@@ -7684,13 +8635,39 @@
                                 <w:szCs w:val="18"/>
                               </w:rPr>
                             </w:pPr>
+                            <w:proofErr w:type="gramStart"/>
                             <w:r>
                               <w:rPr>
                                 <w:i/>
                                 <w:sz w:val="18"/>
                                 <w:szCs w:val="18"/>
                               </w:rPr>
-                              <w:t xml:space="preserve">Figure 4.5.1. </w:t>
+                              <w:t>Figure 4.5.</w:t>
+                            </w:r>
+                            <w:r>
+                              <w:rPr>
+                                <w:i/>
+                                <w:sz w:val="18"/>
+                                <w:szCs w:val="18"/>
+                              </w:rPr>
+                              <w:t>4</w:t>
+                            </w:r>
+                            <w:r>
+                              <w:rPr>
+                                <w:i/>
+                                <w:sz w:val="18"/>
+                                <w:szCs w:val="18"/>
+                              </w:rPr>
+                              <w:t>.</w:t>
+                            </w:r>
+                            <w:proofErr w:type="gramEnd"/>
+                            <w:r>
+                              <w:rPr>
+                                <w:i/>
+                                <w:sz w:val="18"/>
+                                <w:szCs w:val="18"/>
+                              </w:rPr>
+                              <w:t xml:space="preserve"> </w:t>
                             </w:r>
                             <w:r>
                               <w:rPr>
@@ -7720,7 +8697,7 @@
           </mc:Choice>
           <mc:Fallback>
             <w:pict>
-              <v:shape w14:anchorId="16B29323" id="_x0000_s1028" type="#_x0000_t202" style="position:absolute;margin-left:156.1pt;margin-top:-11.85pt;width:149.15pt;height:19.6pt;z-index:251677729;visibility:visible;mso-wrap-style:square;mso-width-percent:0;mso-height-percent:0;mso-wrap-distance-left:9pt;mso-wrap-distance-top:0;mso-wrap-distance-right:9pt;mso-wrap-distance-bottom:0;mso-position-horizontal:absolute;mso-position-horizontal-relative:text;mso-position-vertical:absolute;mso-position-vertical-relative:text;mso-width-percent:0;mso-height-percent:0;mso-width-relative:margin;mso-height-relative:margin;v-text-anchor:top" o:gfxdata="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" filled="f" stroked="f">
+              <v:shape id="_x0000_s1031" type="#_x0000_t202" style="position:absolute;margin-left:156.1pt;margin-top:-11.85pt;width:149.15pt;height:19.6pt;z-index:251677729;visibility:visible;mso-wrap-style:square;mso-width-percent:0;mso-height-percent:0;mso-wrap-distance-left:9pt;mso-wrap-distance-top:0;mso-wrap-distance-right:9pt;mso-wrap-distance-bottom:0;mso-position-horizontal:absolute;mso-position-horizontal-relative:text;mso-position-vertical:absolute;mso-position-vertical-relative:text;mso-width-percent:0;mso-height-percent:0;mso-width-relative:margin;mso-height-relative:margin;v-text-anchor:top" o:gfxdata="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" filled="f" stroked="f">
                 <v:textbox>
                   <w:txbxContent>
                     <w:p>
@@ -7731,13 +8708,39 @@
                           <w:szCs w:val="18"/>
                         </w:rPr>
                       </w:pPr>
+                      <w:proofErr w:type="gramStart"/>
                       <w:r>
                         <w:rPr>
                           <w:i/>
                           <w:sz w:val="18"/>
                           <w:szCs w:val="18"/>
                         </w:rPr>
-                        <w:t xml:space="preserve">Figure 4.5.1. </w:t>
+                        <w:t>Figure 4.5.</w:t>
+                      </w:r>
+                      <w:r>
+                        <w:rPr>
+                          <w:i/>
+                          <w:sz w:val="18"/>
+                          <w:szCs w:val="18"/>
+                        </w:rPr>
+                        <w:t>4</w:t>
+                      </w:r>
+                      <w:r>
+                        <w:rPr>
+                          <w:i/>
+                          <w:sz w:val="18"/>
+                          <w:szCs w:val="18"/>
+                        </w:rPr>
+                        <w:t>.</w:t>
+                      </w:r>
+                      <w:proofErr w:type="gramEnd"/>
+                      <w:r>
+                        <w:rPr>
+                          <w:i/>
+                          <w:sz w:val="18"/>
+                          <w:szCs w:val="18"/>
+                        </w:rPr>
+                        <w:t xml:space="preserve"> </w:t>
                       </w:r>
                       <w:r>
                         <w:rPr>
@@ -7794,7 +8797,11 @@
     </w:p>
     <w:p>
       <w:r>
-        <w:t xml:space="preserve">Techstra have envisioned a timeline for the application and what the application may be able to do in the future. TechstraOne would like to incorporate database automation, machine learning and potentially using Artificial Intelligence (AI) for uploading cards, or the possibility to have in </w:t>
+        <w:t xml:space="preserve">Techstra have envisioned a timeline for the application and what the application may be able to do in the future. TechstraOne would like to incorporate database automation, machine learning and </w:t>
+      </w:r>
+      <w:r>
+        <w:lastRenderedPageBreak/>
+        <w:t xml:space="preserve">potentially using Artificial Intelligence (AI) for uploading cards, or the possibility to have in </w:t>
       </w:r>
       <w:r>
         <w:t>app games or “</w:t>
@@ -7830,7 +8837,6 @@
         <w:rPr>
           <w:b/>
         </w:rPr>
-        <w:lastRenderedPageBreak/>
         <w:t xml:space="preserve">Connection Process </w:t>
       </w:r>
     </w:p>
@@ -7950,6 +8956,7 @@
         <w:t>(</w:t>
       </w:r>
       <w:proofErr w:type="spellStart"/>
+      <w:proofErr w:type="gramStart"/>
       <w:r>
         <w:rPr>
           <w:color w:val="2F5496" w:themeColor="accent1" w:themeShade="BF"/>
@@ -7961,22 +8968,21 @@
         <w:rPr>
           <w:color w:val="2F5496" w:themeColor="accent1" w:themeShade="BF"/>
         </w:rPr>
-        <w:t xml:space="preserve">(new </w:t>
+        <w:t>(</w:t>
+      </w:r>
+      <w:proofErr w:type="gramEnd"/>
+      <w:r>
+        <w:rPr>
+          <w:color w:val="2F5496" w:themeColor="accent1" w:themeShade="BF"/>
+        </w:rPr>
+        <w:t xml:space="preserve">new </w:t>
       </w:r>
       <w:proofErr w:type="spellStart"/>
-      <w:proofErr w:type="gramStart"/>
       <w:r>
         <w:rPr>
           <w:color w:val="2F5496" w:themeColor="accent1" w:themeShade="BF"/>
         </w:rPr>
-        <w:t>oracle.jdbc</w:t>
-      </w:r>
-      <w:proofErr w:type="gramEnd"/>
-      <w:r>
-        <w:rPr>
-          <w:color w:val="2F5496" w:themeColor="accent1" w:themeShade="BF"/>
-        </w:rPr>
-        <w:t>.driver.oracleDriver</w:t>
+        <w:t>oracle.jdbc.driver.oracleDriver</w:t>
       </w:r>
       <w:proofErr w:type="spellEnd"/>
       <w:r>
@@ -8037,16 +9043,10 @@
         <w:rPr>
           <w:color w:val="2F5496" w:themeColor="accent1" w:themeShade="BF"/>
         </w:rPr>
-        <w:t>jdbc</w:t>
-      </w:r>
+        <w:t>jdbc:sql:thin</w:t>
+      </w:r>
+      <w:proofErr w:type="spellEnd"/>
       <w:proofErr w:type="gramEnd"/>
-      <w:r>
-        <w:rPr>
-          <w:color w:val="2F5496" w:themeColor="accent1" w:themeShade="BF"/>
-        </w:rPr>
-        <w:t>:sql:thin</w:t>
-      </w:r>
-      <w:proofErr w:type="spellEnd"/>
       <w:r>
         <w:rPr>
           <w:color w:val="2F5496" w:themeColor="accent1" w:themeShade="BF"/>
@@ -8102,12 +9102,18 @@
         <w:t>con.createStatement</w:t>
       </w:r>
       <w:proofErr w:type="spellEnd"/>
+      <w:r>
+        <w:rPr>
+          <w:color w:val="2F5496" w:themeColor="accent1" w:themeShade="BF"/>
+        </w:rPr>
+        <w:t>(</w:t>
+      </w:r>
       <w:proofErr w:type="gramEnd"/>
       <w:r>
         <w:rPr>
           <w:color w:val="2F5496" w:themeColor="accent1" w:themeShade="BF"/>
         </w:rPr>
-        <w:t>();</w:t>
+        <w:t>);</w:t>
       </w:r>
     </w:p>
     <w:p>
@@ -8129,19 +9135,13 @@
           <w:color w:val="2F5496" w:themeColor="accent1" w:themeShade="BF"/>
         </w:rPr>
       </w:pPr>
-      <w:r>
-        <w:rPr>
-          <w:color w:val="2F5496" w:themeColor="accent1" w:themeShade="BF"/>
-        </w:rPr>
-        <w:t xml:space="preserve">int m = </w:t>
-      </w:r>
       <w:proofErr w:type="spellStart"/>
       <w:proofErr w:type="gramStart"/>
       <w:r>
         <w:rPr>
           <w:color w:val="2F5496" w:themeColor="accent1" w:themeShade="BF"/>
         </w:rPr>
-        <w:t>st.executeUpdate</w:t>
+        <w:t>int</w:t>
       </w:r>
       <w:proofErr w:type="spellEnd"/>
       <w:proofErr w:type="gramEnd"/>
@@ -8149,6 +9149,20 @@
         <w:rPr>
           <w:color w:val="2F5496" w:themeColor="accent1" w:themeShade="BF"/>
         </w:rPr>
+        <w:t xml:space="preserve"> m = </w:t>
+      </w:r>
+      <w:proofErr w:type="spellStart"/>
+      <w:r>
+        <w:rPr>
+          <w:color w:val="2F5496" w:themeColor="accent1" w:themeShade="BF"/>
+        </w:rPr>
+        <w:t>st.executeUpdate</w:t>
+      </w:r>
+      <w:proofErr w:type="spellEnd"/>
+      <w:r>
+        <w:rPr>
+          <w:color w:val="2F5496" w:themeColor="accent1" w:themeShade="BF"/>
+        </w:rPr>
         <w:t>(</w:t>
       </w:r>
       <w:proofErr w:type="spellStart"/>
@@ -8189,6 +9203,7 @@
         </w:rPr>
       </w:pPr>
       <w:proofErr w:type="spellStart"/>
+      <w:proofErr w:type="gramStart"/>
       <w:r>
         <w:rPr>
           <w:color w:val="2F5496" w:themeColor="accent1" w:themeShade="BF"/>
@@ -8200,21 +9215,14 @@
         <w:rPr>
           <w:color w:val="2F5496" w:themeColor="accent1" w:themeShade="BF"/>
         </w:rPr>
-        <w:t xml:space="preserve">("inserted </w:t>
-      </w:r>
-      <w:proofErr w:type="gramStart"/>
+        <w:t>(</w:t>
+      </w:r>
+      <w:proofErr w:type="gramEnd"/>
       <w:r>
         <w:rPr>
           <w:color w:val="2F5496" w:themeColor="accent1" w:themeShade="BF"/>
         </w:rPr>
-        <w:t>successfully :</w:t>
-      </w:r>
-      <w:proofErr w:type="gramEnd"/>
-      <w:r>
-        <w:rPr>
-          <w:color w:val="2F5496" w:themeColor="accent1" w:themeShade="BF"/>
-        </w:rPr>
-        <w:t xml:space="preserve"> "+</w:t>
+        <w:t>"inserted successfully : "+</w:t>
       </w:r>
       <w:proofErr w:type="spellStart"/>
       <w:r>
@@ -8309,7 +9317,7 @@
                     </pic:cNvPicPr>
                   </pic:nvPicPr>
                   <pic:blipFill>
-                    <a:blip r:embed="rId16">
+                    <a:blip r:embed="rId20">
                       <a:extLst>
                         <a:ext uri="{28A0092B-C50C-407E-A947-70E740481C1C}">
                           <a14:useLocalDpi xmlns:a14="http://schemas.microsoft.com/office/drawing/2010/main" val="0"/>
@@ -8419,8 +9427,17 @@
                                 <w:sz w:val="18"/>
                                 <w:szCs w:val="18"/>
                               </w:rPr>
-                              <w:t>Figure 4.5.2</w:t>
+                              <w:t>Figure 4.5.</w:t>
                             </w:r>
+                            <w:r>
+                              <w:rPr>
+                                <w:i/>
+                                <w:sz w:val="18"/>
+                                <w:szCs w:val="18"/>
+                              </w:rPr>
+                              <w:t>5</w:t>
+                            </w:r>
+                            <w:proofErr w:type="gramStart"/>
                             <w:r>
                               <w:rPr>
                                 <w:i/>
@@ -8429,6 +9446,7 @@
                               </w:rPr>
                               <w:t xml:space="preserve">.  </w:t>
                             </w:r>
+                            <w:proofErr w:type="gramEnd"/>
                             <w:r>
                               <w:rPr>
                                 <w:i/>
@@ -8457,7 +9475,7 @@
           </mc:Choice>
           <mc:Fallback>
             <w:pict>
-              <v:shape w14:anchorId="5A135FC2" id="_x0000_s1029" type="#_x0000_t202" style="position:absolute;margin-left:128.55pt;margin-top:39.1pt;width:188.35pt;height:110.55pt;z-index:251679777;visibility:visible;mso-wrap-style:square;mso-width-percent:0;mso-height-percent:200;mso-wrap-distance-left:9pt;mso-wrap-distance-top:0;mso-wrap-distance-right:9pt;mso-wrap-distance-bottom:0;mso-position-horizontal:absolute;mso-position-horizontal-relative:text;mso-position-vertical:absolute;mso-position-vertical-relative:text;mso-width-percent:0;mso-height-percent:200;mso-width-relative:margin;mso-height-relative:margin;v-text-anchor:top" o:gfxdata="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" filled="f" stroked="f">
+              <v:shape id="_x0000_s1032" type="#_x0000_t202" style="position:absolute;margin-left:128.55pt;margin-top:39.1pt;width:188.35pt;height:110.55pt;z-index:251679777;visibility:visible;mso-wrap-style:square;mso-width-percent:0;mso-height-percent:200;mso-wrap-distance-left:9pt;mso-wrap-distance-top:0;mso-wrap-distance-right:9pt;mso-wrap-distance-bottom:0;mso-position-horizontal:absolute;mso-position-horizontal-relative:text;mso-position-vertical:absolute;mso-position-vertical-relative:text;mso-width-percent:0;mso-height-percent:200;mso-width-relative:margin;mso-height-relative:margin;v-text-anchor:top" o:gfxdata="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" filled="f" stroked="f">
                 <v:textbox style="mso-fit-shape-to-text:t">
                   <w:txbxContent>
                     <w:p>
@@ -8474,8 +9492,17 @@
                           <w:sz w:val="18"/>
                           <w:szCs w:val="18"/>
                         </w:rPr>
-                        <w:t>Figure 4.5.2</w:t>
+                        <w:t>Figure 4.5.</w:t>
                       </w:r>
+                      <w:r>
+                        <w:rPr>
+                          <w:i/>
+                          <w:sz w:val="18"/>
+                          <w:szCs w:val="18"/>
+                        </w:rPr>
+                        <w:t>5</w:t>
+                      </w:r>
+                      <w:proofErr w:type="gramStart"/>
                       <w:r>
                         <w:rPr>
                           <w:i/>
@@ -8484,6 +9511,7 @@
                         </w:rPr>
                         <w:t xml:space="preserve">.  </w:t>
                       </w:r>
+                      <w:proofErr w:type="gramEnd"/>
                       <w:r>
                         <w:rPr>
                           <w:i/>
@@ -8507,7 +9535,13 @@
     <w:p>
       <w:r>
         <w:lastRenderedPageBreak/>
-        <w:t xml:space="preserve">In figure 4.5.3 </w:t>
+        <w:t>In figure 4.5.</w:t>
+      </w:r>
+      <w:r>
+        <w:t>6</w:t>
+      </w:r>
+      <w:r>
+        <w:t xml:space="preserve"> </w:t>
       </w:r>
       <w:r>
         <w:t>code for the databas</w:t>
@@ -8562,7 +9596,7 @@
                     </pic:cNvPicPr>
                   </pic:nvPicPr>
                   <pic:blipFill>
-                    <a:blip r:embed="rId17">
+                    <a:blip r:embed="rId21">
                       <a:extLst>
                         <a:ext uri="{28A0092B-C50C-407E-A947-70E740481C1C}">
                           <a14:useLocalDpi xmlns:a14="http://schemas.microsoft.com/office/drawing/2010/main" val="0"/>
@@ -8668,13 +9702,14 @@
                                 <w:szCs w:val="18"/>
                               </w:rPr>
                             </w:pPr>
+                            <w:proofErr w:type="gramStart"/>
                             <w:r>
                               <w:rPr>
                                 <w:i/>
                                 <w:sz w:val="18"/>
                                 <w:szCs w:val="18"/>
                               </w:rPr>
-                              <w:t>Figure 4.5.3</w:t>
+                              <w:t>Figure 4.5.6</w:t>
                             </w:r>
                             <w:r>
                               <w:rPr>
@@ -8682,7 +9717,16 @@
                                 <w:sz w:val="18"/>
                                 <w:szCs w:val="18"/>
                               </w:rPr>
-                              <w:t xml:space="preserve">. </w:t>
+                              <w:t>.</w:t>
+                            </w:r>
+                            <w:proofErr w:type="gramEnd"/>
+                            <w:r>
+                              <w:rPr>
+                                <w:i/>
+                                <w:sz w:val="18"/>
+                                <w:szCs w:val="18"/>
+                              </w:rPr>
+                              <w:t xml:space="preserve"> </w:t>
                             </w:r>
                             <w:r>
                               <w:rPr>
@@ -8728,7 +9772,7 @@
           </mc:Choice>
           <mc:Fallback>
             <w:pict>
-              <v:shape w14:anchorId="607477DF" id="_x0000_s1030" type="#_x0000_t202" style="position:absolute;margin-left:145.35pt;margin-top:12.75pt;width:179.1pt;height:24.15pt;z-index:251681825;visibility:visible;mso-wrap-style:square;mso-width-percent:0;mso-height-percent:0;mso-wrap-distance-left:9pt;mso-wrap-distance-top:0;mso-wrap-distance-right:9pt;mso-wrap-distance-bottom:0;mso-position-horizontal:absolute;mso-position-horizontal-relative:text;mso-position-vertical:absolute;mso-position-vertical-relative:text;mso-width-percent:0;mso-height-percent:0;mso-width-relative:margin;mso-height-relative:margin;v-text-anchor:top" o:gfxdata="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" filled="f" stroked="f">
+              <v:shape id="_x0000_s1033" type="#_x0000_t202" style="position:absolute;margin-left:145.35pt;margin-top:12.75pt;width:179.1pt;height:24.15pt;z-index:251681825;visibility:visible;mso-wrap-style:square;mso-width-percent:0;mso-height-percent:0;mso-wrap-distance-left:9pt;mso-wrap-distance-top:0;mso-wrap-distance-right:9pt;mso-wrap-distance-bottom:0;mso-position-horizontal:absolute;mso-position-horizontal-relative:text;mso-position-vertical:absolute;mso-position-vertical-relative:text;mso-width-percent:0;mso-height-percent:0;mso-width-relative:margin;mso-height-relative:margin;v-text-anchor:top" o:gfxdata="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" filled="f" stroked="f">
                 <v:textbox>
                   <w:txbxContent>
                     <w:p>
@@ -8739,13 +9783,14 @@
                           <w:szCs w:val="18"/>
                         </w:rPr>
                       </w:pPr>
+                      <w:proofErr w:type="gramStart"/>
                       <w:r>
                         <w:rPr>
                           <w:i/>
                           <w:sz w:val="18"/>
                           <w:szCs w:val="18"/>
                         </w:rPr>
-                        <w:t>Figure 4.5.3</w:t>
+                        <w:t>Figure 4.5.6</w:t>
                       </w:r>
                       <w:r>
                         <w:rPr>
@@ -8753,7 +9798,16 @@
                           <w:sz w:val="18"/>
                           <w:szCs w:val="18"/>
                         </w:rPr>
-                        <w:t xml:space="preserve">. </w:t>
+                        <w:t>.</w:t>
+                      </w:r>
+                      <w:proofErr w:type="gramEnd"/>
+                      <w:r>
+                        <w:rPr>
+                          <w:i/>
+                          <w:sz w:val="18"/>
+                          <w:szCs w:val="18"/>
+                        </w:rPr>
+                        <w:t xml:space="preserve"> </w:t>
                       </w:r>
                       <w:r>
                         <w:rPr>
@@ -8829,7 +9883,7 @@
                     </pic:cNvPicPr>
                   </pic:nvPicPr>
                   <pic:blipFill>
-                    <a:blip r:embed="rId18">
+                    <a:blip r:embed="rId22">
                       <a:extLst>
                         <a:ext uri="{28A0092B-C50C-407E-A947-70E740481C1C}">
                           <a14:useLocalDpi xmlns:a14="http://schemas.microsoft.com/office/drawing/2010/main" val="0"/>
@@ -8955,6 +10009,7 @@
                                 <w:lang w:val="en-AU"/>
                               </w:rPr>
                             </w:pPr>
+                            <w:proofErr w:type="gramStart"/>
                             <w:r>
                               <w:rPr>
                                 <w:i/>
@@ -8962,7 +10017,7 @@
                                 <w:szCs w:val="18"/>
                                 <w:lang w:val="en-AU"/>
                               </w:rPr>
-                              <w:t>Figure 4.5.4</w:t>
+                              <w:t>Figure 4.5.</w:t>
                             </w:r>
                             <w:r>
                               <w:rPr>
@@ -8971,7 +10026,26 @@
                                 <w:szCs w:val="18"/>
                                 <w:lang w:val="en-AU"/>
                               </w:rPr>
-                              <w:t xml:space="preserve">. Connected Users Table. </w:t>
+                              <w:t>7</w:t>
+                            </w:r>
+                            <w:r>
+                              <w:rPr>
+                                <w:i/>
+                                <w:sz w:val="18"/>
+                                <w:szCs w:val="18"/>
+                                <w:lang w:val="en-AU"/>
+                              </w:rPr>
+                              <w:t>.</w:t>
+                            </w:r>
+                            <w:proofErr w:type="gramEnd"/>
+                            <w:r>
+                              <w:rPr>
+                                <w:i/>
+                                <w:sz w:val="18"/>
+                                <w:szCs w:val="18"/>
+                                <w:lang w:val="en-AU"/>
+                              </w:rPr>
+                              <w:t xml:space="preserve"> Connected Users Table. </w:t>
                             </w:r>
                           </w:p>
                         </w:txbxContent>
@@ -8993,7 +10067,7 @@
           </mc:Choice>
           <mc:Fallback>
             <w:pict>
-              <v:shape w14:anchorId="62D38C71" id="_x0000_s1031" type="#_x0000_t202" style="position:absolute;margin-left:160.7pt;margin-top:26.8pt;width:154.35pt;height:24.15pt;z-index:251683873;visibility:visible;mso-wrap-style:square;mso-width-percent:0;mso-height-percent:0;mso-wrap-distance-left:9pt;mso-wrap-distance-top:0;mso-wrap-distance-right:9pt;mso-wrap-distance-bottom:0;mso-position-horizontal:absolute;mso-position-horizontal-relative:text;mso-position-vertical:absolute;mso-position-vertical-relative:text;mso-width-percent:0;mso-height-percent:0;mso-width-relative:margin;mso-height-relative:margin;v-text-anchor:top" o:gfxdata="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" filled="f" stroked="f">
+              <v:shape id="_x0000_s1034" type="#_x0000_t202" style="position:absolute;margin-left:160.7pt;margin-top:26.8pt;width:154.35pt;height:24.15pt;z-index:251683873;visibility:visible;mso-wrap-style:square;mso-width-percent:0;mso-height-percent:0;mso-wrap-distance-left:9pt;mso-wrap-distance-top:0;mso-wrap-distance-right:9pt;mso-wrap-distance-bottom:0;mso-position-horizontal:absolute;mso-position-horizontal-relative:text;mso-position-vertical:absolute;mso-position-vertical-relative:text;mso-width-percent:0;mso-height-percent:0;mso-width-relative:margin;mso-height-relative:margin;v-text-anchor:top" o:gfxdata="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" filled="f" stroked="f">
                 <v:textbox>
                   <w:txbxContent>
                     <w:p>
@@ -9005,6 +10079,7 @@
                           <w:lang w:val="en-AU"/>
                         </w:rPr>
                       </w:pPr>
+                      <w:proofErr w:type="gramStart"/>
                       <w:r>
                         <w:rPr>
                           <w:i/>
@@ -9012,7 +10087,7 @@
                           <w:szCs w:val="18"/>
                           <w:lang w:val="en-AU"/>
                         </w:rPr>
-                        <w:t>Figure 4.5.4</w:t>
+                        <w:t>Figure 4.5.</w:t>
                       </w:r>
                       <w:r>
                         <w:rPr>
@@ -9021,7 +10096,26 @@
                           <w:szCs w:val="18"/>
                           <w:lang w:val="en-AU"/>
                         </w:rPr>
-                        <w:t xml:space="preserve">. Connected Users Table. </w:t>
+                        <w:t>7</w:t>
+                      </w:r>
+                      <w:r>
+                        <w:rPr>
+                          <w:i/>
+                          <w:sz w:val="18"/>
+                          <w:szCs w:val="18"/>
+                          <w:lang w:val="en-AU"/>
+                        </w:rPr>
+                        <w:t>.</w:t>
+                      </w:r>
+                      <w:proofErr w:type="gramEnd"/>
+                      <w:r>
+                        <w:rPr>
+                          <w:i/>
+                          <w:sz w:val="18"/>
+                          <w:szCs w:val="18"/>
+                          <w:lang w:val="en-AU"/>
+                        </w:rPr>
+                        <w:t xml:space="preserve"> Connected Users Table. </w:t>
                       </w:r>
                     </w:p>
                   </w:txbxContent>
@@ -9036,13 +10130,16 @@
       <w:pPr>
         <w:pStyle w:val="Heading3"/>
       </w:pPr>
-      <w:bookmarkStart w:id="18" w:name="_Toc40724693"/>
+      <w:bookmarkStart w:id="18" w:name="_Toc40724694"/>
       <w:r>
         <w:lastRenderedPageBreak/>
-        <w:t xml:space="preserve">4.5.4 </w:t>
-      </w:r>
-      <w:r>
-        <w:t>Project Deliverables</w:t>
+        <w:t>4.5.4</w:t>
+      </w:r>
+      <w:r>
+        <w:t xml:space="preserve"> </w:t>
+      </w:r>
+      <w:r>
+        <w:t>Project Leads</w:t>
       </w:r>
       <w:bookmarkEnd w:id="18"/>
       <w:r>
@@ -9050,92 +10147,170 @@
       </w:r>
     </w:p>
     <w:p>
-      <w:r>
-        <w:t>(java app, database, website)</w:t>
-      </w:r>
-    </w:p>
-    <w:p>
       <w:pPr>
         <w:pStyle w:val="Heading3"/>
       </w:pPr>
-      <w:bookmarkStart w:id="19" w:name="_Toc40724694"/>
-      <w:r>
-        <w:t xml:space="preserve">4.5.5 </w:t>
-      </w:r>
-      <w:r>
-        <w:t>Project Leads</w:t>
+      <w:bookmarkStart w:id="19" w:name="_Toc40724695"/>
+      <w:r>
+        <w:t>4.5.5</w:t>
+      </w:r>
+      <w:r>
+        <w:t xml:space="preserve"> </w:t>
+      </w:r>
+      <w:r>
+        <w:t>Future Features</w:t>
       </w:r>
       <w:bookmarkEnd w:id="19"/>
+    </w:p>
+    <w:p>
+      <w:pPr>
+        <w:rPr>
+          <w:b/>
+        </w:rPr>
+      </w:pPr>
+      <w:r>
+        <w:rPr>
+          <w:b/>
+        </w:rPr>
+        <w:t>Database</w:t>
+      </w:r>
+    </w:p>
+    <w:p>
+      <w:r>
+        <w:t xml:space="preserve">The database of course would grow and become more refined in later updates. There would to be legal assessments and talks with the big name brands to acquire permission to access </w:t>
+      </w:r>
+      <w:proofErr w:type="spellStart"/>
+      <w:r>
+        <w:t>there</w:t>
+      </w:r>
+      <w:proofErr w:type="spellEnd"/>
+      <w:r>
+        <w:t xml:space="preserve"> database and syphon the information to the CollectStra application database. </w:t>
+      </w:r>
+      <w:proofErr w:type="spellStart"/>
+      <w:r>
+        <w:t>How ever</w:t>
+      </w:r>
+      <w:proofErr w:type="spellEnd"/>
+      <w:r>
+        <w:t xml:space="preserve"> this is an issue that will be addressed once the application is closer to completion. Once again, this feature proved more difficult than the team had hoped and as a result it was not completed in time to be implemented into the assignment. Later in the report you will details about the implementation of the database the use of SQL and JDBC driver, as well the methods that will be used to complete this feature.</w:t>
+      </w:r>
+    </w:p>
+    <w:p>
+      <w:pPr>
+        <w:rPr>
+          <w:b/>
+        </w:rPr>
+      </w:pPr>
+      <w:r>
+        <w:rPr>
+          <w:b/>
+        </w:rPr>
+        <w:t>Social Media</w:t>
+      </w:r>
+    </w:p>
+    <w:p>
+      <w:r>
+        <w:t xml:space="preserve">The Graphical User Interface, or GUI for short, is one of the most vital parts of the application. This is the first pint of contact for all users. With that in mind, the team at </w:t>
+      </w:r>
+      <w:proofErr w:type="spellStart"/>
+      <w:r>
+        <w:t>TextraOne</w:t>
+      </w:r>
+      <w:proofErr w:type="spellEnd"/>
+      <w:r>
+        <w:t xml:space="preserve"> wanted to make sure it was as user friendly as possible. Many social media users are more </w:t>
+      </w:r>
+      <w:proofErr w:type="spellStart"/>
+      <w:r>
+        <w:t>that</w:t>
+      </w:r>
+      <w:proofErr w:type="spellEnd"/>
+      <w:r>
+        <w:t xml:space="preserve"> a little bit familiar with operating websites and applications like Facebook and Instagram. There for the team decided to design the user interface in a way that would look and work similar to these social media platforms.</w:t>
+      </w:r>
+    </w:p>
+    <w:p>
+      <w:r>
+        <w:t>Website</w:t>
+      </w:r>
+    </w:p>
+    <w:p>
+      <w:proofErr w:type="spellStart"/>
+      <w:r>
+        <w:t>Callendar</w:t>
+      </w:r>
+      <w:proofErr w:type="spellEnd"/>
+    </w:p>
+    <w:p>
+      <w:r>
+        <w:t xml:space="preserve">API </w:t>
+      </w:r>
+      <w:proofErr w:type="spellStart"/>
+      <w:r>
+        <w:t>conectivity</w:t>
+      </w:r>
+      <w:proofErr w:type="spellEnd"/>
+    </w:p>
+    <w:p>
+      <w:r>
+        <w:t>(Include our lofty ideas for the future of the app – discussed in A2)</w:t>
+      </w:r>
+    </w:p>
+    <w:p>
+      <w:pPr>
+        <w:pStyle w:val="Heading3"/>
+      </w:pPr>
+      <w:bookmarkStart w:id="20" w:name="_Toc40724697"/>
+      <w:r>
+        <w:t>4.5.6</w:t>
+      </w:r>
       <w:r>
         <w:t xml:space="preserve"> </w:t>
       </w:r>
-    </w:p>
-    <w:p>
-      <w:r>
-        <w:t xml:space="preserve">(what ideas did we </w:t>
-      </w:r>
+      <w:r>
+        <w:t>Project Feasibility</w:t>
+      </w:r>
+      <w:bookmarkEnd w:id="20"/>
+    </w:p>
+    <w:p>
+      <w:r>
+        <w:t xml:space="preserve">In conclusion, the team at </w:t>
+      </w:r>
+      <w:proofErr w:type="spellStart"/>
+      <w:r>
+        <w:t>TextraOne</w:t>
+      </w:r>
+      <w:proofErr w:type="spellEnd"/>
+      <w:r>
+        <w:t xml:space="preserve"> have the </w:t>
+      </w:r>
+      <w:proofErr w:type="spellStart"/>
       <w:proofErr w:type="gramStart"/>
       <w:r>
-        <w:t xml:space="preserve">follow,  </w:t>
+        <w:t>blueprint’s</w:t>
+      </w:r>
+      <w:proofErr w:type="spellEnd"/>
+      <w:proofErr w:type="gramEnd"/>
+      <w:r>
+        <w:t xml:space="preserve"> of a great trading program. There are many features in development that will help make CollectStra the number one application for </w:t>
+      </w:r>
+      <w:proofErr w:type="gramStart"/>
+      <w:r>
+        <w:t>traders</w:t>
+      </w:r>
+      <w:proofErr w:type="gramEnd"/>
+      <w:r>
+        <w:t xml:space="preserve"> </w:t>
       </w:r>
       <w:proofErr w:type="spellStart"/>
       <w:r>
-        <w:t>eg</w:t>
-      </w:r>
-      <w:proofErr w:type="gramEnd"/>
-      <w:r>
-        <w:t>.</w:t>
+        <w:t>world wide</w:t>
       </w:r>
       <w:proofErr w:type="spellEnd"/>
       <w:r>
-        <w:t xml:space="preserve"> Connecting to an API.  Did it work out?)</w:t>
-      </w:r>
-    </w:p>
-    <w:p>
-      <w:pPr>
-        <w:pStyle w:val="Heading3"/>
-      </w:pPr>
-      <w:bookmarkStart w:id="20" w:name="_Toc40724695"/>
-      <w:r>
-        <w:t xml:space="preserve">4.5.6 </w:t>
-      </w:r>
-      <w:r>
-        <w:t>Future Features</w:t>
-      </w:r>
-      <w:bookmarkEnd w:id="20"/>
-    </w:p>
-    <w:p>
-      <w:r>
-        <w:t>(Include our lofty ideas for the future of the app – discussed in A2)</w:t>
-      </w:r>
-    </w:p>
-    <w:p>
-      <w:pPr>
-        <w:pStyle w:val="Heading3"/>
-      </w:pPr>
-      <w:bookmarkStart w:id="21" w:name="_Toc40724696"/>
-      <w:r>
-        <w:t>4.5.7 Future Features Implementation</w:t>
-      </w:r>
-      <w:bookmarkEnd w:id="21"/>
-    </w:p>
-    <w:p>
-      <w:r>
-        <w:t>(some of this was discussed in A2)</w:t>
-      </w:r>
-    </w:p>
-    <w:p>
-      <w:pPr>
-        <w:pStyle w:val="Heading3"/>
-      </w:pPr>
-      <w:bookmarkStart w:id="22" w:name="_Toc40724697"/>
-      <w:r>
-        <w:t xml:space="preserve">4.5.8 </w:t>
-      </w:r>
-      <w:r>
-        <w:t>Project Feasibility</w:t>
-      </w:r>
-      <w:bookmarkEnd w:id="22"/>
+        <w:t>. Though it is unfortunate that the team could not produce the complete program, we did manage to create a working prototype that includes the basic features such as the Collection and Trade page, and a basic model of the news feed. This prototype will be featured in the video presentation and may be available upon request.</w:t>
+      </w:r>
     </w:p>
     <w:p>
       <w:r>
@@ -9164,7 +10339,7 @@
       <w:pPr>
         <w:pStyle w:val="Heading2"/>
       </w:pPr>
-      <w:bookmarkStart w:id="23" w:name="_Toc40724698"/>
+      <w:bookmarkStart w:id="21" w:name="_Toc40724698"/>
       <w:r>
         <w:lastRenderedPageBreak/>
         <w:t xml:space="preserve">4.6 </w:t>
@@ -9175,7 +10350,7 @@
       <w:r>
         <w:t>Roles</w:t>
       </w:r>
-      <w:bookmarkEnd w:id="23"/>
+      <w:bookmarkEnd w:id="21"/>
     </w:p>
     <w:p>
       <w:r>
@@ -9220,7 +10395,7 @@
       <w:pPr>
         <w:pStyle w:val="Heading2"/>
       </w:pPr>
-      <w:bookmarkStart w:id="24" w:name="_Toc40724699"/>
+      <w:bookmarkStart w:id="22" w:name="_Toc40724699"/>
       <w:r>
         <w:t>4.7</w:t>
       </w:r>
@@ -9233,7 +10408,7 @@
       <w:r>
         <w:t>Scope and Limits</w:t>
       </w:r>
-      <w:bookmarkEnd w:id="24"/>
+      <w:bookmarkEnd w:id="22"/>
     </w:p>
     <w:p>
       <w:r>
@@ -9447,7 +10622,7 @@
       <w:pPr>
         <w:pStyle w:val="Heading2"/>
       </w:pPr>
-      <w:bookmarkStart w:id="25" w:name="_Toc40724700"/>
+      <w:bookmarkStart w:id="23" w:name="_Toc40724700"/>
       <w:r>
         <w:lastRenderedPageBreak/>
         <w:t>4.8</w:t>
@@ -9461,10 +10636,10 @@
       <w:r>
         <w:t>Tools and Technologies</w:t>
       </w:r>
-      <w:bookmarkEnd w:id="25"/>
-    </w:p>
-    <w:p>
-      <w:bookmarkStart w:id="26" w:name="_Hlk40288662"/>
+      <w:bookmarkEnd w:id="23"/>
+    </w:p>
+    <w:p>
+      <w:bookmarkStart w:id="24" w:name="_Hlk40288662"/>
       <w:r>
         <w:t>The following software and tools would be required for Collect</w:t>
       </w:r>
@@ -9745,7 +10920,7 @@
       <w:r>
         <w:t xml:space="preserve">In Andrew’s current job he has experience with SQL particularly with SQL queries and database administration tasks. So using his knowledge we have decided to use SQL as our database software of choice. </w:t>
       </w:r>
-      <w:bookmarkEnd w:id="26"/>
+      <w:bookmarkEnd w:id="24"/>
       <w:r>
         <w:br w:type="page"/>
       </w:r>
@@ -9754,7 +10929,7 @@
       <w:pPr>
         <w:pStyle w:val="Heading2"/>
       </w:pPr>
-      <w:bookmarkStart w:id="27" w:name="_Toc40724701"/>
+      <w:bookmarkStart w:id="25" w:name="_Toc40724701"/>
       <w:r>
         <w:lastRenderedPageBreak/>
         <w:t>4.9</w:t>
@@ -9768,7 +10943,7 @@
       <w:r>
         <w:t>Testing</w:t>
       </w:r>
-      <w:bookmarkEnd w:id="27"/>
+      <w:bookmarkEnd w:id="25"/>
       <w:r>
         <w:t xml:space="preserve"> </w:t>
       </w:r>
@@ -9865,7 +11040,7 @@
           </mc:Choice>
           <mc:Fallback>
             <w:pict>
-              <v:shape w14:anchorId="16F20546" id="_x0000_s1032" type="#_x0000_t202" style="position:absolute;margin-left:-271.8pt;margin-top:17.8pt;width:186.95pt;height:110.55pt;z-index:251685921;visibility:visible;mso-wrap-style:square;mso-width-percent:400;mso-height-percent:200;mso-wrap-distance-left:9pt;mso-wrap-distance-top:0;mso-wrap-distance-right:9pt;mso-wrap-distance-bottom:0;mso-position-horizontal:absolute;mso-position-horizontal-relative:text;mso-position-vertical:absolute;mso-position-vertical-relative:text;mso-width-percent:400;mso-height-percent:200;mso-width-relative:margin;mso-height-relative:margin;v-text-anchor:top" o:gfxdata="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" filled="f" stroked="f">
+              <v:shape id="_x0000_s1035" type="#_x0000_t202" style="position:absolute;margin-left:-271.8pt;margin-top:17.8pt;width:186.95pt;height:110.55pt;z-index:251685921;visibility:visible;mso-wrap-style:square;mso-width-percent:400;mso-height-percent:200;mso-wrap-distance-left:9pt;mso-wrap-distance-top:0;mso-wrap-distance-right:9pt;mso-wrap-distance-bottom:0;mso-position-horizontal:absolute;mso-position-horizontal-relative:text;mso-position-vertical:absolute;mso-position-vertical-relative:text;mso-width-percent:400;mso-height-percent:200;mso-width-relative:margin;mso-height-relative:margin;v-text-anchor:top" o:gfxdata="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" filled="f" stroked="f">
                 <v:textbox style="mso-fit-shape-to-text:t">
                   <w:txbxContent>
                     <w:p>
@@ -9942,7 +11117,7 @@
                     </pic:cNvPicPr>
                   </pic:nvPicPr>
                   <pic:blipFill>
-                    <a:blip r:embed="rId19">
+                    <a:blip r:embed="rId23">
                       <a:extLst>
                         <a:ext uri="{28A0092B-C50C-407E-A947-70E740481C1C}">
                           <a14:useLocalDpi xmlns:a14="http://schemas.microsoft.com/office/drawing/2010/main" val="0"/>
@@ -10062,16 +11237,7 @@
                                 <w:szCs w:val="18"/>
                                 <w:lang w:val="en-AU"/>
                               </w:rPr>
-                              <w:t xml:space="preserve">9.1. Testing </w:t>
-                            </w:r>
-                            <w:r>
-                              <w:rPr>
-                                <w:i/>
-                                <w:sz w:val="18"/>
-                                <w:szCs w:val="18"/>
-                                <w:lang w:val="en-AU"/>
-                              </w:rPr>
-                              <w:t>Life Cycle</w:t>
+                              <w:t>9.1. Testing Life Cycle</w:t>
                             </w:r>
                           </w:p>
                         </w:txbxContent>
@@ -10093,7 +11259,7 @@
           </mc:Choice>
           <mc:Fallback>
             <w:pict>
-              <v:shape w14:anchorId="1BA08D61" id="_x0000_s1033" type="#_x0000_t202" style="position:absolute;margin-left:164.05pt;margin-top:8.15pt;width:154.35pt;height:24.15pt;z-index:251687969;visibility:visible;mso-wrap-style:square;mso-width-percent:0;mso-height-percent:0;mso-wrap-distance-left:9pt;mso-wrap-distance-top:0;mso-wrap-distance-right:9pt;mso-wrap-distance-bottom:0;mso-position-horizontal:absolute;mso-position-horizontal-relative:text;mso-position-vertical:absolute;mso-position-vertical-relative:text;mso-width-percent:0;mso-height-percent:0;mso-width-relative:margin;mso-height-relative:margin;v-text-anchor:top" o:gfxdata="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" filled="f" stroked="f">
+              <v:shape id="_x0000_s1036" type="#_x0000_t202" style="position:absolute;margin-left:164.05pt;margin-top:8.15pt;width:154.35pt;height:24.15pt;z-index:251687969;visibility:visible;mso-wrap-style:square;mso-width-percent:0;mso-height-percent:0;mso-wrap-distance-left:9pt;mso-wrap-distance-top:0;mso-wrap-distance-right:9pt;mso-wrap-distance-bottom:0;mso-position-horizontal:absolute;mso-position-horizontal-relative:text;mso-position-vertical:absolute;mso-position-vertical-relative:text;mso-width-percent:0;mso-height-percent:0;mso-width-relative:margin;mso-height-relative:margin;v-text-anchor:top" o:gfxdata="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" filled="f" stroked="f">
                 <v:textbox>
                   <w:txbxContent>
                     <w:p>
@@ -10121,16 +11287,7 @@
                           <w:szCs w:val="18"/>
                           <w:lang w:val="en-AU"/>
                         </w:rPr>
-                        <w:t xml:space="preserve">9.1. Testing </w:t>
-                      </w:r>
-                      <w:r>
-                        <w:rPr>
-                          <w:i/>
-                          <w:sz w:val="18"/>
-                          <w:szCs w:val="18"/>
-                          <w:lang w:val="en-AU"/>
-                        </w:rPr>
-                        <w:t>Life Cycle</w:t>
+                        <w:t>9.1. Testing Life Cycle</w:t>
                       </w:r>
                     </w:p>
                   </w:txbxContent>
@@ -10381,7 +11538,7 @@
                     </pic:cNvPicPr>
                   </pic:nvPicPr>
                   <pic:blipFill rotWithShape="1">
-                    <a:blip r:embed="rId20">
+                    <a:blip r:embed="rId24">
                       <a:extLst>
                         <a:ext uri="{28A0092B-C50C-407E-A947-70E740481C1C}">
                           <a14:useLocalDpi xmlns:a14="http://schemas.microsoft.com/office/drawing/2010/main" val="0"/>
@@ -10512,25 +11669,7 @@
                                 <w:szCs w:val="18"/>
                                 <w:lang w:val="en-AU"/>
                               </w:rPr>
-                              <w:t>9.2</w:t>
-                            </w:r>
-                            <w:r>
-                              <w:rPr>
-                                <w:i/>
-                                <w:sz w:val="18"/>
-                                <w:szCs w:val="18"/>
-                                <w:lang w:val="en-AU"/>
-                              </w:rPr>
-                              <w:t xml:space="preserve">. </w:t>
-                            </w:r>
-                            <w:r>
-                              <w:rPr>
-                                <w:i/>
-                                <w:sz w:val="18"/>
-                                <w:szCs w:val="18"/>
-                                <w:lang w:val="en-AU"/>
-                              </w:rPr>
-                              <w:t>Application Login Screen</w:t>
+                              <w:t>9.2. Application Login Screen</w:t>
                             </w:r>
                           </w:p>
                         </w:txbxContent>
@@ -10552,7 +11691,7 @@
           </mc:Choice>
           <mc:Fallback>
             <w:pict>
-              <v:shape w14:anchorId="58C7796F" id="_x0000_s1034" type="#_x0000_t202" style="position:absolute;margin-left:139.7pt;margin-top:4.35pt;width:154.35pt;height:24.15pt;z-index:251690017;visibility:visible;mso-wrap-style:square;mso-width-percent:0;mso-height-percent:0;mso-wrap-distance-left:9pt;mso-wrap-distance-top:0;mso-wrap-distance-right:9pt;mso-wrap-distance-bottom:0;mso-position-horizontal:absolute;mso-position-horizontal-relative:text;mso-position-vertical:absolute;mso-position-vertical-relative:text;mso-width-percent:0;mso-height-percent:0;mso-width-relative:margin;mso-height-relative:margin;v-text-anchor:top" o:gfxdata="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" filled="f" stroked="f">
+              <v:shape id="_x0000_s1037" type="#_x0000_t202" style="position:absolute;margin-left:139.7pt;margin-top:4.35pt;width:154.35pt;height:24.15pt;z-index:251690017;visibility:visible;mso-wrap-style:square;mso-width-percent:0;mso-height-percent:0;mso-wrap-distance-left:9pt;mso-wrap-distance-top:0;mso-wrap-distance-right:9pt;mso-wrap-distance-bottom:0;mso-position-horizontal:absolute;mso-position-horizontal-relative:text;mso-position-vertical:absolute;mso-position-vertical-relative:text;mso-width-percent:0;mso-height-percent:0;mso-width-relative:margin;mso-height-relative:margin;v-text-anchor:top" o:gfxdata="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" filled="f" stroked="f">
                 <v:textbox>
                   <w:txbxContent>
                     <w:p>
@@ -10580,25 +11719,7 @@
                           <w:szCs w:val="18"/>
                           <w:lang w:val="en-AU"/>
                         </w:rPr>
-                        <w:t>9.2</w:t>
-                      </w:r>
-                      <w:r>
-                        <w:rPr>
-                          <w:i/>
-                          <w:sz w:val="18"/>
-                          <w:szCs w:val="18"/>
-                          <w:lang w:val="en-AU"/>
-                        </w:rPr>
-                        <w:t xml:space="preserve">. </w:t>
-                      </w:r>
-                      <w:r>
-                        <w:rPr>
-                          <w:i/>
-                          <w:sz w:val="18"/>
-                          <w:szCs w:val="18"/>
-                          <w:lang w:val="en-AU"/>
-                        </w:rPr>
-                        <w:t>Application Login Screen</w:t>
+                        <w:t>9.2. Application Login Screen</w:t>
                       </w:r>
                     </w:p>
                   </w:txbxContent>
@@ -10686,7 +11807,7 @@
                     </pic:cNvPicPr>
                   </pic:nvPicPr>
                   <pic:blipFill>
-                    <a:blip r:embed="rId21">
+                    <a:blip r:embed="rId25">
                       <a:extLst>
                         <a:ext uri="{28A0092B-C50C-407E-A947-70E740481C1C}">
                           <a14:useLocalDpi xmlns:a14="http://schemas.microsoft.com/office/drawing/2010/main" val="0"/>
@@ -10795,6 +11916,7 @@
                                 <w:lang w:val="en-AU"/>
                               </w:rPr>
                             </w:pPr>
+                            <w:proofErr w:type="gramStart"/>
                             <w:r>
                               <w:rPr>
                                 <w:i/>
@@ -10811,7 +11933,35 @@
                                 <w:szCs w:val="18"/>
                                 <w:lang w:val="en-AU"/>
                               </w:rPr>
-                              <w:t>9.2. TechstraOne Roadmap</w:t>
+                              <w:t>9.</w:t>
+                            </w:r>
+                            <w:r>
+                              <w:rPr>
+                                <w:i/>
+                                <w:sz w:val="18"/>
+                                <w:szCs w:val="18"/>
+                                <w:lang w:val="en-AU"/>
+                              </w:rPr>
+                              <w:t>3</w:t>
+                            </w:r>
+                            <w:r>
+                              <w:rPr>
+                                <w:i/>
+                                <w:sz w:val="18"/>
+                                <w:szCs w:val="18"/>
+                                <w:lang w:val="en-AU"/>
+                              </w:rPr>
+                              <w:t>.</w:t>
+                            </w:r>
+                            <w:proofErr w:type="gramEnd"/>
+                            <w:r>
+                              <w:rPr>
+                                <w:i/>
+                                <w:sz w:val="18"/>
+                                <w:szCs w:val="18"/>
+                                <w:lang w:val="en-AU"/>
+                              </w:rPr>
+                              <w:t xml:space="preserve"> TechstraOne Roadmap</w:t>
                             </w:r>
                           </w:p>
                         </w:txbxContent>
@@ -10833,7 +11983,7 @@
           </mc:Choice>
           <mc:Fallback>
             <w:pict>
-              <v:shape w14:anchorId="2E729513" id="_x0000_s1035" type="#_x0000_t202" style="position:absolute;margin-left:147pt;margin-top:127.85pt;width:154.35pt;height:24.15pt;z-index:251692065;visibility:visible;mso-wrap-style:square;mso-width-percent:0;mso-height-percent:0;mso-wrap-distance-left:9pt;mso-wrap-distance-top:0;mso-wrap-distance-right:9pt;mso-wrap-distance-bottom:0;mso-position-horizontal:absolute;mso-position-horizontal-relative:text;mso-position-vertical:absolute;mso-position-vertical-relative:text;mso-width-percent:0;mso-height-percent:0;mso-width-relative:margin;mso-height-relative:margin;v-text-anchor:top" o:gfxdata="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" filled="f" stroked="f">
+              <v:shape id="_x0000_s1038" type="#_x0000_t202" style="position:absolute;margin-left:147pt;margin-top:127.85pt;width:154.35pt;height:24.15pt;z-index:251692065;visibility:visible;mso-wrap-style:square;mso-width-percent:0;mso-height-percent:0;mso-wrap-distance-left:9pt;mso-wrap-distance-top:0;mso-wrap-distance-right:9pt;mso-wrap-distance-bottom:0;mso-position-horizontal:absolute;mso-position-horizontal-relative:text;mso-position-vertical:absolute;mso-position-vertical-relative:text;mso-width-percent:0;mso-height-percent:0;mso-width-relative:margin;mso-height-relative:margin;v-text-anchor:top" o:gfxdata="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" filled="f" stroked="f">
                 <v:textbox>
                   <w:txbxContent>
                     <w:p>
@@ -10845,6 +11995,7 @@
                           <w:lang w:val="en-AU"/>
                         </w:rPr>
                       </w:pPr>
+                      <w:proofErr w:type="gramStart"/>
                       <w:r>
                         <w:rPr>
                           <w:i/>
@@ -10861,7 +12012,35 @@
                           <w:szCs w:val="18"/>
                           <w:lang w:val="en-AU"/>
                         </w:rPr>
-                        <w:t>9.2. TechstraOne Roadmap</w:t>
+                        <w:t>9.</w:t>
+                      </w:r>
+                      <w:r>
+                        <w:rPr>
+                          <w:i/>
+                          <w:sz w:val="18"/>
+                          <w:szCs w:val="18"/>
+                          <w:lang w:val="en-AU"/>
+                        </w:rPr>
+                        <w:t>3</w:t>
+                      </w:r>
+                      <w:r>
+                        <w:rPr>
+                          <w:i/>
+                          <w:sz w:val="18"/>
+                          <w:szCs w:val="18"/>
+                          <w:lang w:val="en-AU"/>
+                        </w:rPr>
+                        <w:t>.</w:t>
+                      </w:r>
+                      <w:proofErr w:type="gramEnd"/>
+                      <w:r>
+                        <w:rPr>
+                          <w:i/>
+                          <w:sz w:val="18"/>
+                          <w:szCs w:val="18"/>
+                          <w:lang w:val="en-AU"/>
+                        </w:rPr>
+                        <w:t xml:space="preserve"> TechstraOne Roadmap</w:t>
                       </w:r>
                     </w:p>
                   </w:txbxContent>
@@ -10879,7 +12058,7 @@
       <w:pPr>
         <w:pStyle w:val="Heading2"/>
       </w:pPr>
-      <w:bookmarkStart w:id="28" w:name="_Toc40724702"/>
+      <w:bookmarkStart w:id="26" w:name="_Toc40724702"/>
       <w:r>
         <w:lastRenderedPageBreak/>
         <w:t>4.10</w:t>
@@ -10887,7 +12066,7 @@
       <w:r>
         <w:t xml:space="preserve"> Timeframe</w:t>
       </w:r>
-      <w:bookmarkEnd w:id="28"/>
+      <w:bookmarkEnd w:id="26"/>
     </w:p>
     <w:tbl>
       <w:tblPr>
@@ -13991,7 +15170,7 @@
       <w:pPr>
         <w:pStyle w:val="Heading2"/>
       </w:pPr>
-      <w:bookmarkStart w:id="29" w:name="_Toc40724703"/>
+      <w:bookmarkStart w:id="27" w:name="_Toc40724703"/>
       <w:r>
         <w:lastRenderedPageBreak/>
         <w:t>4.11</w:t>
@@ -14005,7 +15184,7 @@
       <w:r>
         <w:t>Risks</w:t>
       </w:r>
-      <w:bookmarkEnd w:id="29"/>
+      <w:bookmarkEnd w:id="27"/>
     </w:p>
     <w:p>
       <w:pPr>
@@ -14195,14 +15374,14 @@
       <w:pPr>
         <w:pStyle w:val="Heading2"/>
       </w:pPr>
-      <w:bookmarkStart w:id="30" w:name="_Toc40724704"/>
+      <w:bookmarkStart w:id="28" w:name="_Toc40724704"/>
       <w:r>
         <w:t>4.12</w:t>
       </w:r>
       <w:r>
         <w:t xml:space="preserve"> Group Processes and Communications</w:t>
       </w:r>
-      <w:bookmarkEnd w:id="30"/>
+      <w:bookmarkEnd w:id="28"/>
     </w:p>
     <w:p>
       <w:r>
@@ -14259,7 +15438,7 @@
       <w:pPr>
         <w:pStyle w:val="Heading2"/>
       </w:pPr>
-      <w:bookmarkStart w:id="31" w:name="_Toc40724705"/>
+      <w:bookmarkStart w:id="29" w:name="_Toc40724705"/>
       <w:r>
         <w:lastRenderedPageBreak/>
         <w:t>4.13</w:t>
@@ -14267,7 +15446,7 @@
       <w:r>
         <w:t xml:space="preserve"> Skills and Jobs</w:t>
       </w:r>
-      <w:bookmarkEnd w:id="31"/>
+      <w:bookmarkEnd w:id="29"/>
     </w:p>
     <w:p>
       <w:pPr>
@@ -14478,7 +15657,7 @@
       <w:pPr>
         <w:pStyle w:val="Heading1"/>
       </w:pPr>
-      <w:bookmarkStart w:id="32" w:name="_Toc40724706"/>
+      <w:bookmarkStart w:id="30" w:name="_Toc40724706"/>
       <w:r>
         <w:lastRenderedPageBreak/>
         <w:t>5</w:t>
@@ -14492,7 +15671,7 @@
       <w:r>
         <w:t>s</w:t>
       </w:r>
-      <w:bookmarkEnd w:id="32"/>
+      <w:bookmarkEnd w:id="30"/>
     </w:p>
     <w:p>
       <w:r>
@@ -14559,7 +15738,7 @@
       <w:pPr>
         <w:pStyle w:val="Heading1"/>
       </w:pPr>
-      <w:bookmarkStart w:id="33" w:name="_Toc40724707"/>
+      <w:bookmarkStart w:id="31" w:name="_Toc40724707"/>
       <w:r>
         <w:lastRenderedPageBreak/>
         <w:t>6</w:t>
@@ -14570,138 +15749,164 @@
       <w:r>
         <w:t>Reflection</w:t>
       </w:r>
+      <w:bookmarkEnd w:id="31"/>
+    </w:p>
+    <w:p>
+      <w:pPr>
+        <w:pStyle w:val="Heading2"/>
+      </w:pPr>
+      <w:bookmarkStart w:id="32" w:name="_Toc40724708"/>
+      <w:r>
+        <w:t>6</w:t>
+      </w:r>
+      <w:r>
+        <w:t xml:space="preserve">.1 </w:t>
+      </w:r>
+      <w:r>
+        <w:t>Individual</w:t>
+      </w:r>
+      <w:r>
+        <w:t xml:space="preserve"> Reflections</w:t>
+      </w:r>
+      <w:bookmarkEnd w:id="32"/>
+    </w:p>
+    <w:p>
+      <w:pPr>
+        <w:pStyle w:val="Heading4"/>
+      </w:pPr>
+      <w:r>
+        <w:t>Timothy Hall</w:t>
+      </w:r>
+    </w:p>
+    <w:p>
+      <w:r>
+        <w:t xml:space="preserve">Reflecting on how the group has performed over the course of Assignment 3 and 5 we have definitely improved over Assignment 2. We took the parts we poorly (task assignment and due dates) and made sure we divided up the tasks fairly and set deadlines for everything. </w:t>
+      </w:r>
+    </w:p>
+    <w:p>
+      <w:r>
+        <w:t xml:space="preserve">During these 2 Assignments we had two members who stopped communicating and contributing to the team. After multiple attempts at re-establishing communication with them the team decided to continue without. While this wasn’t a difficult process the problem was that we had all this extra work that needed to be completed so that provided extra stress on the team and this was evident as the deadlines for some tasks started to slide. </w:t>
+      </w:r>
+    </w:p>
+    <w:p>
+      <w:r>
+        <w:t xml:space="preserve">Many members of the team were studying other subjects at the same time or had work commitments which mean which meant their time was not focused on this one assignment. Other points could be that we as a team set our bar to high and the amount of time we had to work on our project and what we wanted to produce were out of range with the short amount of time we had to work on this project. But, with none of us having experience in this field it has been a major learning point for all of us should any of us plan on developing an app later on. </w:t>
+      </w:r>
+    </w:p>
+    <w:p>
+      <w:r>
+        <w:t>During this</w:t>
+      </w:r>
+      <w:r>
+        <w:t xml:space="preserve"> unit I have enjoyed working with Group #23 and look forward to working with any of them in future units with the IT degree.</w:t>
+      </w:r>
+    </w:p>
+    <w:p>
+      <w:pPr>
+        <w:pStyle w:val="Heading4"/>
+      </w:pPr>
+      <w:r>
+        <w:t>Benjamin McDonald</w:t>
+      </w:r>
+    </w:p>
+    <w:p>
+      <w:r>
+        <w:t xml:space="preserve">Continuing work with the team at </w:t>
+      </w:r>
+      <w:proofErr w:type="spellStart"/>
+      <w:r>
+        <w:t>TextraOne</w:t>
+      </w:r>
+      <w:proofErr w:type="spellEnd"/>
+      <w:r>
+        <w:t xml:space="preserve"> on the CollectStra program </w:t>
+      </w:r>
+      <w:proofErr w:type="gramStart"/>
+      <w:r>
+        <w:t>has  been</w:t>
+      </w:r>
+      <w:proofErr w:type="gramEnd"/>
+      <w:r>
+        <w:t xml:space="preserve"> great. The team really pulled together to get this assignment done, despite losing two members. With this assignment the team was much more prepared, and we set a timeline for each element that had to be completed. This helped keep the team on track </w:t>
+      </w:r>
+      <w:proofErr w:type="spellStart"/>
+      <w:r>
+        <w:t>through out</w:t>
+      </w:r>
+      <w:proofErr w:type="spellEnd"/>
+      <w:r>
+        <w:t xml:space="preserve"> the assignment. All set deadlines were met and every member of the team did their part to bring this project together. Designing the program was the high point for me. I had a chance to explore Java programming in a more creative way and create a working prototype. It is a shame that we were not able to finish the program however the team provided a plethora of ideas that will be interesting to implement further down the track. Working in a team environmen</w:t>
+      </w:r>
+      <w:bookmarkStart w:id="33" w:name="_GoBack"/>
       <w:bookmarkEnd w:id="33"/>
+      <w:r>
+        <w:t>t such as this has made me look forward to the teams I will work with in future endeavours. I believe this program has potential and I would like to see how far we could take it once we have a little more knowledge about programming and SQL. This is a project I plan to continue working on in the future.</w:t>
+      </w:r>
+    </w:p>
+    <w:p>
+      <w:pPr>
+        <w:pStyle w:val="Heading4"/>
+      </w:pPr>
+      <w:r>
+        <w:t>Andrew Wendt</w:t>
+      </w:r>
+    </w:p>
+    <w:p>
+      <w:r>
+        <w:t xml:space="preserve">When it comes to group project work most people are somewhat hesitant to work with complete strangers especially completing this task online and not meeting anyone in person. Having worked with the group online now for a couple of months we as a team and as individuals have clearly grown. </w:t>
+      </w:r>
+    </w:p>
+    <w:p>
+      <w:r>
+        <w:t xml:space="preserve">Reflecting on the team effort in assignment 2 it was good to use our feedback and to understand that we were on the right path. I believe that the team took the feedback into consideration because the delivery and quality of work increased. </w:t>
+      </w:r>
+    </w:p>
+    <w:p>
+      <w:r>
+        <w:lastRenderedPageBreak/>
+        <w:t xml:space="preserve">During the third assignment the team faced some issues with member contributions, having two unresponsive members the team was faced with the difficult task of letting the unresponsive team members go. I believe that the current members remaining in the team carried the workload without complaints and provided equal contribution. I believe everyone in the team put all the effort in that they could and given the circumstances that the world is facing it is very impressive. I would happily undertake further progress with these individuals and would be great to meet them all one day. </w:t>
+      </w:r>
+    </w:p>
+    <w:p>
+      <w:pPr>
+        <w:pStyle w:val="Heading4"/>
+      </w:pPr>
+      <w:r>
+        <w:t>Rebecca Barnett</w:t>
+      </w:r>
+    </w:p>
+    <w:p>
+      <w:r>
+        <w:t xml:space="preserve">The </w:t>
+      </w:r>
     </w:p>
     <w:p>
       <w:pPr>
         <w:pStyle w:val="Heading2"/>
-      </w:pPr>
-      <w:bookmarkStart w:id="34" w:name="_Toc40724708"/>
-      <w:r>
+        <w:rPr>
+          <w:color w:val="FF0000"/>
+        </w:rPr>
+      </w:pPr>
+      <w:bookmarkStart w:id="34" w:name="_Toc40724709"/>
+      <w:r>
+        <w:rPr>
+          <w:color w:val="FF0000"/>
+        </w:rPr>
         <w:t>6</w:t>
       </w:r>
       <w:r>
-        <w:t xml:space="preserve">.1 </w:t>
-      </w:r>
-      <w:r>
-        <w:t>Individual</w:t>
-      </w:r>
-      <w:r>
-        <w:t xml:space="preserve"> Reflections</w:t>
+        <w:rPr>
+          <w:color w:val="FF0000"/>
+        </w:rPr>
+        <w:t xml:space="preserve">.2 </w:t>
+      </w:r>
+      <w:r>
+        <w:rPr>
+          <w:color w:val="FF0000"/>
+        </w:rPr>
+        <w:t>Group Reflection</w:t>
       </w:r>
       <w:bookmarkEnd w:id="34"/>
-    </w:p>
-    <w:p>
-      <w:pPr>
-        <w:pStyle w:val="Heading4"/>
-      </w:pPr>
-      <w:r>
-        <w:t>Timothy Hall</w:t>
-      </w:r>
-    </w:p>
-    <w:p>
-      <w:r>
-        <w:t xml:space="preserve">Reflecting on how the group has performed over the course of Assignment 3 and 5 we have definitely improved over Assignment 2. We took the parts we poorly (task assignment and due dates) and made sure we divided up the tasks fairly and set deadlines for everything. </w:t>
-      </w:r>
-    </w:p>
-    <w:p>
-      <w:r>
-        <w:t xml:space="preserve">During these 2 Assignments we had two members who stopped communicating and contributing to the team. After multiple attempts at re-establishing communication with them the team decided to continue without. While this wasn’t a difficult process the problem was that we had all this extra work that needed to be completed so that provided extra stress on the team and this was evident as the deadlines for some tasks started to slide. </w:t>
-      </w:r>
-    </w:p>
-    <w:p>
-      <w:r>
-        <w:t xml:space="preserve">Many members of the team were studying other subjects at the same time or had work commitments which mean which meant their time was not focused on this one assignment. Other points could be that we as a team set our bar to high and the amount of time we had to work on our project and what we wanted to produce were out of range with the short amount of time we had to work on this project. But, with none of us having experience in this field it has been a major learning point for all of us should any of us plan on developing an app later on. </w:t>
-      </w:r>
-    </w:p>
-    <w:p>
-      <w:r>
-        <w:t>During this</w:t>
-      </w:r>
-      <w:r>
-        <w:t xml:space="preserve"> unit I have enjoyed working with Group #23 and look forward to working with any of them in future units with the IT degree.</w:t>
-      </w:r>
-    </w:p>
-    <w:p>
-      <w:pPr>
-        <w:pStyle w:val="Heading4"/>
-        <w:rPr>
-          <w:color w:val="FF0000"/>
-        </w:rPr>
-      </w:pPr>
-      <w:r>
-        <w:rPr>
-          <w:color w:val="FF0000"/>
-        </w:rPr>
-        <w:t>Benjamin McDonald</w:t>
-      </w:r>
-    </w:p>
-    <w:p>
-      <w:pPr>
-        <w:pStyle w:val="Heading4"/>
-      </w:pPr>
-      <w:r>
-        <w:t>Andrew Wendt</w:t>
-      </w:r>
-    </w:p>
-    <w:p>
-      <w:r>
-        <w:t xml:space="preserve">When it comes to group project work most people are somewhat hesitant to work with complete strangers especially completing this task online and not meeting anyone in person. Having worked with the group online now for a couple of months we as a team and as individuals have clearly grown. </w:t>
-      </w:r>
-    </w:p>
-    <w:p>
-      <w:r>
-        <w:t xml:space="preserve">Reflecting on the team effort in assignment 2 it was good to use our feedback and to understand that we were on the right path. I believe that the team took the feedback into consideration because the delivery and quality of work increased. </w:t>
-      </w:r>
-    </w:p>
-    <w:p>
-      <w:r>
-        <w:t xml:space="preserve">During the third assignment the team faced some issues with member contributions, having two unresponsive members the team was faced with the difficult task of letting the unresponsive team members go. I believe that the current members remaining in the team carried the workload without complaints and provided equal contribution. I believe everyone in the team put all the effort in that they could and given the circumstances that the world is facing it is very impressive. I would happily undertake further progress with these individuals and would be great to meet them all one day. </w:t>
-      </w:r>
-    </w:p>
-    <w:p>
-      <w:pPr>
-        <w:pStyle w:val="Heading4"/>
-      </w:pPr>
-      <w:r>
-        <w:t>Rebecca Barnett</w:t>
-      </w:r>
-    </w:p>
-    <w:p>
-      <w:r>
-        <w:t xml:space="preserve">The </w:t>
-      </w:r>
-      <w:bookmarkStart w:id="35" w:name="_GoBack"/>
-      <w:bookmarkEnd w:id="35"/>
-    </w:p>
-    <w:p>
-      <w:pPr>
-        <w:pStyle w:val="Heading2"/>
-        <w:rPr>
-          <w:color w:val="FF0000"/>
-        </w:rPr>
-      </w:pPr>
-      <w:bookmarkStart w:id="36" w:name="_Toc40724709"/>
-      <w:r>
-        <w:rPr>
-          <w:color w:val="FF0000"/>
-        </w:rPr>
-        <w:lastRenderedPageBreak/>
-        <w:t>6</w:t>
-      </w:r>
-      <w:r>
-        <w:rPr>
-          <w:color w:val="FF0000"/>
-        </w:rPr>
-        <w:t xml:space="preserve">.2 </w:t>
-      </w:r>
-      <w:r>
-        <w:rPr>
-          <w:color w:val="FF0000"/>
-        </w:rPr>
-        <w:t>Group Reflection</w:t>
-      </w:r>
-      <w:bookmarkEnd w:id="36"/>
     </w:p>
     <w:p>
       <w:pPr>
@@ -14770,12 +15975,12 @@
         <w:pStyle w:val="Heading1"/>
         <w:spacing w:before="0"/>
       </w:pPr>
-      <w:bookmarkStart w:id="37" w:name="_Toc40724710"/>
+      <w:bookmarkStart w:id="35" w:name="_Toc40724710"/>
       <w:r>
         <w:lastRenderedPageBreak/>
         <w:t>References</w:t>
       </w:r>
-      <w:bookmarkEnd w:id="37"/>
+      <w:bookmarkEnd w:id="35"/>
     </w:p>
     <w:p>
       <w:pPr>
@@ -14878,15 +16083,15 @@
         <w:ind w:left="720" w:hanging="720"/>
       </w:pPr>
       <w:r>
-        <w:t xml:space="preserve">Figure 1.1 (API connection </w:t>
+        <w:t>Figure 1.1 (API connection process</w:t>
       </w:r>
       <w:proofErr w:type="gramStart"/>
       <w:r>
-        <w:t>process)  https://aws.amazon.com/api-gateway/</w:t>
+        <w:t>)  https</w:t>
       </w:r>
       <w:proofErr w:type="gramEnd"/>
       <w:r>
-        <w:t xml:space="preserve"> </w:t>
+        <w:t xml:space="preserve">://aws.amazon.com/api-gateway/ </w:t>
       </w:r>
     </w:p>
     <w:p>
@@ -15034,8 +16239,8 @@
       </w:pPr>
     </w:p>
     <w:sectPr>
-      <w:headerReference w:type="default" r:id="rId22"/>
-      <w:footerReference w:type="default" r:id="rId23"/>
+      <w:headerReference w:type="default" r:id="rId26"/>
+      <w:footerReference w:type="default" r:id="rId27"/>
       <w:pgSz w:w="11906" w:h="16838"/>
       <w:pgMar w:top="1440" w:right="1440" w:bottom="1440" w:left="1440" w:header="720" w:footer="720" w:gutter="0"/>
       <w:pgNumType w:start="0"/>
@@ -15048,7 +16253,7 @@
 </file>
 
 <file path=word/endnotes.xml><?xml version="1.0" encoding="utf-8"?>
-<w:endnotes xmlns:wpc="http://schemas.microsoft.com/office/word/2010/wordprocessingCanvas" xmlns:cx="http://schemas.microsoft.com/office/drawing/2014/chartex" xmlns:cx1="http://schemas.microsoft.com/office/drawing/2015/9/8/chartex" xmlns:cx2="http://schemas.microsoft.com/office/drawing/2015/10/21/chartex" xmlns:cx3="http://schemas.microsoft.com/office/drawing/2016/5/9/chartex" xmlns:cx4="http://schemas.microsoft.com/office/drawing/2016/5/10/chartex" xmlns:cx5="http://schemas.microsoft.com/office/drawing/2016/5/11/chartex" xmlns:cx6="http://schemas.microsoft.com/office/drawing/2016/5/12/chartex" xmlns:cx7="http://schemas.microsoft.com/office/drawing/2016/5/13/chartex" xmlns:cx8="http://schemas.microsoft.com/office/drawing/2016/5/14/chartex" xmlns:mc="http://schemas.openxmlformats.org/markup-compatibility/2006" xmlns:aink="http://schemas.microsoft.com/office/drawing/2016/ink" xmlns:am3d="http://schemas.microsoft.com/office/drawing/2017/model3d" xmlns:o="urn:schemas-microsoft-com:office:office" xmlns:r="http://schemas.openxmlformats.org/officeDocument/2006/relationships" xmlns:m="http://schemas.openxmlformats.org/officeDocument/2006/math" xmlns:v="urn:schemas-microsoft-com:vml" xmlns:wp14="http://schemas.microsoft.com/office/word/2010/wordprocessingDrawing" xmlns:wp="http://schemas.openxmlformats.org/drawingml/2006/wordprocessingDrawing" xmlns:w10="urn:schemas-microsoft-com:office:word" xmlns:w="http://schemas.openxmlformats.org/wordprocessingml/2006/main" xmlns:w14="http://schemas.microsoft.com/office/word/2010/wordml" xmlns:w15="http://schemas.microsoft.com/office/word/2012/wordml" xmlns:w16cid="http://schemas.microsoft.com/office/word/2016/wordml/cid" xmlns:w16se="http://schemas.microsoft.com/office/word/2015/wordml/symex" xmlns:wpg="http://schemas.microsoft.com/office/word/2010/wordprocessingGroup" xmlns:wpi="http://schemas.microsoft.com/office/word/2010/wordprocessingInk" xmlns:wne="http://schemas.microsoft.com/office/word/2006/wordml" xmlns:wps="http://schemas.microsoft.com/office/word/2010/wordprocessingShape" mc:Ignorable="w14 w15 w16se w16cid wp14">
+<w:endnotes xmlns:wpc="http://schemas.microsoft.com/office/word/2010/wordprocessingCanvas" xmlns:mc="http://schemas.openxmlformats.org/markup-compatibility/2006" xmlns:o="urn:schemas-microsoft-com:office:office" xmlns:r="http://schemas.openxmlformats.org/officeDocument/2006/relationships" xmlns:m="http://schemas.openxmlformats.org/officeDocument/2006/math" xmlns:v="urn:schemas-microsoft-com:vml" xmlns:wp14="http://schemas.microsoft.com/office/word/2010/wordprocessingDrawing" xmlns:wp="http://schemas.openxmlformats.org/drawingml/2006/wordprocessingDrawing" xmlns:w10="urn:schemas-microsoft-com:office:word" xmlns:w="http://schemas.openxmlformats.org/wordprocessingml/2006/main" xmlns:w14="http://schemas.microsoft.com/office/word/2010/wordml" xmlns:wpg="http://schemas.microsoft.com/office/word/2010/wordprocessingGroup" xmlns:wpi="http://schemas.microsoft.com/office/word/2010/wordprocessingInk" xmlns:wne="http://schemas.microsoft.com/office/word/2006/wordml" xmlns:wps="http://schemas.microsoft.com/office/word/2010/wordprocessingShape" mc:Ignorable="w14 wp14">
   <w:endnote w:type="separator" w:id="-1">
     <w:p>
       <w:pPr>
@@ -15080,7 +16285,7 @@
 </file>
 
 <file path=word/footer1.xml><?xml version="1.0" encoding="utf-8"?>
-<w:ftr xmlns:wpc="http://schemas.microsoft.com/office/word/2010/wordprocessingCanvas" xmlns:cx="http://schemas.microsoft.com/office/drawing/2014/chartex" xmlns:cx1="http://schemas.microsoft.com/office/drawing/2015/9/8/chartex" xmlns:cx2="http://schemas.microsoft.com/office/drawing/2015/10/21/chartex" xmlns:cx3="http://schemas.microsoft.com/office/drawing/2016/5/9/chartex" xmlns:cx4="http://schemas.microsoft.com/office/drawing/2016/5/10/chartex" xmlns:cx5="http://schemas.microsoft.com/office/drawing/2016/5/11/chartex" xmlns:cx6="http://schemas.microsoft.com/office/drawing/2016/5/12/chartex" xmlns:cx7="http://schemas.microsoft.com/office/drawing/2016/5/13/chartex" xmlns:cx8="http://schemas.microsoft.com/office/drawing/2016/5/14/chartex" xmlns:mc="http://schemas.openxmlformats.org/markup-compatibility/2006" xmlns:aink="http://schemas.microsoft.com/office/drawing/2016/ink" xmlns:am3d="http://schemas.microsoft.com/office/drawing/2017/model3d" xmlns:o="urn:schemas-microsoft-com:office:office" xmlns:r="http://schemas.openxmlformats.org/officeDocument/2006/relationships" xmlns:m="http://schemas.openxmlformats.org/officeDocument/2006/math" xmlns:v="urn:schemas-microsoft-com:vml" xmlns:wp14="http://schemas.microsoft.com/office/word/2010/wordprocessingDrawing" xmlns:wp="http://schemas.openxmlformats.org/drawingml/2006/wordprocessingDrawing" xmlns:w10="urn:schemas-microsoft-com:office:word" xmlns:w="http://schemas.openxmlformats.org/wordprocessingml/2006/main" xmlns:w14="http://schemas.microsoft.com/office/word/2010/wordml" xmlns:w15="http://schemas.microsoft.com/office/word/2012/wordml" xmlns:w16cid="http://schemas.microsoft.com/office/word/2016/wordml/cid" xmlns:w16se="http://schemas.microsoft.com/office/word/2015/wordml/symex" xmlns:wpg="http://schemas.microsoft.com/office/word/2010/wordprocessingGroup" xmlns:wpi="http://schemas.microsoft.com/office/word/2010/wordprocessingInk" xmlns:wne="http://schemas.microsoft.com/office/word/2006/wordml" xmlns:wps="http://schemas.microsoft.com/office/word/2010/wordprocessingShape" mc:Ignorable="w14 w15 w16se w16cid wp14">
+<w:ftr xmlns:wpc="http://schemas.microsoft.com/office/word/2010/wordprocessingCanvas" xmlns:mc="http://schemas.openxmlformats.org/markup-compatibility/2006" xmlns:o="urn:schemas-microsoft-com:office:office" xmlns:r="http://schemas.openxmlformats.org/officeDocument/2006/relationships" xmlns:m="http://schemas.openxmlformats.org/officeDocument/2006/math" xmlns:v="urn:schemas-microsoft-com:vml" xmlns:wp14="http://schemas.microsoft.com/office/word/2010/wordprocessingDrawing" xmlns:wp="http://schemas.openxmlformats.org/drawingml/2006/wordprocessingDrawing" xmlns:w10="urn:schemas-microsoft-com:office:word" xmlns:w="http://schemas.openxmlformats.org/wordprocessingml/2006/main" xmlns:w14="http://schemas.microsoft.com/office/word/2010/wordml" xmlns:wpg="http://schemas.microsoft.com/office/word/2010/wordprocessingGroup" xmlns:wpi="http://schemas.microsoft.com/office/word/2010/wordprocessingInk" xmlns:wne="http://schemas.microsoft.com/office/word/2006/wordml" xmlns:wps="http://schemas.microsoft.com/office/word/2010/wordprocessingShape" mc:Ignorable="w14 wp14">
   <w:p>
     <w:pPr>
       <w:pStyle w:val="Footer"/>
@@ -15147,7 +16352,7 @@
         <w:sz w:val="20"/>
         <w:szCs w:val="20"/>
       </w:rPr>
-      <w:t>18</w:t>
+      <w:t>27</w:t>
     </w:r>
     <w:r>
       <w:rPr>
@@ -15195,7 +16400,7 @@
         <w:sz w:val="20"/>
         <w:szCs w:val="20"/>
       </w:rPr>
-      <w:t>30</w:t>
+      <w:t>32</w:t>
     </w:r>
     <w:r>
       <w:rPr>
@@ -15210,7 +16415,7 @@
 </file>
 
 <file path=word/footnotes.xml><?xml version="1.0" encoding="utf-8"?>
-<w:footnotes xmlns:wpc="http://schemas.microsoft.com/office/word/2010/wordprocessingCanvas" xmlns:cx="http://schemas.microsoft.com/office/drawing/2014/chartex" xmlns:cx1="http://schemas.microsoft.com/office/drawing/2015/9/8/chartex" xmlns:cx2="http://schemas.microsoft.com/office/drawing/2015/10/21/chartex" xmlns:cx3="http://schemas.microsoft.com/office/drawing/2016/5/9/chartex" xmlns:cx4="http://schemas.microsoft.com/office/drawing/2016/5/10/chartex" xmlns:cx5="http://schemas.microsoft.com/office/drawing/2016/5/11/chartex" xmlns:cx6="http://schemas.microsoft.com/office/drawing/2016/5/12/chartex" xmlns:cx7="http://schemas.microsoft.com/office/drawing/2016/5/13/chartex" xmlns:cx8="http://schemas.microsoft.com/office/drawing/2016/5/14/chartex" xmlns:mc="http://schemas.openxmlformats.org/markup-compatibility/2006" xmlns:aink="http://schemas.microsoft.com/office/drawing/2016/ink" xmlns:am3d="http://schemas.microsoft.com/office/drawing/2017/model3d" xmlns:o="urn:schemas-microsoft-com:office:office" xmlns:r="http://schemas.openxmlformats.org/officeDocument/2006/relationships" xmlns:m="http://schemas.openxmlformats.org/officeDocument/2006/math" xmlns:v="urn:schemas-microsoft-com:vml" xmlns:wp14="http://schemas.microsoft.com/office/word/2010/wordprocessingDrawing" xmlns:wp="http://schemas.openxmlformats.org/drawingml/2006/wordprocessingDrawing" xmlns:w10="urn:schemas-microsoft-com:office:word" xmlns:w="http://schemas.openxmlformats.org/wordprocessingml/2006/main" xmlns:w14="http://schemas.microsoft.com/office/word/2010/wordml" xmlns:w15="http://schemas.microsoft.com/office/word/2012/wordml" xmlns:w16cid="http://schemas.microsoft.com/office/word/2016/wordml/cid" xmlns:w16se="http://schemas.microsoft.com/office/word/2015/wordml/symex" xmlns:wpg="http://schemas.microsoft.com/office/word/2010/wordprocessingGroup" xmlns:wpi="http://schemas.microsoft.com/office/word/2010/wordprocessingInk" xmlns:wne="http://schemas.microsoft.com/office/word/2006/wordml" xmlns:wps="http://schemas.microsoft.com/office/word/2010/wordprocessingShape" mc:Ignorable="w14 w15 w16se w16cid wp14">
+<w:footnotes xmlns:wpc="http://schemas.microsoft.com/office/word/2010/wordprocessingCanvas" xmlns:mc="http://schemas.openxmlformats.org/markup-compatibility/2006" xmlns:o="urn:schemas-microsoft-com:office:office" xmlns:r="http://schemas.openxmlformats.org/officeDocument/2006/relationships" xmlns:m="http://schemas.openxmlformats.org/officeDocument/2006/math" xmlns:v="urn:schemas-microsoft-com:vml" xmlns:wp14="http://schemas.microsoft.com/office/word/2010/wordprocessingDrawing" xmlns:wp="http://schemas.openxmlformats.org/drawingml/2006/wordprocessingDrawing" xmlns:w10="urn:schemas-microsoft-com:office:word" xmlns:w="http://schemas.openxmlformats.org/wordprocessingml/2006/main" xmlns:w14="http://schemas.microsoft.com/office/word/2010/wordml" xmlns:wpg="http://schemas.microsoft.com/office/word/2010/wordprocessingGroup" xmlns:wpi="http://schemas.microsoft.com/office/word/2010/wordprocessingInk" xmlns:wne="http://schemas.microsoft.com/office/word/2006/wordml" xmlns:wps="http://schemas.microsoft.com/office/word/2010/wordprocessingShape" mc:Ignorable="w14 wp14">
   <w:footnote w:type="separator" w:id="-1">
     <w:p>
       <w:pPr>
@@ -15242,7 +16447,7 @@
 </file>
 
 <file path=word/header1.xml><?xml version="1.0" encoding="utf-8"?>
-<w:hdr xmlns:wpc="http://schemas.microsoft.com/office/word/2010/wordprocessingCanvas" xmlns:cx="http://schemas.microsoft.com/office/drawing/2014/chartex" xmlns:cx1="http://schemas.microsoft.com/office/drawing/2015/9/8/chartex" xmlns:cx2="http://schemas.microsoft.com/office/drawing/2015/10/21/chartex" xmlns:cx3="http://schemas.microsoft.com/office/drawing/2016/5/9/chartex" xmlns:cx4="http://schemas.microsoft.com/office/drawing/2016/5/10/chartex" xmlns:cx5="http://schemas.microsoft.com/office/drawing/2016/5/11/chartex" xmlns:cx6="http://schemas.microsoft.com/office/drawing/2016/5/12/chartex" xmlns:cx7="http://schemas.microsoft.com/office/drawing/2016/5/13/chartex" xmlns:cx8="http://schemas.microsoft.com/office/drawing/2016/5/14/chartex" xmlns:mc="http://schemas.openxmlformats.org/markup-compatibility/2006" xmlns:aink="http://schemas.microsoft.com/office/drawing/2016/ink" xmlns:am3d="http://schemas.microsoft.com/office/drawing/2017/model3d" xmlns:o="urn:schemas-microsoft-com:office:office" xmlns:r="http://schemas.openxmlformats.org/officeDocument/2006/relationships" xmlns:m="http://schemas.openxmlformats.org/officeDocument/2006/math" xmlns:v="urn:schemas-microsoft-com:vml" xmlns:wp14="http://schemas.microsoft.com/office/word/2010/wordprocessingDrawing" xmlns:wp="http://schemas.openxmlformats.org/drawingml/2006/wordprocessingDrawing" xmlns:w10="urn:schemas-microsoft-com:office:word" xmlns:w="http://schemas.openxmlformats.org/wordprocessingml/2006/main" xmlns:w14="http://schemas.microsoft.com/office/word/2010/wordml" xmlns:w15="http://schemas.microsoft.com/office/word/2012/wordml" xmlns:w16cid="http://schemas.microsoft.com/office/word/2016/wordml/cid" xmlns:w16se="http://schemas.microsoft.com/office/word/2015/wordml/symex" xmlns:wpg="http://schemas.microsoft.com/office/word/2010/wordprocessingGroup" xmlns:wpi="http://schemas.microsoft.com/office/word/2010/wordprocessingInk" xmlns:wne="http://schemas.microsoft.com/office/word/2006/wordml" xmlns:wps="http://schemas.microsoft.com/office/word/2010/wordprocessingShape" mc:Ignorable="w14 w15 w16se w16cid wp14">
+<w:hdr xmlns:wpc="http://schemas.microsoft.com/office/word/2010/wordprocessingCanvas" xmlns:mc="http://schemas.openxmlformats.org/markup-compatibility/2006" xmlns:o="urn:schemas-microsoft-com:office:office" xmlns:r="http://schemas.openxmlformats.org/officeDocument/2006/relationships" xmlns:m="http://schemas.openxmlformats.org/officeDocument/2006/math" xmlns:v="urn:schemas-microsoft-com:vml" xmlns:wp14="http://schemas.microsoft.com/office/word/2010/wordprocessingDrawing" xmlns:wp="http://schemas.openxmlformats.org/drawingml/2006/wordprocessingDrawing" xmlns:w10="urn:schemas-microsoft-com:office:word" xmlns:w="http://schemas.openxmlformats.org/wordprocessingml/2006/main" xmlns:w14="http://schemas.microsoft.com/office/word/2010/wordml" xmlns:wpg="http://schemas.microsoft.com/office/word/2010/wordprocessingGroup" xmlns:wpi="http://schemas.microsoft.com/office/word/2010/wordprocessingInk" xmlns:wne="http://schemas.microsoft.com/office/word/2006/wordml" xmlns:wps="http://schemas.microsoft.com/office/word/2010/wordprocessingShape" mc:Ignorable="w14 wp14">
   <w:p>
     <w:pPr>
       <w:pStyle w:val="Header"/>
@@ -15272,8 +16477,8 @@
 </file>
 
 <file path=word/numbering.xml><?xml version="1.0" encoding="utf-8"?>
-<w:numbering xmlns:wpc="http://schemas.microsoft.com/office/word/2010/wordprocessingCanvas" xmlns:cx="http://schemas.microsoft.com/office/drawing/2014/chartex" xmlns:cx1="http://schemas.microsoft.com/office/drawing/2015/9/8/chartex" xmlns:cx2="http://schemas.microsoft.com/office/drawing/2015/10/21/chartex" xmlns:cx3="http://schemas.microsoft.com/office/drawing/2016/5/9/chartex" xmlns:cx4="http://schemas.microsoft.com/office/drawing/2016/5/10/chartex" xmlns:cx5="http://schemas.microsoft.com/office/drawing/2016/5/11/chartex" xmlns:cx6="http://schemas.microsoft.com/office/drawing/2016/5/12/chartex" xmlns:cx7="http://schemas.microsoft.com/office/drawing/2016/5/13/chartex" xmlns:cx8="http://schemas.microsoft.com/office/drawing/2016/5/14/chartex" xmlns:mc="http://schemas.openxmlformats.org/markup-compatibility/2006" xmlns:aink="http://schemas.microsoft.com/office/drawing/2016/ink" xmlns:am3d="http://schemas.microsoft.com/office/drawing/2017/model3d" xmlns:o="urn:schemas-microsoft-com:office:office" xmlns:r="http://schemas.openxmlformats.org/officeDocument/2006/relationships" xmlns:m="http://schemas.openxmlformats.org/officeDocument/2006/math" xmlns:v="urn:schemas-microsoft-com:vml" xmlns:wp14="http://schemas.microsoft.com/office/word/2010/wordprocessingDrawing" xmlns:wp="http://schemas.openxmlformats.org/drawingml/2006/wordprocessingDrawing" xmlns:w10="urn:schemas-microsoft-com:office:word" xmlns:w="http://schemas.openxmlformats.org/wordprocessingml/2006/main" xmlns:w14="http://schemas.microsoft.com/office/word/2010/wordml" xmlns:w15="http://schemas.microsoft.com/office/word/2012/wordml" xmlns:w16cid="http://schemas.microsoft.com/office/word/2016/wordml/cid" xmlns:w16se="http://schemas.microsoft.com/office/word/2015/wordml/symex" xmlns:wpg="http://schemas.microsoft.com/office/word/2010/wordprocessingGroup" xmlns:wpi="http://schemas.microsoft.com/office/word/2010/wordprocessingInk" xmlns:wne="http://schemas.microsoft.com/office/word/2006/wordml" xmlns:wps="http://schemas.microsoft.com/office/word/2010/wordprocessingShape" mc:Ignorable="w14 w15 w16se w16cid wp14">
-  <w:abstractNum w:abstractNumId="0" w15:restartNumberingAfterBreak="0">
+<w:numbering xmlns:wpc="http://schemas.microsoft.com/office/word/2010/wordprocessingCanvas" xmlns:mc="http://schemas.openxmlformats.org/markup-compatibility/2006" xmlns:o="urn:schemas-microsoft-com:office:office" xmlns:r="http://schemas.openxmlformats.org/officeDocument/2006/relationships" xmlns:m="http://schemas.openxmlformats.org/officeDocument/2006/math" xmlns:v="urn:schemas-microsoft-com:vml" xmlns:wp14="http://schemas.microsoft.com/office/word/2010/wordprocessingDrawing" xmlns:wp="http://schemas.openxmlformats.org/drawingml/2006/wordprocessingDrawing" xmlns:w10="urn:schemas-microsoft-com:office:word" xmlns:w="http://schemas.openxmlformats.org/wordprocessingml/2006/main" xmlns:w14="http://schemas.microsoft.com/office/word/2010/wordml" xmlns:wpg="http://schemas.microsoft.com/office/word/2010/wordprocessingGroup" xmlns:wpi="http://schemas.microsoft.com/office/word/2010/wordprocessingInk" xmlns:wne="http://schemas.microsoft.com/office/word/2006/wordml" xmlns:wps="http://schemas.microsoft.com/office/word/2010/wordprocessingShape" mc:Ignorable="w14 wp14">
+  <w:abstractNum w:abstractNumId="0">
     <w:nsid w:val="032E3A78"/>
     <w:multiLevelType w:val="hybridMultilevel"/>
     <w:tmpl w:val="844E021A"/>
@@ -15386,7 +16591,7 @@
       </w:rPr>
     </w:lvl>
   </w:abstractNum>
-  <w:abstractNum w:abstractNumId="1" w15:restartNumberingAfterBreak="0">
+  <w:abstractNum w:abstractNumId="1">
     <w:nsid w:val="0DA5147F"/>
     <w:multiLevelType w:val="hybridMultilevel"/>
     <w:tmpl w:val="24D45CA8"/>
@@ -15498,7 +16703,7 @@
       </w:rPr>
     </w:lvl>
   </w:abstractNum>
-  <w:abstractNum w:abstractNumId="2" w15:restartNumberingAfterBreak="0">
+  <w:abstractNum w:abstractNumId="2">
     <w:nsid w:val="0FD76DDE"/>
     <w:multiLevelType w:val="hybridMultilevel"/>
     <w:tmpl w:val="390AC38E"/>
@@ -15611,7 +16816,7 @@
       </w:rPr>
     </w:lvl>
   </w:abstractNum>
-  <w:abstractNum w:abstractNumId="3" w15:restartNumberingAfterBreak="0">
+  <w:abstractNum w:abstractNumId="3">
     <w:nsid w:val="168C39D0"/>
     <w:multiLevelType w:val="hybridMultilevel"/>
     <w:tmpl w:val="A210C914"/>
@@ -15700,7 +16905,7 @@
       </w:pPr>
     </w:lvl>
   </w:abstractNum>
-  <w:abstractNum w:abstractNumId="4" w15:restartNumberingAfterBreak="0">
+  <w:abstractNum w:abstractNumId="4">
     <w:nsid w:val="36842041"/>
     <w:multiLevelType w:val="hybridMultilevel"/>
     <w:tmpl w:val="DC4CF352"/>
@@ -15812,7 +17017,7 @@
       </w:rPr>
     </w:lvl>
   </w:abstractNum>
-  <w:abstractNum w:abstractNumId="5" w15:restartNumberingAfterBreak="0">
+  <w:abstractNum w:abstractNumId="5">
     <w:nsid w:val="50B613E9"/>
     <w:multiLevelType w:val="hybridMultilevel"/>
     <w:tmpl w:val="0E2AC16C"/>
@@ -15925,7 +17130,7 @@
       </w:rPr>
     </w:lvl>
   </w:abstractNum>
-  <w:abstractNum w:abstractNumId="6" w15:restartNumberingAfterBreak="0">
+  <w:abstractNum w:abstractNumId="6">
     <w:nsid w:val="60462AD5"/>
     <w:multiLevelType w:val="hybridMultilevel"/>
     <w:tmpl w:val="57A614EC"/>
@@ -16038,7 +17243,7 @@
       </w:rPr>
     </w:lvl>
   </w:abstractNum>
-  <w:abstractNum w:abstractNumId="7" w15:restartNumberingAfterBreak="0">
+  <w:abstractNum w:abstractNumId="7">
     <w:nsid w:val="60B70815"/>
     <w:multiLevelType w:val="hybridMultilevel"/>
     <w:tmpl w:val="6876E670"/>
@@ -16151,7 +17356,7 @@
       </w:rPr>
     </w:lvl>
   </w:abstractNum>
-  <w:abstractNum w:abstractNumId="8" w15:restartNumberingAfterBreak="0">
+  <w:abstractNum w:abstractNumId="8">
     <w:nsid w:val="6626086B"/>
     <w:multiLevelType w:val="hybridMultilevel"/>
     <w:tmpl w:val="4538E85A"/>
@@ -16264,7 +17469,7 @@
       </w:rPr>
     </w:lvl>
   </w:abstractNum>
-  <w:abstractNum w:abstractNumId="9" w15:restartNumberingAfterBreak="0">
+  <w:abstractNum w:abstractNumId="9">
     <w:nsid w:val="69EF4255"/>
     <w:multiLevelType w:val="hybridMultilevel"/>
     <w:tmpl w:val="51C8F37C"/>
@@ -16377,7 +17582,7 @@
       </w:rPr>
     </w:lvl>
   </w:abstractNum>
-  <w:abstractNum w:abstractNumId="10" w15:restartNumberingAfterBreak="0">
+  <w:abstractNum w:abstractNumId="10">
     <w:nsid w:val="6E592712"/>
     <w:multiLevelType w:val="multilevel"/>
     <w:tmpl w:val="2FE48CD8"/>
@@ -16526,7 +17731,7 @@
       </w:rPr>
     </w:lvl>
   </w:abstractNum>
-  <w:abstractNum w:abstractNumId="11" w15:restartNumberingAfterBreak="0">
+  <w:abstractNum w:abstractNumId="11">
     <w:nsid w:val="765A348B"/>
     <w:multiLevelType w:val="hybridMultilevel"/>
     <w:tmpl w:val="0CCEBBAE"/>
@@ -16639,7 +17844,7 @@
       </w:rPr>
     </w:lvl>
   </w:abstractNum>
-  <w:abstractNum w:abstractNumId="12" w15:restartNumberingAfterBreak="0">
+  <w:abstractNum w:abstractNumId="12">
     <w:nsid w:val="7C2747E2"/>
     <w:multiLevelType w:val="hybridMultilevel"/>
     <w:tmpl w:val="2F74F426"/>
@@ -16795,7 +18000,7 @@
 </file>
 
 <file path=word/styles.xml><?xml version="1.0" encoding="utf-8"?>
-<w:styles xmlns:mc="http://schemas.openxmlformats.org/markup-compatibility/2006" xmlns:r="http://schemas.openxmlformats.org/officeDocument/2006/relationships" xmlns:w="http://schemas.openxmlformats.org/wordprocessingml/2006/main" xmlns:w14="http://schemas.microsoft.com/office/word/2010/wordml" xmlns:w15="http://schemas.microsoft.com/office/word/2012/wordml" xmlns:w16cid="http://schemas.microsoft.com/office/word/2016/wordml/cid" xmlns:w16se="http://schemas.microsoft.com/office/word/2015/wordml/symex" mc:Ignorable="w14 w15 w16se w16cid">
+<w:styles xmlns:mc="http://schemas.openxmlformats.org/markup-compatibility/2006" xmlns:r="http://schemas.openxmlformats.org/officeDocument/2006/relationships" xmlns:w="http://schemas.openxmlformats.org/wordprocessingml/2006/main" xmlns:w14="http://schemas.microsoft.com/office/word/2010/wordml" mc:Ignorable="w14">
   <w:docDefaults>
     <w:rPrDefault>
       <w:rPr>
@@ -16811,384 +18016,144 @@
       </w:pPr>
     </w:pPrDefault>
   </w:docDefaults>
-  <w:latentStyles w:defLockedState="0" w:defUIPriority="99" w:defSemiHidden="0" w:defUnhideWhenUsed="0" w:defQFormat="0" w:count="377">
-    <w:lsdException w:name="Normal" w:uiPriority="0" w:qFormat="1"/>
-    <w:lsdException w:name="heading 1" w:uiPriority="9" w:qFormat="1"/>
-    <w:lsdException w:name="heading 2" w:semiHidden="1" w:uiPriority="9" w:unhideWhenUsed="1" w:qFormat="1"/>
-    <w:lsdException w:name="heading 3" w:semiHidden="1" w:uiPriority="9" w:unhideWhenUsed="1" w:qFormat="1"/>
-    <w:lsdException w:name="heading 4" w:semiHidden="1" w:uiPriority="9" w:unhideWhenUsed="1" w:qFormat="1"/>
-    <w:lsdException w:name="heading 5" w:semiHidden="1" w:uiPriority="9" w:unhideWhenUsed="1" w:qFormat="1"/>
-    <w:lsdException w:name="heading 6" w:semiHidden="1" w:uiPriority="9" w:unhideWhenUsed="1" w:qFormat="1"/>
-    <w:lsdException w:name="heading 7" w:semiHidden="1" w:uiPriority="9" w:unhideWhenUsed="1" w:qFormat="1"/>
-    <w:lsdException w:name="heading 8" w:semiHidden="1" w:uiPriority="9" w:unhideWhenUsed="1" w:qFormat="1"/>
-    <w:lsdException w:name="heading 9" w:semiHidden="1" w:uiPriority="9" w:unhideWhenUsed="1" w:qFormat="1"/>
-    <w:lsdException w:name="index 1" w:semiHidden="1" w:unhideWhenUsed="1"/>
-    <w:lsdException w:name="index 2" w:semiHidden="1" w:unhideWhenUsed="1"/>
-    <w:lsdException w:name="index 3" w:semiHidden="1" w:unhideWhenUsed="1"/>
-    <w:lsdException w:name="index 4" w:semiHidden="1" w:unhideWhenUsed="1"/>
-    <w:lsdException w:name="index 5" w:semiHidden="1" w:unhideWhenUsed="1"/>
-    <w:lsdException w:name="index 6" w:semiHidden="1" w:unhideWhenUsed="1"/>
-    <w:lsdException w:name="index 7" w:semiHidden="1" w:unhideWhenUsed="1"/>
-    <w:lsdException w:name="index 8" w:semiHidden="1" w:unhideWhenUsed="1"/>
-    <w:lsdException w:name="index 9" w:semiHidden="1" w:unhideWhenUsed="1"/>
-    <w:lsdException w:name="toc 1" w:semiHidden="1" w:uiPriority="39" w:unhideWhenUsed="1"/>
-    <w:lsdException w:name="toc 2" w:semiHidden="1" w:uiPriority="39" w:unhideWhenUsed="1"/>
-    <w:lsdException w:name="toc 3" w:semiHidden="1" w:uiPriority="39" w:unhideWhenUsed="1"/>
-    <w:lsdException w:name="toc 4" w:semiHidden="1" w:uiPriority="39" w:unhideWhenUsed="1"/>
-    <w:lsdException w:name="toc 5" w:semiHidden="1" w:uiPriority="39" w:unhideWhenUsed="1"/>
-    <w:lsdException w:name="toc 6" w:semiHidden="1" w:uiPriority="39" w:unhideWhenUsed="1"/>
-    <w:lsdException w:name="toc 7" w:semiHidden="1" w:uiPriority="39" w:unhideWhenUsed="1"/>
-    <w:lsdException w:name="toc 8" w:semiHidden="1" w:uiPriority="39" w:unhideWhenUsed="1"/>
-    <w:lsdException w:name="toc 9" w:semiHidden="1" w:uiPriority="39" w:unhideWhenUsed="1"/>
-    <w:lsdException w:name="Normal Indent" w:semiHidden="1" w:unhideWhenUsed="1"/>
-    <w:lsdException w:name="footnote text" w:semiHidden="1" w:unhideWhenUsed="1"/>
-    <w:lsdException w:name="annotation text" w:semiHidden="1" w:unhideWhenUsed="1"/>
-    <w:lsdException w:name="header" w:semiHidden="1" w:unhideWhenUsed="1"/>
-    <w:lsdException w:name="footer" w:semiHidden="1" w:unhideWhenUsed="1"/>
-    <w:lsdException w:name="index heading" w:semiHidden="1" w:unhideWhenUsed="1"/>
-    <w:lsdException w:name="caption" w:semiHidden="1" w:uiPriority="35" w:unhideWhenUsed="1" w:qFormat="1"/>
-    <w:lsdException w:name="table of figures" w:semiHidden="1" w:unhideWhenUsed="1"/>
-    <w:lsdException w:name="envelope address" w:semiHidden="1" w:unhideWhenUsed="1"/>
-    <w:lsdException w:name="envelope return" w:semiHidden="1" w:unhideWhenUsed="1"/>
-    <w:lsdException w:name="footnote reference" w:semiHidden="1" w:unhideWhenUsed="1"/>
-    <w:lsdException w:name="annotation reference" w:semiHidden="1" w:unhideWhenUsed="1"/>
-    <w:lsdException w:name="line number" w:semiHidden="1" w:unhideWhenUsed="1"/>
-    <w:lsdException w:name="page number" w:semiHidden="1" w:unhideWhenUsed="1"/>
-    <w:lsdException w:name="endnote reference" w:semiHidden="1" w:unhideWhenUsed="1"/>
-    <w:lsdException w:name="endnote text" w:semiHidden="1" w:unhideWhenUsed="1"/>
-    <w:lsdException w:name="table of authorities" w:semiHidden="1" w:unhideWhenUsed="1"/>
-    <w:lsdException w:name="macro" w:semiHidden="1" w:unhideWhenUsed="1"/>
-    <w:lsdException w:name="toa heading" w:semiHidden="1" w:unhideWhenUsed="1"/>
-    <w:lsdException w:name="List" w:semiHidden="1" w:unhideWhenUsed="1"/>
-    <w:lsdException w:name="List Bullet" w:semiHidden="1" w:unhideWhenUsed="1"/>
-    <w:lsdException w:name="List Number" w:semiHidden="1" w:unhideWhenUsed="1"/>
-    <w:lsdException w:name="List 2" w:semiHidden="1" w:unhideWhenUsed="1"/>
-    <w:lsdException w:name="List 3" w:semiHidden="1" w:unhideWhenUsed="1"/>
-    <w:lsdException w:name="List 4" w:semiHidden="1" w:unhideWhenUsed="1"/>
-    <w:lsdException w:name="List 5" w:semiHidden="1" w:unhideWhenUsed="1"/>
-    <w:lsdException w:name="List Bullet 2" w:semiHidden="1" w:unhideWhenUsed="1"/>
-    <w:lsdException w:name="List Bullet 3" w:semiHidden="1" w:unhideWhenUsed="1"/>
-    <w:lsdException w:name="List Bullet 4" w:semiHidden="1" w:unhideWhenUsed="1"/>
-    <w:lsdException w:name="List Bullet 5" w:semiHidden="1" w:unhideWhenUsed="1"/>
-    <w:lsdException w:name="List Number 2" w:semiHidden="1" w:unhideWhenUsed="1"/>
-    <w:lsdException w:name="List Number 3" w:semiHidden="1" w:unhideWhenUsed="1"/>
-    <w:lsdException w:name="List Number 4" w:semiHidden="1" w:unhideWhenUsed="1"/>
-    <w:lsdException w:name="List Number 5" w:semiHidden="1" w:unhideWhenUsed="1"/>
-    <w:lsdException w:name="Title" w:uiPriority="10" w:qFormat="1"/>
-    <w:lsdException w:name="Closing" w:semiHidden="1" w:unhideWhenUsed="1"/>
-    <w:lsdException w:name="Signature" w:semiHidden="1" w:unhideWhenUsed="1"/>
-    <w:lsdException w:name="Default Paragraph Font" w:semiHidden="1" w:uiPriority="1" w:unhideWhenUsed="1"/>
-    <w:lsdException w:name="Body Text" w:semiHidden="1" w:unhideWhenUsed="1"/>
-    <w:lsdException w:name="Body Text Indent" w:semiHidden="1" w:unhideWhenUsed="1"/>
-    <w:lsdException w:name="List Continue" w:semiHidden="1" w:unhideWhenUsed="1"/>
-    <w:lsdException w:name="List Continue 2" w:semiHidden="1" w:unhideWhenUsed="1"/>
-    <w:lsdException w:name="List Continue 3" w:semiHidden="1" w:unhideWhenUsed="1"/>
-    <w:lsdException w:name="List Continue 4" w:semiHidden="1" w:unhideWhenUsed="1"/>
-    <w:lsdException w:name="List Continue 5" w:semiHidden="1" w:unhideWhenUsed="1"/>
-    <w:lsdException w:name="Message Header" w:semiHidden="1" w:unhideWhenUsed="1"/>
-    <w:lsdException w:name="Subtitle" w:uiPriority="11" w:qFormat="1"/>
-    <w:lsdException w:name="Salutation" w:semiHidden="1" w:unhideWhenUsed="1"/>
-    <w:lsdException w:name="Date" w:semiHidden="1" w:unhideWhenUsed="1"/>
-    <w:lsdException w:name="Body Text First Indent" w:semiHidden="1" w:unhideWhenUsed="1"/>
-    <w:lsdException w:name="Body Text First Indent 2" w:semiHidden="1" w:unhideWhenUsed="1"/>
-    <w:lsdException w:name="Note Heading" w:semiHidden="1" w:unhideWhenUsed="1"/>
-    <w:lsdException w:name="Body Text 2" w:semiHidden="1" w:unhideWhenUsed="1"/>
-    <w:lsdException w:name="Body Text 3" w:semiHidden="1" w:unhideWhenUsed="1"/>
-    <w:lsdException w:name="Body Text Indent 2" w:semiHidden="1" w:unhideWhenUsed="1"/>
-    <w:lsdException w:name="Body Text Indent 3" w:semiHidden="1" w:unhideWhenUsed="1"/>
-    <w:lsdException w:name="Block Text" w:semiHidden="1" w:unhideWhenUsed="1"/>
-    <w:lsdException w:name="Hyperlink" w:semiHidden="1" w:unhideWhenUsed="1"/>
-    <w:lsdException w:name="FollowedHyperlink" w:semiHidden="1" w:unhideWhenUsed="1"/>
-    <w:lsdException w:name="Strong" w:uiPriority="22" w:qFormat="1"/>
-    <w:lsdException w:name="Emphasis" w:uiPriority="20" w:qFormat="1"/>
-    <w:lsdException w:name="Document Map" w:semiHidden="1" w:unhideWhenUsed="1"/>
-    <w:lsdException w:name="Plain Text" w:semiHidden="1" w:unhideWhenUsed="1"/>
-    <w:lsdException w:name="E-mail Signature" w:semiHidden="1" w:unhideWhenUsed="1"/>
-    <w:lsdException w:name="HTML Top of Form" w:semiHidden="1" w:unhideWhenUsed="1"/>
-    <w:lsdException w:name="HTML Bottom of Form" w:semiHidden="1" w:unhideWhenUsed="1"/>
-    <w:lsdException w:name="Normal (Web)" w:semiHidden="1" w:unhideWhenUsed="1"/>
-    <w:lsdException w:name="HTML Acronym" w:semiHidden="1" w:unhideWhenUsed="1"/>
-    <w:lsdException w:name="HTML Address" w:semiHidden="1" w:unhideWhenUsed="1"/>
-    <w:lsdException w:name="HTML Cite" w:semiHidden="1" w:unhideWhenUsed="1"/>
-    <w:lsdException w:name="HTML Code" w:semiHidden="1" w:unhideWhenUsed="1"/>
-    <w:lsdException w:name="HTML Definition" w:semiHidden="1" w:unhideWhenUsed="1"/>
-    <w:lsdException w:name="HTML Keyboard" w:semiHidden="1" w:unhideWhenUsed="1"/>
-    <w:lsdException w:name="HTML Preformatted" w:semiHidden="1" w:unhideWhenUsed="1"/>
-    <w:lsdException w:name="HTML Sample" w:semiHidden="1" w:unhideWhenUsed="1"/>
-    <w:lsdException w:name="HTML Typewriter" w:semiHidden="1" w:unhideWhenUsed="1"/>
-    <w:lsdException w:name="HTML Variable" w:semiHidden="1" w:unhideWhenUsed="1"/>
-    <w:lsdException w:name="Normal Table" w:semiHidden="1" w:unhideWhenUsed="1"/>
-    <w:lsdException w:name="annotation subject" w:semiHidden="1" w:unhideWhenUsed="1"/>
-    <w:lsdException w:name="No List" w:semiHidden="1" w:unhideWhenUsed="1"/>
-    <w:lsdException w:name="Outline List 1" w:semiHidden="1" w:unhideWhenUsed="1"/>
-    <w:lsdException w:name="Outline List 2" w:semiHidden="1" w:unhideWhenUsed="1"/>
-    <w:lsdException w:name="Outline List 3" w:semiHidden="1" w:unhideWhenUsed="1"/>
-    <w:lsdException w:name="Table Simple 1" w:semiHidden="1" w:unhideWhenUsed="1"/>
-    <w:lsdException w:name="Table Simple 2" w:semiHidden="1" w:unhideWhenUsed="1"/>
-    <w:lsdException w:name="Table Simple 3" w:semiHidden="1" w:unhideWhenUsed="1"/>
-    <w:lsdException w:name="Table Classic 1" w:semiHidden="1" w:unhideWhenUsed="1"/>
-    <w:lsdException w:name="Table Classic 2" w:semiHidden="1" w:unhideWhenUsed="1"/>
-    <w:lsdException w:name="Table Classic 3" w:semiHidden="1" w:unhideWhenUsed="1"/>
-    <w:lsdException w:name="Table Classic 4" w:semiHidden="1" w:unhideWhenUsed="1"/>
-    <w:lsdException w:name="Table Colorful 1" w:semiHidden="1" w:unhideWhenUsed="1"/>
-    <w:lsdException w:name="Table Colorful 2" w:semiHidden="1" w:unhideWhenUsed="1"/>
-    <w:lsdException w:name="Table Colorful 3" w:semiHidden="1" w:unhideWhenUsed="1"/>
-    <w:lsdException w:name="Table Columns 1" w:semiHidden="1" w:unhideWhenUsed="1"/>
-    <w:lsdException w:name="Table Columns 2" w:semiHidden="1" w:unhideWhenUsed="1"/>
-    <w:lsdException w:name="Table Columns 3" w:semiHidden="1" w:unhideWhenUsed="1"/>
-    <w:lsdException w:name="Table Columns 4" w:semiHidden="1" w:unhideWhenUsed="1"/>
-    <w:lsdException w:name="Table Columns 5" w:semiHidden="1" w:unhideWhenUsed="1"/>
-    <w:lsdException w:name="Table Grid 1" w:semiHidden="1" w:unhideWhenUsed="1"/>
-    <w:lsdException w:name="Table Grid 2" w:semiHidden="1" w:unhideWhenUsed="1"/>
-    <w:lsdException w:name="Table Grid 3" w:semiHidden="1" w:unhideWhenUsed="1"/>
-    <w:lsdException w:name="Table Grid 4" w:semiHidden="1" w:unhideWhenUsed="1"/>
-    <w:lsdException w:name="Table Grid 5" w:semiHidden="1" w:unhideWhenUsed="1"/>
-    <w:lsdException w:name="Table Grid 6" w:semiHidden="1" w:unhideWhenUsed="1"/>
-    <w:lsdException w:name="Table Grid 7" w:semiHidden="1" w:unhideWhenUsed="1"/>
-    <w:lsdException w:name="Table Grid 8" w:semiHidden="1" w:unhideWhenUsed="1"/>
-    <w:lsdException w:name="Table List 1" w:semiHidden="1" w:unhideWhenUsed="1"/>
-    <w:lsdException w:name="Table List 2" w:semiHidden="1" w:unhideWhenUsed="1"/>
-    <w:lsdException w:name="Table List 3" w:semiHidden="1" w:unhideWhenUsed="1"/>
-    <w:lsdException w:name="Table List 4" w:semiHidden="1" w:unhideWhenUsed="1"/>
-    <w:lsdException w:name="Table List 5" w:semiHidden="1" w:unhideWhenUsed="1"/>
-    <w:lsdException w:name="Table List 6" w:semiHidden="1" w:unhideWhenUsed="1"/>
-    <w:lsdException w:name="Table List 7" w:semiHidden="1" w:unhideWhenUsed="1"/>
-    <w:lsdException w:name="Table List 8" w:semiHidden="1" w:unhideWhenUsed="1"/>
-    <w:lsdException w:name="Table 3D effects 1" w:semiHidden="1" w:unhideWhenUsed="1"/>
-    <w:lsdException w:name="Table 3D effects 2" w:semiHidden="1" w:unhideWhenUsed="1"/>
-    <w:lsdException w:name="Table 3D effects 3" w:semiHidden="1" w:unhideWhenUsed="1"/>
-    <w:lsdException w:name="Table Contemporary" w:semiHidden="1" w:unhideWhenUsed="1"/>
-    <w:lsdException w:name="Table Elegant" w:semiHidden="1" w:unhideWhenUsed="1"/>
-    <w:lsdException w:name="Table Professional" w:semiHidden="1" w:unhideWhenUsed="1"/>
-    <w:lsdException w:name="Table Subtle 1" w:semiHidden="1" w:unhideWhenUsed="1"/>
-    <w:lsdException w:name="Table Subtle 2" w:semiHidden="1" w:unhideWhenUsed="1"/>
-    <w:lsdException w:name="Table Web 1" w:semiHidden="1" w:unhideWhenUsed="1"/>
-    <w:lsdException w:name="Table Web 2" w:semiHidden="1" w:unhideWhenUsed="1"/>
-    <w:lsdException w:name="Table Web 3" w:semiHidden="1" w:unhideWhenUsed="1"/>
-    <w:lsdException w:name="Balloon Text" w:semiHidden="1" w:unhideWhenUsed="1"/>
-    <w:lsdException w:name="Table Grid" w:semiHidden="1" w:uiPriority="39" w:unhideWhenUsed="1"/>
-    <w:lsdException w:name="Table Theme" w:semiHidden="1" w:unhideWhenUsed="1"/>
-    <w:lsdException w:name="Placeholder Text" w:semiHidden="1"/>
-    <w:lsdException w:name="No Spacing" w:uiPriority="1" w:qFormat="1"/>
-    <w:lsdException w:name="Light Shading" w:uiPriority="60"/>
-    <w:lsdException w:name="Light List" w:uiPriority="61"/>
-    <w:lsdException w:name="Light Grid" w:uiPriority="62"/>
-    <w:lsdException w:name="Medium Shading 1" w:uiPriority="63"/>
-    <w:lsdException w:name="Medium Shading 2" w:uiPriority="64"/>
-    <w:lsdException w:name="Medium List 1" w:uiPriority="65"/>
-    <w:lsdException w:name="Medium List 2" w:uiPriority="66"/>
-    <w:lsdException w:name="Medium Grid 1" w:uiPriority="67"/>
-    <w:lsdException w:name="Medium Grid 2" w:uiPriority="68"/>
-    <w:lsdException w:name="Medium Grid 3" w:uiPriority="69"/>
-    <w:lsdException w:name="Dark List" w:uiPriority="70"/>
-    <w:lsdException w:name="Colorful Shading" w:uiPriority="71"/>
-    <w:lsdException w:name="Colorful List" w:uiPriority="72"/>
-    <w:lsdException w:name="Colorful Grid" w:uiPriority="73"/>
-    <w:lsdException w:name="Light Shading Accent 1" w:uiPriority="60"/>
-    <w:lsdException w:name="Light List Accent 1" w:uiPriority="61"/>
-    <w:lsdException w:name="Light Grid Accent 1" w:uiPriority="62"/>
-    <w:lsdException w:name="Medium Shading 1 Accent 1" w:uiPriority="63"/>
-    <w:lsdException w:name="Medium Shading 2 Accent 1" w:uiPriority="64"/>
-    <w:lsdException w:name="Medium List 1 Accent 1" w:uiPriority="65"/>
-    <w:lsdException w:name="Revision" w:semiHidden="1"/>
-    <w:lsdException w:name="List Paragraph" w:uiPriority="34" w:qFormat="1"/>
-    <w:lsdException w:name="Quote" w:uiPriority="29" w:qFormat="1"/>
-    <w:lsdException w:name="Intense Quote" w:uiPriority="30" w:qFormat="1"/>
-    <w:lsdException w:name="Medium List 2 Accent 1" w:uiPriority="66"/>
-    <w:lsdException w:name="Medium Grid 1 Accent 1" w:uiPriority="67"/>
-    <w:lsdException w:name="Medium Grid 2 Accent 1" w:uiPriority="68"/>
-    <w:lsdException w:name="Medium Grid 3 Accent 1" w:uiPriority="69"/>
-    <w:lsdException w:name="Dark List Accent 1" w:uiPriority="70"/>
-    <w:lsdException w:name="Colorful Shading Accent 1" w:uiPriority="71"/>
-    <w:lsdException w:name="Colorful List Accent 1" w:uiPriority="72"/>
-    <w:lsdException w:name="Colorful Grid Accent 1" w:uiPriority="73"/>
-    <w:lsdException w:name="Light Shading Accent 2" w:uiPriority="60"/>
-    <w:lsdException w:name="Light List Accent 2" w:uiPriority="61"/>
-    <w:lsdException w:name="Light Grid Accent 2" w:uiPriority="62"/>
-    <w:lsdException w:name="Medium Shading 1 Accent 2" w:uiPriority="63"/>
-    <w:lsdException w:name="Medium Shading 2 Accent 2" w:uiPriority="64"/>
-    <w:lsdException w:name="Medium List 1 Accent 2" w:uiPriority="65"/>
-    <w:lsdException w:name="Medium List 2 Accent 2" w:uiPriority="66"/>
-    <w:lsdException w:name="Medium Grid 1 Accent 2" w:uiPriority="67"/>
-    <w:lsdException w:name="Medium Grid 2 Accent 2" w:uiPriority="68"/>
-    <w:lsdException w:name="Medium Grid 3 Accent 2" w:uiPriority="69"/>
-    <w:lsdException w:name="Dark List Accent 2" w:uiPriority="70"/>
-    <w:lsdException w:name="Colorful Shading Accent 2" w:uiPriority="71"/>
-    <w:lsdException w:name="Colorful List Accent 2" w:uiPriority="72"/>
-    <w:lsdException w:name="Colorful Grid Accent 2" w:uiPriority="73"/>
-    <w:lsdException w:name="Light Shading Accent 3" w:uiPriority="60"/>
-    <w:lsdException w:name="Light List Accent 3" w:uiPriority="61"/>
-    <w:lsdException w:name="Light Grid Accent 3" w:uiPriority="62"/>
-    <w:lsdException w:name="Medium Shading 1 Accent 3" w:uiPriority="63"/>
-    <w:lsdException w:name="Medium Shading 2 Accent 3" w:uiPriority="64"/>
-    <w:lsdException w:name="Medium List 1 Accent 3" w:uiPriority="65"/>
-    <w:lsdException w:name="Medium List 2 Accent 3" w:uiPriority="66"/>
-    <w:lsdException w:name="Medium Grid 1 Accent 3" w:uiPriority="67"/>
-    <w:lsdException w:name="Medium Grid 2 Accent 3" w:uiPriority="68"/>
-    <w:lsdException w:name="Medium Grid 3 Accent 3" w:uiPriority="69"/>
-    <w:lsdException w:name="Dark List Accent 3" w:uiPriority="70"/>
-    <w:lsdException w:name="Colorful Shading Accent 3" w:uiPriority="71"/>
-    <w:lsdException w:name="Colorful List Accent 3" w:uiPriority="72"/>
-    <w:lsdException w:name="Colorful Grid Accent 3" w:uiPriority="73"/>
-    <w:lsdException w:name="Light Shading Accent 4" w:uiPriority="60"/>
-    <w:lsdException w:name="Light List Accent 4" w:uiPriority="61"/>
-    <w:lsdException w:name="Light Grid Accent 4" w:uiPriority="62"/>
-    <w:lsdException w:name="Medium Shading 1 Accent 4" w:uiPriority="63"/>
-    <w:lsdException w:name="Medium Shading 2 Accent 4" w:uiPriority="64"/>
-    <w:lsdException w:name="Medium List 1 Accent 4" w:uiPriority="65"/>
-    <w:lsdException w:name="Medium List 2 Accent 4" w:uiPriority="66"/>
-    <w:lsdException w:name="Medium Grid 1 Accent 4" w:uiPriority="67"/>
-    <w:lsdException w:name="Medium Grid 2 Accent 4" w:uiPriority="68"/>
-    <w:lsdException w:name="Medium Grid 3 Accent 4" w:uiPriority="69"/>
-    <w:lsdException w:name="Dark List Accent 4" w:uiPriority="70"/>
-    <w:lsdException w:name="Colorful Shading Accent 4" w:uiPriority="71"/>
-    <w:lsdException w:name="Colorful List Accent 4" w:uiPriority="72"/>
-    <w:lsdException w:name="Colorful Grid Accent 4" w:uiPriority="73"/>
-    <w:lsdException w:name="Light Shading Accent 5" w:uiPriority="60"/>
-    <w:lsdException w:name="Light List Accent 5" w:uiPriority="61"/>
-    <w:lsdException w:name="Light Grid Accent 5" w:uiPriority="62"/>
-    <w:lsdException w:name="Medium Shading 1 Accent 5" w:uiPriority="63"/>
-    <w:lsdException w:name="Medium Shading 2 Accent 5" w:uiPriority="64"/>
-    <w:lsdException w:name="Medium List 1 Accent 5" w:uiPriority="65"/>
-    <w:lsdException w:name="Medium List 2 Accent 5" w:uiPriority="66"/>
-    <w:lsdException w:name="Medium Grid 1 Accent 5" w:uiPriority="67"/>
-    <w:lsdException w:name="Medium Grid 2 Accent 5" w:uiPriority="68"/>
-    <w:lsdException w:name="Medium Grid 3 Accent 5" w:uiPriority="69"/>
-    <w:lsdException w:name="Dark List Accent 5" w:uiPriority="70"/>
-    <w:lsdException w:name="Colorful Shading Accent 5" w:uiPriority="71"/>
-    <w:lsdException w:name="Colorful List Accent 5" w:uiPriority="72"/>
-    <w:lsdException w:name="Colorful Grid Accent 5" w:uiPriority="73"/>
-    <w:lsdException w:name="Light Shading Accent 6" w:uiPriority="60"/>
-    <w:lsdException w:name="Light List Accent 6" w:uiPriority="61"/>
-    <w:lsdException w:name="Light Grid Accent 6" w:uiPriority="62"/>
-    <w:lsdException w:name="Medium Shading 1 Accent 6" w:uiPriority="63"/>
-    <w:lsdException w:name="Medium Shading 2 Accent 6" w:uiPriority="64"/>
-    <w:lsdException w:name="Medium List 1 Accent 6" w:uiPriority="65"/>
-    <w:lsdException w:name="Medium List 2 Accent 6" w:uiPriority="66"/>
-    <w:lsdException w:name="Medium Grid 1 Accent 6" w:uiPriority="67"/>
-    <w:lsdException w:name="Medium Grid 2 Accent 6" w:uiPriority="68"/>
-    <w:lsdException w:name="Medium Grid 3 Accent 6" w:uiPriority="69"/>
-    <w:lsdException w:name="Dark List Accent 6" w:uiPriority="70"/>
-    <w:lsdException w:name="Colorful Shading Accent 6" w:uiPriority="71"/>
-    <w:lsdException w:name="Colorful List Accent 6" w:uiPriority="72"/>
-    <w:lsdException w:name="Colorful Grid Accent 6" w:uiPriority="73"/>
-    <w:lsdException w:name="Subtle Emphasis" w:uiPriority="19" w:qFormat="1"/>
-    <w:lsdException w:name="Intense Emphasis" w:uiPriority="21" w:qFormat="1"/>
-    <w:lsdException w:name="Subtle Reference" w:uiPriority="31" w:qFormat="1"/>
-    <w:lsdException w:name="Intense Reference" w:uiPriority="32" w:qFormat="1"/>
-    <w:lsdException w:name="Book Title" w:uiPriority="33" w:qFormat="1"/>
-    <w:lsdException w:name="Bibliography" w:semiHidden="1" w:uiPriority="37" w:unhideWhenUsed="1"/>
-    <w:lsdException w:name="TOC Heading" w:semiHidden="1" w:uiPriority="39" w:unhideWhenUsed="1" w:qFormat="1"/>
-    <w:lsdException w:name="Plain Table 1" w:uiPriority="41"/>
-    <w:lsdException w:name="Plain Table 2" w:uiPriority="42"/>
-    <w:lsdException w:name="Plain Table 3" w:uiPriority="43"/>
-    <w:lsdException w:name="Plain Table 4" w:uiPriority="44"/>
-    <w:lsdException w:name="Plain Table 5" w:uiPriority="45"/>
-    <w:lsdException w:name="Grid Table Light" w:uiPriority="40"/>
-    <w:lsdException w:name="Grid Table 1 Light" w:uiPriority="46"/>
-    <w:lsdException w:name="Grid Table 2" w:uiPriority="47"/>
-    <w:lsdException w:name="Grid Table 3" w:uiPriority="48"/>
-    <w:lsdException w:name="Grid Table 4" w:uiPriority="49"/>
-    <w:lsdException w:name="Grid Table 5 Dark" w:uiPriority="50"/>
-    <w:lsdException w:name="Grid Table 6 Colorful" w:uiPriority="51"/>
-    <w:lsdException w:name="Grid Table 7 Colorful" w:uiPriority="52"/>
-    <w:lsdException w:name="Grid Table 1 Light Accent 1" w:uiPriority="46"/>
-    <w:lsdException w:name="Grid Table 2 Accent 1" w:uiPriority="47"/>
-    <w:lsdException w:name="Grid Table 3 Accent 1" w:uiPriority="48"/>
-    <w:lsdException w:name="Grid Table 4 Accent 1" w:uiPriority="49"/>
-    <w:lsdException w:name="Grid Table 5 Dark Accent 1" w:uiPriority="50"/>
-    <w:lsdException w:name="Grid Table 6 Colorful Accent 1" w:uiPriority="51"/>
-    <w:lsdException w:name="Grid Table 7 Colorful Accent 1" w:uiPriority="52"/>
-    <w:lsdException w:name="Grid Table 1 Light Accent 2" w:uiPriority="46"/>
-    <w:lsdException w:name="Grid Table 2 Accent 2" w:uiPriority="47"/>
-    <w:lsdException w:name="Grid Table 3 Accent 2" w:uiPriority="48"/>
-    <w:lsdException w:name="Grid Table 4 Accent 2" w:uiPriority="49"/>
-    <w:lsdException w:name="Grid Table 5 Dark Accent 2" w:uiPriority="50"/>
-    <w:lsdException w:name="Grid Table 6 Colorful Accent 2" w:uiPriority="51"/>
-    <w:lsdException w:name="Grid Table 7 Colorful Accent 2" w:uiPriority="52"/>
-    <w:lsdException w:name="Grid Table 1 Light Accent 3" w:uiPriority="46"/>
-    <w:lsdException w:name="Grid Table 2 Accent 3" w:uiPriority="47"/>
-    <w:lsdException w:name="Grid Table 3 Accent 3" w:uiPriority="48"/>
-    <w:lsdException w:name="Grid Table 4 Accent 3" w:uiPriority="49"/>
-    <w:lsdException w:name="Grid Table 5 Dark Accent 3" w:uiPriority="50"/>
-    <w:lsdException w:name="Grid Table 6 Colorful Accent 3" w:uiPriority="51"/>
-    <w:lsdException w:name="Grid Table 7 Colorful Accent 3" w:uiPriority="52"/>
-    <w:lsdException w:name="Grid Table 1 Light Accent 4" w:uiPriority="46"/>
-    <w:lsdException w:name="Grid Table 2 Accent 4" w:uiPriority="47"/>
-    <w:lsdException w:name="Grid Table 3 Accent 4" w:uiPriority="48"/>
-    <w:lsdException w:name="Grid Table 4 Accent 4" w:uiPriority="49"/>
-    <w:lsdException w:name="Grid Table 5 Dark Accent 4" w:uiPriority="50"/>
-    <w:lsdException w:name="Grid Table 6 Colorful Accent 4" w:uiPriority="51"/>
-    <w:lsdException w:name="Grid Table 7 Colorful Accent 4" w:uiPriority="52"/>
-    <w:lsdException w:name="Grid Table 1 Light Accent 5" w:uiPriority="46"/>
-    <w:lsdException w:name="Grid Table 2 Accent 5" w:uiPriority="47"/>
-    <w:lsdException w:name="Grid Table 3 Accent 5" w:uiPriority="48"/>
-    <w:lsdException w:name="Grid Table 4 Accent 5" w:uiPriority="49"/>
-    <w:lsdException w:name="Grid Table 5 Dark Accent 5" w:uiPriority="50"/>
-    <w:lsdException w:name="Grid Table 6 Colorful Accent 5" w:uiPriority="51"/>
-    <w:lsdException w:name="Grid Table 7 Colorful Accent 5" w:uiPriority="52"/>
-    <w:lsdException w:name="Grid Table 1 Light Accent 6" w:uiPriority="46"/>
-    <w:lsdException w:name="Grid Table 2 Accent 6" w:uiPriority="47"/>
-    <w:lsdException w:name="Grid Table 3 Accent 6" w:uiPriority="48"/>
-    <w:lsdException w:name="Grid Table 4 Accent 6" w:uiPriority="49"/>
-    <w:lsdException w:name="Grid Table 5 Dark Accent 6" w:uiPriority="50"/>
-    <w:lsdException w:name="Grid Table 6 Colorful Accent 6" w:uiPriority="51"/>
-    <w:lsdException w:name="Grid Table 7 Colorful Accent 6" w:uiPriority="52"/>
-    <w:lsdException w:name="List Table 1 Light" w:uiPriority="46"/>
-    <w:lsdException w:name="List Table 2" w:uiPriority="47"/>
-    <w:lsdException w:name="List Table 3" w:uiPriority="48"/>
-    <w:lsdException w:name="List Table 4" w:uiPriority="49"/>
-    <w:lsdException w:name="List Table 5 Dark" w:uiPriority="50"/>
-    <w:lsdException w:name="List Table 6 Colorful" w:uiPriority="51"/>
-    <w:lsdException w:name="List Table 7 Colorful" w:uiPriority="52"/>
-    <w:lsdException w:name="List Table 1 Light Accent 1" w:uiPriority="46"/>
-    <w:lsdException w:name="List Table 2 Accent 1" w:uiPriority="47"/>
-    <w:lsdException w:name="List Table 3 Accent 1" w:uiPriority="48"/>
-    <w:lsdException w:name="List Table 4 Accent 1" w:uiPriority="49"/>
-    <w:lsdException w:name="List Table 5 Dark Accent 1" w:uiPriority="50"/>
-    <w:lsdException w:name="List Table 6 Colorful Accent 1" w:uiPriority="51"/>
-    <w:lsdException w:name="List Table 7 Colorful Accent 1" w:uiPriority="52"/>
-    <w:lsdException w:name="List Table 1 Light Accent 2" w:uiPriority="46"/>
-    <w:lsdException w:name="List Table 2 Accent 2" w:uiPriority="47"/>
-    <w:lsdException w:name="List Table 3 Accent 2" w:uiPriority="48"/>
-    <w:lsdException w:name="List Table 4 Accent 2" w:uiPriority="49"/>
-    <w:lsdException w:name="List Table 5 Dark Accent 2" w:uiPriority="50"/>
-    <w:lsdException w:name="List Table 6 Colorful Accent 2" w:uiPriority="51"/>
-    <w:lsdException w:name="List Table 7 Colorful Accent 2" w:uiPriority="52"/>
-    <w:lsdException w:name="List Table 1 Light Accent 3" w:uiPriority="46"/>
-    <w:lsdException w:name="List Table 2 Accent 3" w:uiPriority="47"/>
-    <w:lsdException w:name="List Table 3 Accent 3" w:uiPriority="48"/>
-    <w:lsdException w:name="List Table 4 Accent 3" w:uiPriority="49"/>
-    <w:lsdException w:name="List Table 5 Dark Accent 3" w:uiPriority="50"/>
-    <w:lsdException w:name="List Table 6 Colorful Accent 3" w:uiPriority="51"/>
-    <w:lsdException w:name="List Table 7 Colorful Accent 3" w:uiPriority="52"/>
-    <w:lsdException w:name="List Table 1 Light Accent 4" w:uiPriority="46"/>
-    <w:lsdException w:name="List Table 2 Accent 4" w:uiPriority="47"/>
-    <w:lsdException w:name="List Table 3 Accent 4" w:uiPriority="48"/>
-    <w:lsdException w:name="List Table 4 Accent 4" w:uiPriority="49"/>
-    <w:lsdException w:name="List Table 5 Dark Accent 4" w:uiPriority="50"/>
-    <w:lsdException w:name="List Table 6 Colorful Accent 4" w:uiPriority="51"/>
-    <w:lsdException w:name="List Table 7 Colorful Accent 4" w:uiPriority="52"/>
-    <w:lsdException w:name="List Table 1 Light Accent 5" w:uiPriority="46"/>
-    <w:lsdException w:name="List Table 2 Accent 5" w:uiPriority="47"/>
-    <w:lsdException w:name="List Table 3 Accent 5" w:uiPriority="48"/>
-    <w:lsdException w:name="List Table 4 Accent 5" w:uiPriority="49"/>
-    <w:lsdException w:name="List Table 5 Dark Accent 5" w:uiPriority="50"/>
-    <w:lsdException w:name="List Table 6 Colorful Accent 5" w:uiPriority="51"/>
-    <w:lsdException w:name="List Table 7 Colorful Accent 5" w:uiPriority="52"/>
-    <w:lsdException w:name="List Table 1 Light Accent 6" w:uiPriority="46"/>
-    <w:lsdException w:name="List Table 2 Accent 6" w:uiPriority="47"/>
-    <w:lsdException w:name="List Table 3 Accent 6" w:uiPriority="48"/>
-    <w:lsdException w:name="List Table 4 Accent 6" w:uiPriority="49"/>
-    <w:lsdException w:name="List Table 5 Dark Accent 6" w:uiPriority="50"/>
-    <w:lsdException w:name="List Table 6 Colorful Accent 6" w:uiPriority="51"/>
-    <w:lsdException w:name="List Table 7 Colorful Accent 6" w:uiPriority="52"/>
-    <w:lsdException w:name="Mention" w:semiHidden="1" w:unhideWhenUsed="1"/>
-    <w:lsdException w:name="Smart Hyperlink" w:semiHidden="1" w:unhideWhenUsed="1"/>
-    <w:lsdException w:name="Hashtag" w:semiHidden="1" w:unhideWhenUsed="1"/>
-    <w:lsdException w:name="Unresolved Mention" w:semiHidden="1" w:unhideWhenUsed="1"/>
-    <w:lsdException w:name="Smart Link" w:semiHidden="1" w:unhideWhenUsed="1"/>
-    <w:lsdException w:name="Smart Link Error" w:semiHidden="1" w:unhideWhenUsed="1"/>
+  <w:latentStyles w:defLockedState="0" w:defUIPriority="99" w:defSemiHidden="1" w:defUnhideWhenUsed="1" w:defQFormat="0" w:count="267">
+    <w:lsdException w:name="Normal" w:semiHidden="0" w:uiPriority="0" w:unhideWhenUsed="0" w:qFormat="1"/>
+    <w:lsdException w:name="heading 1" w:semiHidden="0" w:uiPriority="9" w:unhideWhenUsed="0" w:qFormat="1"/>
+    <w:lsdException w:name="heading 2" w:uiPriority="9" w:qFormat="1"/>
+    <w:lsdException w:name="heading 3" w:uiPriority="9" w:qFormat="1"/>
+    <w:lsdException w:name="heading 4" w:uiPriority="9" w:qFormat="1"/>
+    <w:lsdException w:name="heading 5" w:uiPriority="9" w:qFormat="1"/>
+    <w:lsdException w:name="heading 6" w:uiPriority="9" w:qFormat="1"/>
+    <w:lsdException w:name="heading 7" w:uiPriority="9" w:qFormat="1"/>
+    <w:lsdException w:name="heading 8" w:uiPriority="9" w:qFormat="1"/>
+    <w:lsdException w:name="heading 9" w:uiPriority="9" w:qFormat="1"/>
+    <w:lsdException w:name="toc 1" w:uiPriority="39"/>
+    <w:lsdException w:name="toc 2" w:uiPriority="39"/>
+    <w:lsdException w:name="toc 3" w:uiPriority="39"/>
+    <w:lsdException w:name="toc 4" w:uiPriority="39"/>
+    <w:lsdException w:name="toc 5" w:uiPriority="39"/>
+    <w:lsdException w:name="toc 6" w:uiPriority="39"/>
+    <w:lsdException w:name="toc 7" w:uiPriority="39"/>
+    <w:lsdException w:name="toc 8" w:uiPriority="39"/>
+    <w:lsdException w:name="toc 9" w:uiPriority="39"/>
+    <w:lsdException w:name="caption" w:uiPriority="35" w:qFormat="1"/>
+    <w:lsdException w:name="Title" w:semiHidden="0" w:uiPriority="10" w:unhideWhenUsed="0" w:qFormat="1"/>
+    <w:lsdException w:name="Default Paragraph Font" w:uiPriority="1"/>
+    <w:lsdException w:name="Subtitle" w:semiHidden="0" w:uiPriority="11" w:unhideWhenUsed="0" w:qFormat="1"/>
+    <w:lsdException w:name="Strong" w:semiHidden="0" w:uiPriority="22" w:unhideWhenUsed="0" w:qFormat="1"/>
+    <w:lsdException w:name="Emphasis" w:semiHidden="0" w:uiPriority="20" w:unhideWhenUsed="0" w:qFormat="1"/>
+    <w:lsdException w:name="Table Grid" w:uiPriority="39"/>
+    <w:lsdException w:name="Placeholder Text" w:unhideWhenUsed="0"/>
+    <w:lsdException w:name="No Spacing" w:semiHidden="0" w:uiPriority="1" w:unhideWhenUsed="0" w:qFormat="1"/>
+    <w:lsdException w:name="Light Shading" w:semiHidden="0" w:uiPriority="60" w:unhideWhenUsed="0"/>
+    <w:lsdException w:name="Light List" w:semiHidden="0" w:uiPriority="61" w:unhideWhenUsed="0"/>
+    <w:lsdException w:name="Light Grid" w:semiHidden="0" w:uiPriority="62" w:unhideWhenUsed="0"/>
+    <w:lsdException w:name="Medium Shading 1" w:semiHidden="0" w:uiPriority="63" w:unhideWhenUsed="0"/>
+    <w:lsdException w:name="Medium Shading 2" w:semiHidden="0" w:uiPriority="64" w:unhideWhenUsed="0"/>
+    <w:lsdException w:name="Medium List 1" w:semiHidden="0" w:uiPriority="65" w:unhideWhenUsed="0"/>
+    <w:lsdException w:name="Medium List 2" w:semiHidden="0" w:uiPriority="66" w:unhideWhenUsed="0"/>
+    <w:lsdException w:name="Medium Grid 1" w:semiHidden="0" w:uiPriority="67" w:unhideWhenUsed="0"/>
+    <w:lsdException w:name="Medium Grid 2" w:semiHidden="0" w:uiPriority="68" w:unhideWhenUsed="0"/>
+    <w:lsdException w:name="Medium Grid 3" w:semiHidden="0" w:uiPriority="69" w:unhideWhenUsed="0"/>
+    <w:lsdException w:name="Dark List" w:semiHidden="0" w:uiPriority="70" w:unhideWhenUsed="0"/>
+    <w:lsdException w:name="Colorful Shading" w:semiHidden="0" w:uiPriority="71" w:unhideWhenUsed="0"/>
+    <w:lsdException w:name="Colorful List" w:semiHidden="0" w:uiPriority="72" w:unhideWhenUsed="0"/>
+    <w:lsdException w:name="Colorful Grid" w:semiHidden="0" w:uiPriority="73" w:unhideWhenUsed="0"/>
+    <w:lsdException w:name="Light Shading Accent 1" w:semiHidden="0" w:uiPriority="60" w:unhideWhenUsed="0"/>
+    <w:lsdException w:name="Light List Accent 1" w:semiHidden="0" w:uiPriority="61" w:unhideWhenUsed="0"/>
+    <w:lsdException w:name="Light Grid Accent 1" w:semiHidden="0" w:uiPriority="62" w:unhideWhenUsed="0"/>
+    <w:lsdException w:name="Medium Shading 1 Accent 1" w:semiHidden="0" w:uiPriority="63" w:unhideWhenUsed="0"/>
+    <w:lsdException w:name="Medium Shading 2 Accent 1" w:semiHidden="0" w:uiPriority="64" w:unhideWhenUsed="0"/>
+    <w:lsdException w:name="Medium List 1 Accent 1" w:semiHidden="0" w:uiPriority="65" w:unhideWhenUsed="0"/>
+    <w:lsdException w:name="Revision" w:unhideWhenUsed="0"/>
+    <w:lsdException w:name="List Paragraph" w:semiHidden="0" w:uiPriority="34" w:unhideWhenUsed="0" w:qFormat="1"/>
+    <w:lsdException w:name="Quote" w:semiHidden="0" w:uiPriority="29" w:unhideWhenUsed="0" w:qFormat="1"/>
+    <w:lsdException w:name="Intense Quote" w:semiHidden="0" w:uiPriority="30" w:unhideWhenUsed="0" w:qFormat="1"/>
+    <w:lsdException w:name="Medium List 2 Accent 1" w:semiHidden="0" w:uiPriority="66" w:unhideWhenUsed="0"/>
+    <w:lsdException w:name="Medium Grid 1 Accent 1" w:semiHidden="0" w:uiPriority="67" w:unhideWhenUsed="0"/>
+    <w:lsdException w:name="Medium Grid 2 Accent 1" w:semiHidden="0" w:uiPriority="68" w:unhideWhenUsed="0"/>
+    <w:lsdException w:name="Medium Grid 3 Accent 1" w:semiHidden="0" w:uiPriority="69" w:unhideWhenUsed="0"/>
+    <w:lsdException w:name="Dark List Accent 1" w:semiHidden="0" w:uiPriority="70" w:unhideWhenUsed="0"/>
+    <w:lsdException w:name="Colorful Shading Accent 1" w:semiHidden="0" w:uiPriority="71" w:unhideWhenUsed="0"/>
+    <w:lsdException w:name="Colorful List Accent 1" w:semiHidden="0" w:uiPriority="72" w:unhideWhenUsed="0"/>
+    <w:lsdException w:name="Colorful Grid Accent 1" w:semiHidden="0" w:uiPriority="73" w:unhideWhenUsed="0"/>
+    <w:lsdException w:name="Light Shading Accent 2" w:semiHidden="0" w:uiPriority="60" w:unhideWhenUsed="0"/>
+    <w:lsdException w:name="Light List Accent 2" w:semiHidden="0" w:uiPriority="61" w:unhideWhenUsed="0"/>
+    <w:lsdException w:name="Light Grid Accent 2" w:semiHidden="0" w:uiPriority="62" w:unhideWhenUsed="0"/>
+    <w:lsdException w:name="Medium Shading 1 Accent 2" w:semiHidden="0" w:uiPriority="63" w:unhideWhenUsed="0"/>
+    <w:lsdException w:name="Medium Shading 2 Accent 2" w:semiHidden="0" w:uiPriority="64" w:unhideWhenUsed="0"/>
+    <w:lsdException w:name="Medium List 1 Accent 2" w:semiHidden="0" w:uiPriority="65" w:unhideWhenUsed="0"/>
+    <w:lsdException w:name="Medium List 2 Accent 2" w:semiHidden="0" w:uiPriority="66" w:unhideWhenUsed="0"/>
+    <w:lsdException w:name="Medium Grid 1 Accent 2" w:semiHidden="0" w:uiPriority="67" w:unhideWhenUsed="0"/>
+    <w:lsdException w:name="Medium Grid 2 Accent 2" w:semiHidden="0" w:uiPriority="68" w:unhideWhenUsed="0"/>
+    <w:lsdException w:name="Medium Grid 3 Accent 2" w:semiHidden="0" w:uiPriority="69" w:unhideWhenUsed="0"/>
+    <w:lsdException w:name="Dark List Accent 2" w:semiHidden="0" w:uiPriority="70" w:unhideWhenUsed="0"/>
+    <w:lsdException w:name="Colorful Shading Accent 2" w:semiHidden="0" w:uiPriority="71" w:unhideWhenUsed="0"/>
+    <w:lsdException w:name="Colorful List Accent 2" w:semiHidden="0" w:uiPriority="72" w:unhideWhenUsed="0"/>
+    <w:lsdException w:name="Colorful Grid Accent 2" w:semiHidden="0" w:uiPriority="73" w:unhideWhenUsed="0"/>
+    <w:lsdException w:name="Light Shading Accent 3" w:semiHidden="0" w:uiPriority="60" w:unhideWhenUsed="0"/>
+    <w:lsdException w:name="Light List Accent 3" w:semiHidden="0" w:uiPriority="61" w:unhideWhenUsed="0"/>
+    <w:lsdException w:name="Light Grid Accent 3" w:semiHidden="0" w:uiPriority="62" w:unhideWhenUsed="0"/>
+    <w:lsdException w:name="Medium Shading 1 Accent 3" w:semiHidden="0" w:uiPriority="63" w:unhideWhenUsed="0"/>
+    <w:lsdException w:name="Medium Shading 2 Accent 3" w:semiHidden="0" w:uiPriority="64" w:unhideWhenUsed="0"/>
+    <w:lsdException w:name="Medium List 1 Accent 3" w:semiHidden="0" w:uiPriority="65" w:unhideWhenUsed="0"/>
+    <w:lsdException w:name="Medium List 2 Accent 3" w:semiHidden="0" w:uiPriority="66" w:unhideWhenUsed="0"/>
+    <w:lsdException w:name="Medium Grid 1 Accent 3" w:semiHidden="0" w:uiPriority="67" w:unhideWhenUsed="0"/>
+    <w:lsdException w:name="Medium Grid 2 Accent 3" w:semiHidden="0" w:uiPriority="68" w:unhideWhenUsed="0"/>
+    <w:lsdException w:name="Medium Grid 3 Accent 3" w:semiHidden="0" w:uiPriority="69" w:unhideWhenUsed="0"/>
+    <w:lsdException w:name="Dark List Accent 3" w:semiHidden="0" w:uiPriority="70" w:unhideWhenUsed="0"/>
+    <w:lsdException w:name="Colorful Shading Accent 3" w:semiHidden="0" w:uiPriority="71" w:unhideWhenUsed="0"/>
+    <w:lsdException w:name="Colorful List Accent 3" w:semiHidden="0" w:uiPriority="72" w:unhideWhenUsed="0"/>
+    <w:lsdException w:name="Colorful Grid Accent 3" w:semiHidden="0" w:uiPriority="73" w:unhideWhenUsed="0"/>
+    <w:lsdException w:name="Light Shading Accent 4" w:semiHidden="0" w:uiPriority="60" w:unhideWhenUsed="0"/>
+    <w:lsdException w:name="Light List Accent 4" w:semiHidden="0" w:uiPriority="61" w:unhideWhenUsed="0"/>
+    <w:lsdException w:name="Light Grid Accent 4" w:semiHidden="0" w:uiPriority="62" w:unhideWhenUsed="0"/>
+    <w:lsdException w:name="Medium Shading 1 Accent 4" w:semiHidden="0" w:uiPriority="63" w:unhideWhenUsed="0"/>
+    <w:lsdException w:name="Medium Shading 2 Accent 4" w:semiHidden="0" w:uiPriority="64" w:unhideWhenUsed="0"/>
+    <w:lsdException w:name="Medium List 1 Accent 4" w:semiHidden="0" w:uiPriority="65" w:unhideWhenUsed="0"/>
+    <w:lsdException w:name="Medium List 2 Accent 4" w:semiHidden="0" w:uiPriority="66" w:unhideWhenUsed="0"/>
+    <w:lsdException w:name="Medium Grid 1 Accent 4" w:semiHidden="0" w:uiPriority="67" w:unhideWhenUsed="0"/>
+    <w:lsdException w:name="Medium Grid 2 Accent 4" w:semiHidden="0" w:uiPriority="68" w:unhideWhenUsed="0"/>
+    <w:lsdException w:name="Medium Grid 3 Accent 4" w:semiHidden="0" w:uiPriority="69" w:unhideWhenUsed="0"/>
+    <w:lsdException w:name="Dark List Accent 4" w:semiHidden="0" w:uiPriority="70" w:unhideWhenUsed="0"/>
+    <w:lsdException w:name="Colorful Shading Accent 4" w:semiHidden="0" w:uiPriority="71" w:unhideWhenUsed="0"/>
+    <w:lsdException w:name="Colorful List Accent 4" w:semiHidden="0" w:uiPriority="72" w:unhideWhenUsed="0"/>
+    <w:lsdException w:name="Colorful Grid Accent 4" w:semiHidden="0" w:uiPriority="73" w:unhideWhenUsed="0"/>
+    <w:lsdException w:name="Light Shading Accent 5" w:semiHidden="0" w:uiPriority="60" w:unhideWhenUsed="0"/>
+    <w:lsdException w:name="Light List Accent 5" w:semiHidden="0" w:uiPriority="61" w:unhideWhenUsed="0"/>
+    <w:lsdException w:name="Light Grid Accent 5" w:semiHidden="0" w:uiPriority="62" w:unhideWhenUsed="0"/>
+    <w:lsdException w:name="Medium Shading 1 Accent 5" w:semiHidden="0" w:uiPriority="63" w:unhideWhenUsed="0"/>
+    <w:lsdException w:name="Medium Shading 2 Accent 5" w:semiHidden="0" w:uiPriority="64" w:unhideWhenUsed="0"/>
+    <w:lsdException w:name="Medium List 1 Accent 5" w:semiHidden="0" w:uiPriority="65" w:unhideWhenUsed="0"/>
+    <w:lsdException w:name="Medium List 2 Accent 5" w:semiHidden="0" w:uiPriority="66" w:unhideWhenUsed="0"/>
+    <w:lsdException w:name="Medium Grid 1 Accent 5" w:semiHidden="0" w:uiPriority="67" w:unhideWhenUsed="0"/>
+    <w:lsdException w:name="Medium Grid 2 Accent 5" w:semiHidden="0" w:uiPriority="68" w:unhideWhenUsed="0"/>
+    <w:lsdException w:name="Medium Grid 3 Accent 5" w:semiHidden="0" w:uiPriority="69" w:unhideWhenUsed="0"/>
+    <w:lsdException w:name="Dark List Accent 5" w:semiHidden="0" w:uiPriority="70" w:unhideWhenUsed="0"/>
+    <w:lsdException w:name="Colorful Shading Accent 5" w:semiHidden="0" w:uiPriority="71" w:unhideWhenUsed="0"/>
+    <w:lsdException w:name="Colorful List Accent 5" w:semiHidden="0" w:uiPriority="72" w:unhideWhenUsed="0"/>
+    <w:lsdException w:name="Colorful Grid Accent 5" w:semiHidden="0" w:uiPriority="73" w:unhideWhenUsed="0"/>
+    <w:lsdException w:name="Light Shading Accent 6" w:semiHidden="0" w:uiPriority="60" w:unhideWhenUsed="0"/>
+    <w:lsdException w:name="Light List Accent 6" w:semiHidden="0" w:uiPriority="61" w:unhideWhenUsed="0"/>
+    <w:lsdException w:name="Light Grid Accent 6" w:semiHidden="0" w:uiPriority="62" w:unhideWhenUsed="0"/>
+    <w:lsdException w:name="Medium Shading 1 Accent 6" w:semiHidden="0" w:uiPriority="63" w:unhideWhenUsed="0"/>
+    <w:lsdException w:name="Medium Shading 2 Accent 6" w:semiHidden="0" w:uiPriority="64" w:unhideWhenUsed="0"/>
+    <w:lsdException w:name="Medium List 1 Accent 6" w:semiHidden="0" w:uiPriority="65" w:unhideWhenUsed="0"/>
+    <w:lsdException w:name="Medium List 2 Accent 6" w:semiHidden="0" w:uiPriority="66" w:unhideWhenUsed="0"/>
+    <w:lsdException w:name="Medium Grid 1 Accent 6" w:semiHidden="0" w:uiPriority="67" w:unhideWhenUsed="0"/>
+    <w:lsdException w:name="Medium Grid 2 Accent 6" w:semiHidden="0" w:uiPriority="68" w:unhideWhenUsed="0"/>
+    <w:lsdException w:name="Medium Grid 3 Accent 6" w:semiHidden="0" w:uiPriority="69" w:unhideWhenUsed="0"/>
+    <w:lsdException w:name="Dark List Accent 6" w:semiHidden="0" w:uiPriority="70" w:unhideWhenUsed="0"/>
+    <w:lsdException w:name="Colorful Shading Accent 6" w:semiHidden="0" w:uiPriority="71" w:unhideWhenUsed="0"/>
+    <w:lsdException w:name="Colorful List Accent 6" w:semiHidden="0" w:uiPriority="72" w:unhideWhenUsed="0"/>
+    <w:lsdException w:name="Colorful Grid Accent 6" w:semiHidden="0" w:uiPriority="73" w:unhideWhenUsed="0"/>
+    <w:lsdException w:name="Subtle Emphasis" w:semiHidden="0" w:uiPriority="19" w:unhideWhenUsed="0" w:qFormat="1"/>
+    <w:lsdException w:name="Intense Emphasis" w:semiHidden="0" w:uiPriority="21" w:unhideWhenUsed="0" w:qFormat="1"/>
+    <w:lsdException w:name="Subtle Reference" w:semiHidden="0" w:uiPriority="31" w:unhideWhenUsed="0" w:qFormat="1"/>
+    <w:lsdException w:name="Intense Reference" w:semiHidden="0" w:uiPriority="32" w:unhideWhenUsed="0" w:qFormat="1"/>
+    <w:lsdException w:name="Book Title" w:semiHidden="0" w:uiPriority="33" w:unhideWhenUsed="0" w:qFormat="1"/>
+    <w:lsdException w:name="Bibliography" w:uiPriority="37"/>
+    <w:lsdException w:name="TOC Heading" w:uiPriority="39" w:qFormat="1"/>
   </w:latentStyles>
   <w:style w:type="paragraph" w:default="1" w:styleId="Normal">
     <w:name w:val="Normal"/>
@@ -17570,6 +18535,7 @@
       <w:spacing w:after="0" w:line="240" w:lineRule="auto"/>
     </w:pPr>
     <w:tblPr>
+      <w:tblInd w:w="0" w:type="dxa"/>
       <w:tblBorders>
         <w:top w:val="single" w:sz="4" w:space="0" w:color="auto"/>
         <w:left w:val="single" w:sz="4" w:space="0" w:color="auto"/>
@@ -17578,6 +18544,12 @@
         <w:insideH w:val="single" w:sz="4" w:space="0" w:color="auto"/>
         <w:insideV w:val="single" w:sz="4" w:space="0" w:color="auto"/>
       </w:tblBorders>
+      <w:tblCellMar>
+        <w:top w:w="0" w:type="dxa"/>
+        <w:left w:w="108" w:type="dxa"/>
+        <w:bottom w:w="0" w:type="dxa"/>
+        <w:right w:w="108" w:type="dxa"/>
+      </w:tblCellMar>
     </w:tblPr>
   </w:style>
   <w:style w:type="table" w:styleId="LightList-Accent2">
@@ -17591,12 +18563,19 @@
     <w:tblPr>
       <w:tblStyleRowBandSize w:val="1"/>
       <w:tblStyleColBandSize w:val="1"/>
+      <w:tblInd w:w="0" w:type="dxa"/>
       <w:tblBorders>
         <w:top w:val="single" w:sz="8" w:space="0" w:color="ED7D31" w:themeColor="accent2"/>
         <w:left w:val="single" w:sz="8" w:space="0" w:color="ED7D31" w:themeColor="accent2"/>
         <w:bottom w:val="single" w:sz="8" w:space="0" w:color="ED7D31" w:themeColor="accent2"/>
         <w:right w:val="single" w:sz="8" w:space="0" w:color="ED7D31" w:themeColor="accent2"/>
       </w:tblBorders>
+      <w:tblCellMar>
+        <w:top w:w="0" w:type="dxa"/>
+        <w:left w:w="108" w:type="dxa"/>
+        <w:bottom w:w="0" w:type="dxa"/>
+        <w:right w:w="108" w:type="dxa"/>
+      </w:tblCellMar>
     </w:tblPr>
     <w:tblStylePr w:type="firstRow">
       <w:pPr>
@@ -17676,12 +18655,759 @@
     <w:tblPr>
       <w:tblStyleRowBandSize w:val="1"/>
       <w:tblStyleColBandSize w:val="1"/>
+      <w:tblInd w:w="0" w:type="dxa"/>
       <w:tblBorders>
         <w:top w:val="single" w:sz="8" w:space="0" w:color="5B9BD5" w:themeColor="accent5"/>
         <w:left w:val="single" w:sz="8" w:space="0" w:color="5B9BD5" w:themeColor="accent5"/>
         <w:bottom w:val="single" w:sz="8" w:space="0" w:color="5B9BD5" w:themeColor="accent5"/>
         <w:right w:val="single" w:sz="8" w:space="0" w:color="5B9BD5" w:themeColor="accent5"/>
       </w:tblBorders>
+      <w:tblCellMar>
+        <w:top w:w="0" w:type="dxa"/>
+        <w:left w:w="108" w:type="dxa"/>
+        <w:bottom w:w="0" w:type="dxa"/>
+        <w:right w:w="108" w:type="dxa"/>
+      </w:tblCellMar>
+    </w:tblPr>
+    <w:tblStylePr w:type="firstRow">
+      <w:pPr>
+        <w:spacing w:before="0" w:after="0" w:line="240" w:lineRule="auto"/>
+      </w:pPr>
+      <w:rPr>
+        <w:b/>
+        <w:bCs/>
+        <w:color w:val="FFFFFF" w:themeColor="background1"/>
+      </w:rPr>
+      <w:tblPr/>
+      <w:tcPr>
+        <w:shd w:val="clear" w:color="auto" w:fill="5B9BD5" w:themeFill="accent5"/>
+      </w:tcPr>
+    </w:tblStylePr>
+    <w:tblStylePr w:type="lastRow">
+      <w:pPr>
+        <w:spacing w:before="0" w:after="0" w:line="240" w:lineRule="auto"/>
+      </w:pPr>
+      <w:rPr>
+        <w:b/>
+        <w:bCs/>
+      </w:rPr>
+      <w:tblPr/>
+      <w:tcPr>
+        <w:tcBorders>
+          <w:top w:val="double" w:sz="6" w:space="0" w:color="5B9BD5" w:themeColor="accent5"/>
+          <w:left w:val="single" w:sz="8" w:space="0" w:color="5B9BD5" w:themeColor="accent5"/>
+          <w:bottom w:val="single" w:sz="8" w:space="0" w:color="5B9BD5" w:themeColor="accent5"/>
+          <w:right w:val="single" w:sz="8" w:space="0" w:color="5B9BD5" w:themeColor="accent5"/>
+        </w:tcBorders>
+      </w:tcPr>
+    </w:tblStylePr>
+    <w:tblStylePr w:type="firstCol">
+      <w:rPr>
+        <w:b/>
+        <w:bCs/>
+      </w:rPr>
+    </w:tblStylePr>
+    <w:tblStylePr w:type="lastCol">
+      <w:rPr>
+        <w:b/>
+        <w:bCs/>
+      </w:rPr>
+    </w:tblStylePr>
+    <w:tblStylePr w:type="band1Vert">
+      <w:tblPr/>
+      <w:tcPr>
+        <w:tcBorders>
+          <w:top w:val="single" w:sz="8" w:space="0" w:color="5B9BD5" w:themeColor="accent5"/>
+          <w:left w:val="single" w:sz="8" w:space="0" w:color="5B9BD5" w:themeColor="accent5"/>
+          <w:bottom w:val="single" w:sz="8" w:space="0" w:color="5B9BD5" w:themeColor="accent5"/>
+          <w:right w:val="single" w:sz="8" w:space="0" w:color="5B9BD5" w:themeColor="accent5"/>
+        </w:tcBorders>
+      </w:tcPr>
+    </w:tblStylePr>
+    <w:tblStylePr w:type="band1Horz">
+      <w:tblPr/>
+      <w:tcPr>
+        <w:tcBorders>
+          <w:top w:val="single" w:sz="8" w:space="0" w:color="5B9BD5" w:themeColor="accent5"/>
+          <w:left w:val="single" w:sz="8" w:space="0" w:color="5B9BD5" w:themeColor="accent5"/>
+          <w:bottom w:val="single" w:sz="8" w:space="0" w:color="5B9BD5" w:themeColor="accent5"/>
+          <w:right w:val="single" w:sz="8" w:space="0" w:color="5B9BD5" w:themeColor="accent5"/>
+        </w:tcBorders>
+      </w:tcPr>
+    </w:tblStylePr>
+  </w:style>
+</w:styles>
+</file>
+
+<file path=word/stylesWithEffects.xml><?xml version="1.0" encoding="utf-8"?>
+<w:styles xmlns:wpc="http://schemas.microsoft.com/office/word/2010/wordprocessingCanvas" xmlns:mc="http://schemas.openxmlformats.org/markup-compatibility/2006" xmlns:o="urn:schemas-microsoft-com:office:office" xmlns:r="http://schemas.openxmlformats.org/officeDocument/2006/relationships" xmlns:m="http://schemas.openxmlformats.org/officeDocument/2006/math" xmlns:v="urn:schemas-microsoft-com:vml" xmlns:wp14="http://schemas.microsoft.com/office/word/2010/wordprocessingDrawing" xmlns:wp="http://schemas.openxmlformats.org/drawingml/2006/wordprocessingDrawing" xmlns:w10="urn:schemas-microsoft-com:office:word" xmlns:w="http://schemas.openxmlformats.org/wordprocessingml/2006/main" xmlns:w14="http://schemas.microsoft.com/office/word/2010/wordml" xmlns:wpg="http://schemas.microsoft.com/office/word/2010/wordprocessingGroup" xmlns:wpi="http://schemas.microsoft.com/office/word/2010/wordprocessingInk" xmlns:wne="http://schemas.microsoft.com/office/word/2006/wordml" xmlns:wps="http://schemas.microsoft.com/office/word/2010/wordprocessingShape" mc:Ignorable="w14 wp14">
+  <w:docDefaults>
+    <w:rPrDefault>
+      <w:rPr>
+        <w:rFonts w:asciiTheme="minorHAnsi" w:eastAsiaTheme="minorHAnsi" w:hAnsiTheme="minorHAnsi" w:cstheme="minorBidi"/>
+        <w:sz w:val="22"/>
+        <w:szCs w:val="22"/>
+        <w:lang w:val="en-GB" w:eastAsia="en-US" w:bidi="ar-SA"/>
+      </w:rPr>
+    </w:rPrDefault>
+    <w:pPrDefault>
+      <w:pPr>
+        <w:spacing w:after="160" w:line="259" w:lineRule="auto"/>
+      </w:pPr>
+    </w:pPrDefault>
+  </w:docDefaults>
+  <w:latentStyles w:defLockedState="0" w:defUIPriority="99" w:defSemiHidden="1" w:defUnhideWhenUsed="1" w:defQFormat="0" w:count="267">
+    <w:lsdException w:name="Normal" w:semiHidden="0" w:uiPriority="0" w:unhideWhenUsed="0" w:qFormat="1"/>
+    <w:lsdException w:name="heading 1" w:semiHidden="0" w:uiPriority="9" w:unhideWhenUsed="0" w:qFormat="1"/>
+    <w:lsdException w:name="heading 2" w:uiPriority="9" w:qFormat="1"/>
+    <w:lsdException w:name="heading 3" w:uiPriority="9" w:qFormat="1"/>
+    <w:lsdException w:name="heading 4" w:uiPriority="9" w:qFormat="1"/>
+    <w:lsdException w:name="heading 5" w:uiPriority="9" w:qFormat="1"/>
+    <w:lsdException w:name="heading 6" w:uiPriority="9" w:qFormat="1"/>
+    <w:lsdException w:name="heading 7" w:uiPriority="9" w:qFormat="1"/>
+    <w:lsdException w:name="heading 8" w:uiPriority="9" w:qFormat="1"/>
+    <w:lsdException w:name="heading 9" w:uiPriority="9" w:qFormat="1"/>
+    <w:lsdException w:name="toc 1" w:uiPriority="39"/>
+    <w:lsdException w:name="toc 2" w:uiPriority="39"/>
+    <w:lsdException w:name="toc 3" w:uiPriority="39"/>
+    <w:lsdException w:name="toc 4" w:uiPriority="39"/>
+    <w:lsdException w:name="toc 5" w:uiPriority="39"/>
+    <w:lsdException w:name="toc 6" w:uiPriority="39"/>
+    <w:lsdException w:name="toc 7" w:uiPriority="39"/>
+    <w:lsdException w:name="toc 8" w:uiPriority="39"/>
+    <w:lsdException w:name="toc 9" w:uiPriority="39"/>
+    <w:lsdException w:name="caption" w:uiPriority="35" w:qFormat="1"/>
+    <w:lsdException w:name="Title" w:semiHidden="0" w:uiPriority="10" w:unhideWhenUsed="0" w:qFormat="1"/>
+    <w:lsdException w:name="Default Paragraph Font" w:uiPriority="1"/>
+    <w:lsdException w:name="Subtitle" w:semiHidden="0" w:uiPriority="11" w:unhideWhenUsed="0" w:qFormat="1"/>
+    <w:lsdException w:name="Strong" w:semiHidden="0" w:uiPriority="22" w:unhideWhenUsed="0" w:qFormat="1"/>
+    <w:lsdException w:name="Emphasis" w:semiHidden="0" w:uiPriority="20" w:unhideWhenUsed="0" w:qFormat="1"/>
+    <w:lsdException w:name="Table Grid" w:uiPriority="39"/>
+    <w:lsdException w:name="Placeholder Text" w:unhideWhenUsed="0"/>
+    <w:lsdException w:name="No Spacing" w:semiHidden="0" w:uiPriority="1" w:unhideWhenUsed="0" w:qFormat="1"/>
+    <w:lsdException w:name="Light Shading" w:semiHidden="0" w:uiPriority="60" w:unhideWhenUsed="0"/>
+    <w:lsdException w:name="Light List" w:semiHidden="0" w:uiPriority="61" w:unhideWhenUsed="0"/>
+    <w:lsdException w:name="Light Grid" w:semiHidden="0" w:uiPriority="62" w:unhideWhenUsed="0"/>
+    <w:lsdException w:name="Medium Shading 1" w:semiHidden="0" w:uiPriority="63" w:unhideWhenUsed="0"/>
+    <w:lsdException w:name="Medium Shading 2" w:semiHidden="0" w:uiPriority="64" w:unhideWhenUsed="0"/>
+    <w:lsdException w:name="Medium List 1" w:semiHidden="0" w:uiPriority="65" w:unhideWhenUsed="0"/>
+    <w:lsdException w:name="Medium List 2" w:semiHidden="0" w:uiPriority="66" w:unhideWhenUsed="0"/>
+    <w:lsdException w:name="Medium Grid 1" w:semiHidden="0" w:uiPriority="67" w:unhideWhenUsed="0"/>
+    <w:lsdException w:name="Medium Grid 2" w:semiHidden="0" w:uiPriority="68" w:unhideWhenUsed="0"/>
+    <w:lsdException w:name="Medium Grid 3" w:semiHidden="0" w:uiPriority="69" w:unhideWhenUsed="0"/>
+    <w:lsdException w:name="Dark List" w:semiHidden="0" w:uiPriority="70" w:unhideWhenUsed="0"/>
+    <w:lsdException w:name="Colorful Shading" w:semiHidden="0" w:uiPriority="71" w:unhideWhenUsed="0"/>
+    <w:lsdException w:name="Colorful List" w:semiHidden="0" w:uiPriority="72" w:unhideWhenUsed="0"/>
+    <w:lsdException w:name="Colorful Grid" w:semiHidden="0" w:uiPriority="73" w:unhideWhenUsed="0"/>
+    <w:lsdException w:name="Light Shading Accent 1" w:semiHidden="0" w:uiPriority="60" w:unhideWhenUsed="0"/>
+    <w:lsdException w:name="Light List Accent 1" w:semiHidden="0" w:uiPriority="61" w:unhideWhenUsed="0"/>
+    <w:lsdException w:name="Light Grid Accent 1" w:semiHidden="0" w:uiPriority="62" w:unhideWhenUsed="0"/>
+    <w:lsdException w:name="Medium Shading 1 Accent 1" w:semiHidden="0" w:uiPriority="63" w:unhideWhenUsed="0"/>
+    <w:lsdException w:name="Medium Shading 2 Accent 1" w:semiHidden="0" w:uiPriority="64" w:unhideWhenUsed="0"/>
+    <w:lsdException w:name="Medium List 1 Accent 1" w:semiHidden="0" w:uiPriority="65" w:unhideWhenUsed="0"/>
+    <w:lsdException w:name="Revision" w:unhideWhenUsed="0"/>
+    <w:lsdException w:name="List Paragraph" w:semiHidden="0" w:uiPriority="34" w:unhideWhenUsed="0" w:qFormat="1"/>
+    <w:lsdException w:name="Quote" w:semiHidden="0" w:uiPriority="29" w:unhideWhenUsed="0" w:qFormat="1"/>
+    <w:lsdException w:name="Intense Quote" w:semiHidden="0" w:uiPriority="30" w:unhideWhenUsed="0" w:qFormat="1"/>
+    <w:lsdException w:name="Medium List 2 Accent 1" w:semiHidden="0" w:uiPriority="66" w:unhideWhenUsed="0"/>
+    <w:lsdException w:name="Medium Grid 1 Accent 1" w:semiHidden="0" w:uiPriority="67" w:unhideWhenUsed="0"/>
+    <w:lsdException w:name="Medium Grid 2 Accent 1" w:semiHidden="0" w:uiPriority="68" w:unhideWhenUsed="0"/>
+    <w:lsdException w:name="Medium Grid 3 Accent 1" w:semiHidden="0" w:uiPriority="69" w:unhideWhenUsed="0"/>
+    <w:lsdException w:name="Dark List Accent 1" w:semiHidden="0" w:uiPriority="70" w:unhideWhenUsed="0"/>
+    <w:lsdException w:name="Colorful Shading Accent 1" w:semiHidden="0" w:uiPriority="71" w:unhideWhenUsed="0"/>
+    <w:lsdException w:name="Colorful List Accent 1" w:semiHidden="0" w:uiPriority="72" w:unhideWhenUsed="0"/>
+    <w:lsdException w:name="Colorful Grid Accent 1" w:semiHidden="0" w:uiPriority="73" w:unhideWhenUsed="0"/>
+    <w:lsdException w:name="Light Shading Accent 2" w:semiHidden="0" w:uiPriority="60" w:unhideWhenUsed="0"/>
+    <w:lsdException w:name="Light List Accent 2" w:semiHidden="0" w:uiPriority="61" w:unhideWhenUsed="0"/>
+    <w:lsdException w:name="Light Grid Accent 2" w:semiHidden="0" w:uiPriority="62" w:unhideWhenUsed="0"/>
+    <w:lsdException w:name="Medium Shading 1 Accent 2" w:semiHidden="0" w:uiPriority="63" w:unhideWhenUsed="0"/>
+    <w:lsdException w:name="Medium Shading 2 Accent 2" w:semiHidden="0" w:uiPriority="64" w:unhideWhenUsed="0"/>
+    <w:lsdException w:name="Medium List 1 Accent 2" w:semiHidden="0" w:uiPriority="65" w:unhideWhenUsed="0"/>
+    <w:lsdException w:name="Medium List 2 Accent 2" w:semiHidden="0" w:uiPriority="66" w:unhideWhenUsed="0"/>
+    <w:lsdException w:name="Medium Grid 1 Accent 2" w:semiHidden="0" w:uiPriority="67" w:unhideWhenUsed="0"/>
+    <w:lsdException w:name="Medium Grid 2 Accent 2" w:semiHidden="0" w:uiPriority="68" w:unhideWhenUsed="0"/>
+    <w:lsdException w:name="Medium Grid 3 Accent 2" w:semiHidden="0" w:uiPriority="69" w:unhideWhenUsed="0"/>
+    <w:lsdException w:name="Dark List Accent 2" w:semiHidden="0" w:uiPriority="70" w:unhideWhenUsed="0"/>
+    <w:lsdException w:name="Colorful Shading Accent 2" w:semiHidden="0" w:uiPriority="71" w:unhideWhenUsed="0"/>
+    <w:lsdException w:name="Colorful List Accent 2" w:semiHidden="0" w:uiPriority="72" w:unhideWhenUsed="0"/>
+    <w:lsdException w:name="Colorful Grid Accent 2" w:semiHidden="0" w:uiPriority="73" w:unhideWhenUsed="0"/>
+    <w:lsdException w:name="Light Shading Accent 3" w:semiHidden="0" w:uiPriority="60" w:unhideWhenUsed="0"/>
+    <w:lsdException w:name="Light List Accent 3" w:semiHidden="0" w:uiPriority="61" w:unhideWhenUsed="0"/>
+    <w:lsdException w:name="Light Grid Accent 3" w:semiHidden="0" w:uiPriority="62" w:unhideWhenUsed="0"/>
+    <w:lsdException w:name="Medium Shading 1 Accent 3" w:semiHidden="0" w:uiPriority="63" w:unhideWhenUsed="0"/>
+    <w:lsdException w:name="Medium Shading 2 Accent 3" w:semiHidden="0" w:uiPriority="64" w:unhideWhenUsed="0"/>
+    <w:lsdException w:name="Medium List 1 Accent 3" w:semiHidden="0" w:uiPriority="65" w:unhideWhenUsed="0"/>
+    <w:lsdException w:name="Medium List 2 Accent 3" w:semiHidden="0" w:uiPriority="66" w:unhideWhenUsed="0"/>
+    <w:lsdException w:name="Medium Grid 1 Accent 3" w:semiHidden="0" w:uiPriority="67" w:unhideWhenUsed="0"/>
+    <w:lsdException w:name="Medium Grid 2 Accent 3" w:semiHidden="0" w:uiPriority="68" w:unhideWhenUsed="0"/>
+    <w:lsdException w:name="Medium Grid 3 Accent 3" w:semiHidden="0" w:uiPriority="69" w:unhideWhenUsed="0"/>
+    <w:lsdException w:name="Dark List Accent 3" w:semiHidden="0" w:uiPriority="70" w:unhideWhenUsed="0"/>
+    <w:lsdException w:name="Colorful Shading Accent 3" w:semiHidden="0" w:uiPriority="71" w:unhideWhenUsed="0"/>
+    <w:lsdException w:name="Colorful List Accent 3" w:semiHidden="0" w:uiPriority="72" w:unhideWhenUsed="0"/>
+    <w:lsdException w:name="Colorful Grid Accent 3" w:semiHidden="0" w:uiPriority="73" w:unhideWhenUsed="0"/>
+    <w:lsdException w:name="Light Shading Accent 4" w:semiHidden="0" w:uiPriority="60" w:unhideWhenUsed="0"/>
+    <w:lsdException w:name="Light List Accent 4" w:semiHidden="0" w:uiPriority="61" w:unhideWhenUsed="0"/>
+    <w:lsdException w:name="Light Grid Accent 4" w:semiHidden="0" w:uiPriority="62" w:unhideWhenUsed="0"/>
+    <w:lsdException w:name="Medium Shading 1 Accent 4" w:semiHidden="0" w:uiPriority="63" w:unhideWhenUsed="0"/>
+    <w:lsdException w:name="Medium Shading 2 Accent 4" w:semiHidden="0" w:uiPriority="64" w:unhideWhenUsed="0"/>
+    <w:lsdException w:name="Medium List 1 Accent 4" w:semiHidden="0" w:uiPriority="65" w:unhideWhenUsed="0"/>
+    <w:lsdException w:name="Medium List 2 Accent 4" w:semiHidden="0" w:uiPriority="66" w:unhideWhenUsed="0"/>
+    <w:lsdException w:name="Medium Grid 1 Accent 4" w:semiHidden="0" w:uiPriority="67" w:unhideWhenUsed="0"/>
+    <w:lsdException w:name="Medium Grid 2 Accent 4" w:semiHidden="0" w:uiPriority="68" w:unhideWhenUsed="0"/>
+    <w:lsdException w:name="Medium Grid 3 Accent 4" w:semiHidden="0" w:uiPriority="69" w:unhideWhenUsed="0"/>
+    <w:lsdException w:name="Dark List Accent 4" w:semiHidden="0" w:uiPriority="70" w:unhideWhenUsed="0"/>
+    <w:lsdException w:name="Colorful Shading Accent 4" w:semiHidden="0" w:uiPriority="71" w:unhideWhenUsed="0"/>
+    <w:lsdException w:name="Colorful List Accent 4" w:semiHidden="0" w:uiPriority="72" w:unhideWhenUsed="0"/>
+    <w:lsdException w:name="Colorful Grid Accent 4" w:semiHidden="0" w:uiPriority="73" w:unhideWhenUsed="0"/>
+    <w:lsdException w:name="Light Shading Accent 5" w:semiHidden="0" w:uiPriority="60" w:unhideWhenUsed="0"/>
+    <w:lsdException w:name="Light List Accent 5" w:semiHidden="0" w:uiPriority="61" w:unhideWhenUsed="0"/>
+    <w:lsdException w:name="Light Grid Accent 5" w:semiHidden="0" w:uiPriority="62" w:unhideWhenUsed="0"/>
+    <w:lsdException w:name="Medium Shading 1 Accent 5" w:semiHidden="0" w:uiPriority="63" w:unhideWhenUsed="0"/>
+    <w:lsdException w:name="Medium Shading 2 Accent 5" w:semiHidden="0" w:uiPriority="64" w:unhideWhenUsed="0"/>
+    <w:lsdException w:name="Medium List 1 Accent 5" w:semiHidden="0" w:uiPriority="65" w:unhideWhenUsed="0"/>
+    <w:lsdException w:name="Medium List 2 Accent 5" w:semiHidden="0" w:uiPriority="66" w:unhideWhenUsed="0"/>
+    <w:lsdException w:name="Medium Grid 1 Accent 5" w:semiHidden="0" w:uiPriority="67" w:unhideWhenUsed="0"/>
+    <w:lsdException w:name="Medium Grid 2 Accent 5" w:semiHidden="0" w:uiPriority="68" w:unhideWhenUsed="0"/>
+    <w:lsdException w:name="Medium Grid 3 Accent 5" w:semiHidden="0" w:uiPriority="69" w:unhideWhenUsed="0"/>
+    <w:lsdException w:name="Dark List Accent 5" w:semiHidden="0" w:uiPriority="70" w:unhideWhenUsed="0"/>
+    <w:lsdException w:name="Colorful Shading Accent 5" w:semiHidden="0" w:uiPriority="71" w:unhideWhenUsed="0"/>
+    <w:lsdException w:name="Colorful List Accent 5" w:semiHidden="0" w:uiPriority="72" w:unhideWhenUsed="0"/>
+    <w:lsdException w:name="Colorful Grid Accent 5" w:semiHidden="0" w:uiPriority="73" w:unhideWhenUsed="0"/>
+    <w:lsdException w:name="Light Shading Accent 6" w:semiHidden="0" w:uiPriority="60" w:unhideWhenUsed="0"/>
+    <w:lsdException w:name="Light List Accent 6" w:semiHidden="0" w:uiPriority="61" w:unhideWhenUsed="0"/>
+    <w:lsdException w:name="Light Grid Accent 6" w:semiHidden="0" w:uiPriority="62" w:unhideWhenUsed="0"/>
+    <w:lsdException w:name="Medium Shading 1 Accent 6" w:semiHidden="0" w:uiPriority="63" w:unhideWhenUsed="0"/>
+    <w:lsdException w:name="Medium Shading 2 Accent 6" w:semiHidden="0" w:uiPriority="64" w:unhideWhenUsed="0"/>
+    <w:lsdException w:name="Medium List 1 Accent 6" w:semiHidden="0" w:uiPriority="65" w:unhideWhenUsed="0"/>
+    <w:lsdException w:name="Medium List 2 Accent 6" w:semiHidden="0" w:uiPriority="66" w:unhideWhenUsed="0"/>
+    <w:lsdException w:name="Medium Grid 1 Accent 6" w:semiHidden="0" w:uiPriority="67" w:unhideWhenUsed="0"/>
+    <w:lsdException w:name="Medium Grid 2 Accent 6" w:semiHidden="0" w:uiPriority="68" w:unhideWhenUsed="0"/>
+    <w:lsdException w:name="Medium Grid 3 Accent 6" w:semiHidden="0" w:uiPriority="69" w:unhideWhenUsed="0"/>
+    <w:lsdException w:name="Dark List Accent 6" w:semiHidden="0" w:uiPriority="70" w:unhideWhenUsed="0"/>
+    <w:lsdException w:name="Colorful Shading Accent 6" w:semiHidden="0" w:uiPriority="71" w:unhideWhenUsed="0"/>
+    <w:lsdException w:name="Colorful List Accent 6" w:semiHidden="0" w:uiPriority="72" w:unhideWhenUsed="0"/>
+    <w:lsdException w:name="Colorful Grid Accent 6" w:semiHidden="0" w:uiPriority="73" w:unhideWhenUsed="0"/>
+    <w:lsdException w:name="Subtle Emphasis" w:semiHidden="0" w:uiPriority="19" w:unhideWhenUsed="0" w:qFormat="1"/>
+    <w:lsdException w:name="Intense Emphasis" w:semiHidden="0" w:uiPriority="21" w:unhideWhenUsed="0" w:qFormat="1"/>
+    <w:lsdException w:name="Subtle Reference" w:semiHidden="0" w:uiPriority="31" w:unhideWhenUsed="0" w:qFormat="1"/>
+    <w:lsdException w:name="Intense Reference" w:semiHidden="0" w:uiPriority="32" w:unhideWhenUsed="0" w:qFormat="1"/>
+    <w:lsdException w:name="Book Title" w:semiHidden="0" w:uiPriority="33" w:unhideWhenUsed="0" w:qFormat="1"/>
+    <w:lsdException w:name="Bibliography" w:uiPriority="37"/>
+    <w:lsdException w:name="TOC Heading" w:uiPriority="39" w:qFormat="1"/>
+  </w:latentStyles>
+  <w:style w:type="paragraph" w:default="1" w:styleId="Normal">
+    <w:name w:val="Normal"/>
+    <w:qFormat/>
+    <w:rsid w:val="00DB5EC7"/>
+  </w:style>
+  <w:style w:type="paragraph" w:styleId="Heading1">
+    <w:name w:val="heading 1"/>
+    <w:basedOn w:val="Normal"/>
+    <w:next w:val="Normal"/>
+    <w:link w:val="Heading1Char"/>
+    <w:uiPriority w:val="9"/>
+    <w:qFormat/>
+    <w:rsid w:val="00367066"/>
+    <w:pPr>
+      <w:keepNext/>
+      <w:keepLines/>
+      <w:spacing w:before="480" w:after="0"/>
+      <w:outlineLvl w:val="0"/>
+    </w:pPr>
+    <w:rPr>
+      <w:rFonts w:asciiTheme="majorHAnsi" w:eastAsiaTheme="majorEastAsia" w:hAnsiTheme="majorHAnsi" w:cstheme="majorBidi"/>
+      <w:b/>
+      <w:bCs/>
+      <w:color w:val="2F5496" w:themeColor="accent1" w:themeShade="BF"/>
+      <w:sz w:val="36"/>
+      <w:szCs w:val="28"/>
+    </w:rPr>
+  </w:style>
+  <w:style w:type="paragraph" w:styleId="Heading2">
+    <w:name w:val="heading 2"/>
+    <w:basedOn w:val="Normal"/>
+    <w:next w:val="Normal"/>
+    <w:link w:val="Heading2Char"/>
+    <w:uiPriority w:val="9"/>
+    <w:unhideWhenUsed/>
+    <w:qFormat/>
+    <w:rsid w:val="00367066"/>
+    <w:pPr>
+      <w:keepNext/>
+      <w:keepLines/>
+      <w:spacing w:before="200" w:after="0"/>
+      <w:outlineLvl w:val="1"/>
+    </w:pPr>
+    <w:rPr>
+      <w:rFonts w:asciiTheme="majorHAnsi" w:eastAsiaTheme="majorEastAsia" w:hAnsiTheme="majorHAnsi" w:cstheme="majorBidi"/>
+      <w:b/>
+      <w:bCs/>
+      <w:color w:val="4472C4" w:themeColor="accent1"/>
+      <w:sz w:val="32"/>
+      <w:szCs w:val="26"/>
+    </w:rPr>
+  </w:style>
+  <w:style w:type="paragraph" w:styleId="Heading3">
+    <w:name w:val="heading 3"/>
+    <w:basedOn w:val="Normal"/>
+    <w:next w:val="Normal"/>
+    <w:link w:val="Heading3Char"/>
+    <w:uiPriority w:val="9"/>
+    <w:unhideWhenUsed/>
+    <w:qFormat/>
+    <w:rsid w:val="00090B43"/>
+    <w:pPr>
+      <w:keepNext/>
+      <w:keepLines/>
+      <w:spacing w:before="200" w:after="0"/>
+      <w:outlineLvl w:val="2"/>
+    </w:pPr>
+    <w:rPr>
+      <w:rFonts w:asciiTheme="majorHAnsi" w:eastAsiaTheme="majorEastAsia" w:hAnsiTheme="majorHAnsi" w:cstheme="majorBidi"/>
+      <w:b/>
+      <w:bCs/>
+      <w:color w:val="4472C4" w:themeColor="accent1"/>
+    </w:rPr>
+  </w:style>
+  <w:style w:type="paragraph" w:styleId="Heading4">
+    <w:name w:val="heading 4"/>
+    <w:basedOn w:val="Normal"/>
+    <w:next w:val="Normal"/>
+    <w:link w:val="Heading4Char"/>
+    <w:uiPriority w:val="9"/>
+    <w:unhideWhenUsed/>
+    <w:qFormat/>
+    <w:rsid w:val="00D00396"/>
+    <w:pPr>
+      <w:keepNext/>
+      <w:keepLines/>
+      <w:spacing w:before="200" w:after="0"/>
+      <w:outlineLvl w:val="3"/>
+    </w:pPr>
+    <w:rPr>
+      <w:rFonts w:asciiTheme="majorHAnsi" w:eastAsiaTheme="majorEastAsia" w:hAnsiTheme="majorHAnsi" w:cstheme="majorBidi"/>
+      <w:b/>
+      <w:bCs/>
+      <w:i/>
+      <w:iCs/>
+      <w:color w:val="4472C4" w:themeColor="accent1"/>
+    </w:rPr>
+  </w:style>
+  <w:style w:type="character" w:default="1" w:styleId="DefaultParagraphFont">
+    <w:name w:val="Default Paragraph Font"/>
+    <w:uiPriority w:val="1"/>
+    <w:semiHidden/>
+    <w:unhideWhenUsed/>
+  </w:style>
+  <w:style w:type="table" w:default="1" w:styleId="TableNormal">
+    <w:name w:val="Normal Table"/>
+    <w:uiPriority w:val="99"/>
+    <w:semiHidden/>
+    <w:unhideWhenUsed/>
+    <w:tblPr>
+      <w:tblInd w:w="0" w:type="dxa"/>
+      <w:tblCellMar>
+        <w:top w:w="0" w:type="dxa"/>
+        <w:left w:w="108" w:type="dxa"/>
+        <w:bottom w:w="0" w:type="dxa"/>
+        <w:right w:w="108" w:type="dxa"/>
+      </w:tblCellMar>
+    </w:tblPr>
+  </w:style>
+  <w:style w:type="numbering" w:default="1" w:styleId="NoList">
+    <w:name w:val="No List"/>
+    <w:uiPriority w:val="99"/>
+    <w:semiHidden/>
+    <w:unhideWhenUsed/>
+  </w:style>
+  <w:style w:type="paragraph" w:styleId="ListParagraph">
+    <w:name w:val="List Paragraph"/>
+    <w:basedOn w:val="Normal"/>
+    <w:uiPriority w:val="34"/>
+    <w:qFormat/>
+    <w:pPr>
+      <w:ind w:left="720"/>
+      <w:contextualSpacing/>
+    </w:pPr>
+  </w:style>
+  <w:style w:type="character" w:customStyle="1" w:styleId="Heading1Char">
+    <w:name w:val="Heading 1 Char"/>
+    <w:basedOn w:val="DefaultParagraphFont"/>
+    <w:link w:val="Heading1"/>
+    <w:uiPriority w:val="9"/>
+    <w:rsid w:val="00367066"/>
+    <w:rPr>
+      <w:rFonts w:asciiTheme="majorHAnsi" w:eastAsiaTheme="majorEastAsia" w:hAnsiTheme="majorHAnsi" w:cstheme="majorBidi"/>
+      <w:b/>
+      <w:bCs/>
+      <w:color w:val="2F5496" w:themeColor="accent1" w:themeShade="BF"/>
+      <w:sz w:val="36"/>
+      <w:szCs w:val="28"/>
+    </w:rPr>
+  </w:style>
+  <w:style w:type="character" w:customStyle="1" w:styleId="Heading2Char">
+    <w:name w:val="Heading 2 Char"/>
+    <w:basedOn w:val="DefaultParagraphFont"/>
+    <w:link w:val="Heading2"/>
+    <w:uiPriority w:val="9"/>
+    <w:rsid w:val="00367066"/>
+    <w:rPr>
+      <w:rFonts w:asciiTheme="majorHAnsi" w:eastAsiaTheme="majorEastAsia" w:hAnsiTheme="majorHAnsi" w:cstheme="majorBidi"/>
+      <w:b/>
+      <w:bCs/>
+      <w:color w:val="4472C4" w:themeColor="accent1"/>
+      <w:sz w:val="32"/>
+      <w:szCs w:val="26"/>
+    </w:rPr>
+  </w:style>
+  <w:style w:type="paragraph" w:styleId="NoSpacing">
+    <w:name w:val="No Spacing"/>
+    <w:link w:val="NoSpacingChar"/>
+    <w:uiPriority w:val="1"/>
+    <w:qFormat/>
+    <w:rsid w:val="00767D08"/>
+    <w:pPr>
+      <w:spacing w:after="0" w:line="240" w:lineRule="auto"/>
+    </w:pPr>
+    <w:rPr>
+      <w:rFonts w:eastAsiaTheme="minorEastAsia"/>
+      <w:lang w:val="en-US" w:eastAsia="ja-JP"/>
+    </w:rPr>
+  </w:style>
+  <w:style w:type="character" w:customStyle="1" w:styleId="NoSpacingChar">
+    <w:name w:val="No Spacing Char"/>
+    <w:basedOn w:val="DefaultParagraphFont"/>
+    <w:link w:val="NoSpacing"/>
+    <w:uiPriority w:val="1"/>
+    <w:rsid w:val="00767D08"/>
+    <w:rPr>
+      <w:rFonts w:eastAsiaTheme="minorEastAsia"/>
+      <w:lang w:val="en-US" w:eastAsia="ja-JP"/>
+    </w:rPr>
+  </w:style>
+  <w:style w:type="paragraph" w:styleId="BalloonText">
+    <w:name w:val="Balloon Text"/>
+    <w:basedOn w:val="Normal"/>
+    <w:link w:val="BalloonTextChar"/>
+    <w:uiPriority w:val="99"/>
+    <w:semiHidden/>
+    <w:unhideWhenUsed/>
+    <w:rsid w:val="00767D08"/>
+    <w:pPr>
+      <w:spacing w:after="0" w:line="240" w:lineRule="auto"/>
+    </w:pPr>
+    <w:rPr>
+      <w:rFonts w:ascii="Tahoma" w:hAnsi="Tahoma" w:cs="Tahoma"/>
+      <w:sz w:val="16"/>
+      <w:szCs w:val="16"/>
+    </w:rPr>
+  </w:style>
+  <w:style w:type="character" w:customStyle="1" w:styleId="BalloonTextChar">
+    <w:name w:val="Balloon Text Char"/>
+    <w:basedOn w:val="DefaultParagraphFont"/>
+    <w:link w:val="BalloonText"/>
+    <w:uiPriority w:val="99"/>
+    <w:semiHidden/>
+    <w:rsid w:val="00767D08"/>
+    <w:rPr>
+      <w:rFonts w:ascii="Tahoma" w:hAnsi="Tahoma" w:cs="Tahoma"/>
+      <w:sz w:val="16"/>
+      <w:szCs w:val="16"/>
+    </w:rPr>
+  </w:style>
+  <w:style w:type="paragraph" w:styleId="TOCHeading">
+    <w:name w:val="TOC Heading"/>
+    <w:basedOn w:val="Heading1"/>
+    <w:next w:val="Normal"/>
+    <w:uiPriority w:val="39"/>
+    <w:semiHidden/>
+    <w:unhideWhenUsed/>
+    <w:qFormat/>
+    <w:rsid w:val="00767D08"/>
+    <w:pPr>
+      <w:spacing w:line="276" w:lineRule="auto"/>
+      <w:outlineLvl w:val="9"/>
+    </w:pPr>
+    <w:rPr>
+      <w:lang w:val="en-US" w:eastAsia="ja-JP"/>
+    </w:rPr>
+  </w:style>
+  <w:style w:type="paragraph" w:styleId="TOC2">
+    <w:name w:val="toc 2"/>
+    <w:basedOn w:val="Normal"/>
+    <w:next w:val="Normal"/>
+    <w:autoRedefine/>
+    <w:uiPriority w:val="39"/>
+    <w:unhideWhenUsed/>
+    <w:rsid w:val="00767D08"/>
+    <w:pPr>
+      <w:spacing w:after="100"/>
+      <w:ind w:left="220"/>
+    </w:pPr>
+  </w:style>
+  <w:style w:type="character" w:styleId="Hyperlink">
+    <w:name w:val="Hyperlink"/>
+    <w:basedOn w:val="DefaultParagraphFont"/>
+    <w:uiPriority w:val="99"/>
+    <w:unhideWhenUsed/>
+    <w:rsid w:val="00767D08"/>
+    <w:rPr>
+      <w:color w:val="0563C1" w:themeColor="hyperlink"/>
+      <w:u w:val="single"/>
+    </w:rPr>
+  </w:style>
+  <w:style w:type="paragraph" w:styleId="Header">
+    <w:name w:val="header"/>
+    <w:basedOn w:val="Normal"/>
+    <w:link w:val="HeaderChar"/>
+    <w:uiPriority w:val="99"/>
+    <w:unhideWhenUsed/>
+    <w:rsid w:val="00767D08"/>
+    <w:pPr>
+      <w:tabs>
+        <w:tab w:val="center" w:pos="4513"/>
+        <w:tab w:val="right" w:pos="9026"/>
+      </w:tabs>
+      <w:spacing w:after="0" w:line="240" w:lineRule="auto"/>
+    </w:pPr>
+  </w:style>
+  <w:style w:type="character" w:customStyle="1" w:styleId="HeaderChar">
+    <w:name w:val="Header Char"/>
+    <w:basedOn w:val="DefaultParagraphFont"/>
+    <w:link w:val="Header"/>
+    <w:uiPriority w:val="99"/>
+    <w:rsid w:val="00767D08"/>
+  </w:style>
+  <w:style w:type="paragraph" w:styleId="Footer">
+    <w:name w:val="footer"/>
+    <w:basedOn w:val="Normal"/>
+    <w:link w:val="FooterChar"/>
+    <w:uiPriority w:val="99"/>
+    <w:unhideWhenUsed/>
+    <w:rsid w:val="00767D08"/>
+    <w:pPr>
+      <w:tabs>
+        <w:tab w:val="center" w:pos="4513"/>
+        <w:tab w:val="right" w:pos="9026"/>
+      </w:tabs>
+      <w:spacing w:after="0" w:line="240" w:lineRule="auto"/>
+    </w:pPr>
+  </w:style>
+  <w:style w:type="character" w:customStyle="1" w:styleId="FooterChar">
+    <w:name w:val="Footer Char"/>
+    <w:basedOn w:val="DefaultParagraphFont"/>
+    <w:link w:val="Footer"/>
+    <w:uiPriority w:val="99"/>
+    <w:rsid w:val="00767D08"/>
+  </w:style>
+  <w:style w:type="character" w:customStyle="1" w:styleId="Heading3Char">
+    <w:name w:val="Heading 3 Char"/>
+    <w:basedOn w:val="DefaultParagraphFont"/>
+    <w:link w:val="Heading3"/>
+    <w:uiPriority w:val="9"/>
+    <w:rsid w:val="00090B43"/>
+    <w:rPr>
+      <w:rFonts w:asciiTheme="majorHAnsi" w:eastAsiaTheme="majorEastAsia" w:hAnsiTheme="majorHAnsi" w:cstheme="majorBidi"/>
+      <w:b/>
+      <w:bCs/>
+      <w:color w:val="4472C4" w:themeColor="accent1"/>
+    </w:rPr>
+  </w:style>
+  <w:style w:type="paragraph" w:styleId="TOC3">
+    <w:name w:val="toc 3"/>
+    <w:basedOn w:val="Normal"/>
+    <w:next w:val="Normal"/>
+    <w:autoRedefine/>
+    <w:uiPriority w:val="39"/>
+    <w:unhideWhenUsed/>
+    <w:rsid w:val="00090B43"/>
+    <w:pPr>
+      <w:spacing w:after="100"/>
+      <w:ind w:left="440"/>
+    </w:pPr>
+  </w:style>
+  <w:style w:type="paragraph" w:styleId="TOC1">
+    <w:name w:val="toc 1"/>
+    <w:basedOn w:val="Normal"/>
+    <w:next w:val="Normal"/>
+    <w:autoRedefine/>
+    <w:uiPriority w:val="39"/>
+    <w:unhideWhenUsed/>
+    <w:rsid w:val="00CC63A5"/>
+    <w:pPr>
+      <w:spacing w:after="100"/>
+    </w:pPr>
+  </w:style>
+  <w:style w:type="character" w:customStyle="1" w:styleId="Heading4Char">
+    <w:name w:val="Heading 4 Char"/>
+    <w:basedOn w:val="DefaultParagraphFont"/>
+    <w:link w:val="Heading4"/>
+    <w:uiPriority w:val="9"/>
+    <w:rsid w:val="00D00396"/>
+    <w:rPr>
+      <w:rFonts w:asciiTheme="majorHAnsi" w:eastAsiaTheme="majorEastAsia" w:hAnsiTheme="majorHAnsi" w:cstheme="majorBidi"/>
+      <w:b/>
+      <w:bCs/>
+      <w:i/>
+      <w:iCs/>
+      <w:color w:val="4472C4" w:themeColor="accent1"/>
+    </w:rPr>
+  </w:style>
+  <w:style w:type="character" w:styleId="FollowedHyperlink">
+    <w:name w:val="FollowedHyperlink"/>
+    <w:basedOn w:val="DefaultParagraphFont"/>
+    <w:uiPriority w:val="99"/>
+    <w:semiHidden/>
+    <w:unhideWhenUsed/>
+    <w:rsid w:val="00731B5F"/>
+    <w:rPr>
+      <w:color w:val="954F72" w:themeColor="followedHyperlink"/>
+      <w:u w:val="single"/>
+    </w:rPr>
+  </w:style>
+  <w:style w:type="table" w:styleId="TableGrid">
+    <w:name w:val="Table Grid"/>
+    <w:basedOn w:val="TableNormal"/>
+    <w:uiPriority w:val="39"/>
+    <w:unhideWhenUsed/>
+    <w:rsid w:val="0037451C"/>
+    <w:pPr>
+      <w:spacing w:after="0" w:line="240" w:lineRule="auto"/>
+    </w:pPr>
+    <w:tblPr>
+      <w:tblInd w:w="0" w:type="dxa"/>
+      <w:tblBorders>
+        <w:top w:val="single" w:sz="4" w:space="0" w:color="auto"/>
+        <w:left w:val="single" w:sz="4" w:space="0" w:color="auto"/>
+        <w:bottom w:val="single" w:sz="4" w:space="0" w:color="auto"/>
+        <w:right w:val="single" w:sz="4" w:space="0" w:color="auto"/>
+        <w:insideH w:val="single" w:sz="4" w:space="0" w:color="auto"/>
+        <w:insideV w:val="single" w:sz="4" w:space="0" w:color="auto"/>
+      </w:tblBorders>
+      <w:tblCellMar>
+        <w:top w:w="0" w:type="dxa"/>
+        <w:left w:w="108" w:type="dxa"/>
+        <w:bottom w:w="0" w:type="dxa"/>
+        <w:right w:w="108" w:type="dxa"/>
+      </w:tblCellMar>
+    </w:tblPr>
+  </w:style>
+  <w:style w:type="table" w:styleId="LightList-Accent2">
+    <w:name w:val="Light List Accent 2"/>
+    <w:basedOn w:val="TableNormal"/>
+    <w:uiPriority w:val="61"/>
+    <w:rsid w:val="00BA78B8"/>
+    <w:pPr>
+      <w:spacing w:after="0" w:line="240" w:lineRule="auto"/>
+    </w:pPr>
+    <w:tblPr>
+      <w:tblStyleRowBandSize w:val="1"/>
+      <w:tblStyleColBandSize w:val="1"/>
+      <w:tblInd w:w="0" w:type="dxa"/>
+      <w:tblBorders>
+        <w:top w:val="single" w:sz="8" w:space="0" w:color="ED7D31" w:themeColor="accent2"/>
+        <w:left w:val="single" w:sz="8" w:space="0" w:color="ED7D31" w:themeColor="accent2"/>
+        <w:bottom w:val="single" w:sz="8" w:space="0" w:color="ED7D31" w:themeColor="accent2"/>
+        <w:right w:val="single" w:sz="8" w:space="0" w:color="ED7D31" w:themeColor="accent2"/>
+      </w:tblBorders>
+      <w:tblCellMar>
+        <w:top w:w="0" w:type="dxa"/>
+        <w:left w:w="108" w:type="dxa"/>
+        <w:bottom w:w="0" w:type="dxa"/>
+        <w:right w:w="108" w:type="dxa"/>
+      </w:tblCellMar>
+    </w:tblPr>
+    <w:tblStylePr w:type="firstRow">
+      <w:pPr>
+        <w:spacing w:before="0" w:after="0" w:line="240" w:lineRule="auto"/>
+      </w:pPr>
+      <w:rPr>
+        <w:b/>
+        <w:bCs/>
+        <w:color w:val="FFFFFF" w:themeColor="background1"/>
+      </w:rPr>
+      <w:tblPr/>
+      <w:tcPr>
+        <w:shd w:val="clear" w:color="auto" w:fill="ED7D31" w:themeFill="accent2"/>
+      </w:tcPr>
+    </w:tblStylePr>
+    <w:tblStylePr w:type="lastRow">
+      <w:pPr>
+        <w:spacing w:before="0" w:after="0" w:line="240" w:lineRule="auto"/>
+      </w:pPr>
+      <w:rPr>
+        <w:b/>
+        <w:bCs/>
+      </w:rPr>
+      <w:tblPr/>
+      <w:tcPr>
+        <w:tcBorders>
+          <w:top w:val="double" w:sz="6" w:space="0" w:color="ED7D31" w:themeColor="accent2"/>
+          <w:left w:val="single" w:sz="8" w:space="0" w:color="ED7D31" w:themeColor="accent2"/>
+          <w:bottom w:val="single" w:sz="8" w:space="0" w:color="ED7D31" w:themeColor="accent2"/>
+          <w:right w:val="single" w:sz="8" w:space="0" w:color="ED7D31" w:themeColor="accent2"/>
+        </w:tcBorders>
+      </w:tcPr>
+    </w:tblStylePr>
+    <w:tblStylePr w:type="firstCol">
+      <w:rPr>
+        <w:b/>
+        <w:bCs/>
+      </w:rPr>
+    </w:tblStylePr>
+    <w:tblStylePr w:type="lastCol">
+      <w:rPr>
+        <w:b/>
+        <w:bCs/>
+      </w:rPr>
+    </w:tblStylePr>
+    <w:tblStylePr w:type="band1Vert">
+      <w:tblPr/>
+      <w:tcPr>
+        <w:tcBorders>
+          <w:top w:val="single" w:sz="8" w:space="0" w:color="ED7D31" w:themeColor="accent2"/>
+          <w:left w:val="single" w:sz="8" w:space="0" w:color="ED7D31" w:themeColor="accent2"/>
+          <w:bottom w:val="single" w:sz="8" w:space="0" w:color="ED7D31" w:themeColor="accent2"/>
+          <w:right w:val="single" w:sz="8" w:space="0" w:color="ED7D31" w:themeColor="accent2"/>
+        </w:tcBorders>
+      </w:tcPr>
+    </w:tblStylePr>
+    <w:tblStylePr w:type="band1Horz">
+      <w:tblPr/>
+      <w:tcPr>
+        <w:tcBorders>
+          <w:top w:val="single" w:sz="8" w:space="0" w:color="ED7D31" w:themeColor="accent2"/>
+          <w:left w:val="single" w:sz="8" w:space="0" w:color="ED7D31" w:themeColor="accent2"/>
+          <w:bottom w:val="single" w:sz="8" w:space="0" w:color="ED7D31" w:themeColor="accent2"/>
+          <w:right w:val="single" w:sz="8" w:space="0" w:color="ED7D31" w:themeColor="accent2"/>
+        </w:tcBorders>
+      </w:tcPr>
+    </w:tblStylePr>
+  </w:style>
+  <w:style w:type="table" w:styleId="LightList-Accent5">
+    <w:name w:val="Light List Accent 5"/>
+    <w:basedOn w:val="TableNormal"/>
+    <w:uiPriority w:val="61"/>
+    <w:rsid w:val="00BA78B8"/>
+    <w:pPr>
+      <w:spacing w:after="0" w:line="240" w:lineRule="auto"/>
+    </w:pPr>
+    <w:tblPr>
+      <w:tblStyleRowBandSize w:val="1"/>
+      <w:tblStyleColBandSize w:val="1"/>
+      <w:tblInd w:w="0" w:type="dxa"/>
+      <w:tblBorders>
+        <w:top w:val="single" w:sz="8" w:space="0" w:color="5B9BD5" w:themeColor="accent5"/>
+        <w:left w:val="single" w:sz="8" w:space="0" w:color="5B9BD5" w:themeColor="accent5"/>
+        <w:bottom w:val="single" w:sz="8" w:space="0" w:color="5B9BD5" w:themeColor="accent5"/>
+        <w:right w:val="single" w:sz="8" w:space="0" w:color="5B9BD5" w:themeColor="accent5"/>
+      </w:tblBorders>
+      <w:tblCellMar>
+        <w:top w:w="0" w:type="dxa"/>
+        <w:left w:w="108" w:type="dxa"/>
+        <w:bottom w:w="0" w:type="dxa"/>
+        <w:right w:w="108" w:type="dxa"/>
+      </w:tblCellMar>
     </w:tblPr>
     <w:tblStylePr w:type="firstRow">
       <w:pPr>
@@ -18008,7 +19734,7 @@
   <a:extraClrSchemeLst/>
   <a:extLst>
     <a:ext uri="{05A4C25C-085E-4340-85A3-A5531E510DB2}">
-      <thm15:themeFamily xmlns:thm15="http://schemas.microsoft.com/office/thememl/2012/main" name="Office Theme" id="{62F939B6-93AF-4DB8-9C6B-D6C7DFDC589F}" vid="{4A3C46E8-61CC-4603-A589-7422A47A8E4A}"/>
+      <thm15:themeFamily xmlns:thm15="http://schemas.microsoft.com/office/thememl/2012/main" xmlns="" name="Office Theme" id="{62F939B6-93AF-4DB8-9C6B-D6C7DFDC589F}" vid="{4A3C46E8-61CC-4603-A589-7422A47A8E4A}"/>
     </a:ext>
   </a:extLst>
 </a:theme>
@@ -18026,6 +19752,12 @@
 </file>
 
 <file path=customXml/item2.xml><?xml version="1.0" encoding="utf-8"?>
+<p:properties xmlns:p="http://schemas.microsoft.com/office/2006/metadata/properties" xmlns:xsi="http://www.w3.org/2001/XMLSchema-instance" xmlns:pc="http://schemas.microsoft.com/office/infopath/2007/PartnerControls">
+  <documentManagement/>
+</p:properties>
+</file>
+
+<file path=customXml/item3.xml><?xml version="1.0" encoding="utf-8"?>
 <ct:contentTypeSchema xmlns:ct="http://schemas.microsoft.com/office/2006/metadata/contentType" xmlns:ma="http://schemas.microsoft.com/office/2006/metadata/properties/metaAttributes" ct:_="" ma:_="" ma:contentTypeName="Document" ma:contentTypeID="0x010100ECAD2FECAD0A484880450D78887CDE9B" ma:contentTypeVersion="9" ma:contentTypeDescription="Create a new document." ma:contentTypeScope="" ma:versionID="b2316a342cee9362169e8106e1a0cccd">
   <xsd:schema xmlns:xsd="http://www.w3.org/2001/XMLSchema" xmlns:xs="http://www.w3.org/2001/XMLSchema" xmlns:p="http://schemas.microsoft.com/office/2006/metadata/properties" xmlns:ns2="78bb7e01-156a-49d7-b0d1-bf5de749bfa9" targetNamespace="http://schemas.microsoft.com/office/2006/metadata/properties" ma:root="true" ma:fieldsID="60f5f1816b2844652b35f9073d6ddaba" ns2:_="">
     <xsd:import namespace="78bb7e01-156a-49d7-b0d1-bf5de749bfa9"/>
@@ -18203,12 +19935,6 @@
 </ct:contentTypeSchema>
 </file>
 
-<file path=customXml/item3.xml><?xml version="1.0" encoding="utf-8"?>
-<p:properties xmlns:p="http://schemas.microsoft.com/office/2006/metadata/properties" xmlns:xsi="http://www.w3.org/2001/XMLSchema-instance" xmlns:pc="http://schemas.microsoft.com/office/infopath/2007/PartnerControls">
-  <documentManagement/>
-</p:properties>
-</file>
-
 <file path=customXml/item4.xml><?xml version="1.0" encoding="utf-8"?>
 <?mso-contentType ?>
 <FormTemplates xmlns="http://schemas.microsoft.com/sharepoint/v3/contenttype/forms">
@@ -18231,6 +19957,15 @@
 </file>
 
 <file path=customXml/itemProps2.xml><?xml version="1.0" encoding="utf-8"?>
+<ds:datastoreItem xmlns:ds="http://schemas.openxmlformats.org/officeDocument/2006/customXml" ds:itemID="{F374B5B1-6CED-4946-B8C8-6DE86A635018}">
+  <ds:schemaRefs>
+    <ds:schemaRef ds:uri="http://schemas.microsoft.com/office/2006/metadata/properties"/>
+    <ds:schemaRef ds:uri="http://schemas.microsoft.com/office/infopath/2007/PartnerControls"/>
+  </ds:schemaRefs>
+</ds:datastoreItem>
+</file>
+
+<file path=customXml/itemProps3.xml><?xml version="1.0" encoding="utf-8"?>
 <ds:datastoreItem xmlns:ds="http://schemas.openxmlformats.org/officeDocument/2006/customXml" ds:itemID="{9CA40343-D4CF-43B2-8953-0520033E52A9}">
   <ds:schemaRefs>
     <ds:schemaRef ds:uri="http://schemas.microsoft.com/office/2006/metadata/contentType"/>
@@ -18248,15 +19983,6 @@
 </ds:datastoreItem>
 </file>
 
-<file path=customXml/itemProps3.xml><?xml version="1.0" encoding="utf-8"?>
-<ds:datastoreItem xmlns:ds="http://schemas.openxmlformats.org/officeDocument/2006/customXml" ds:itemID="{F374B5B1-6CED-4946-B8C8-6DE86A635018}">
-  <ds:schemaRefs>
-    <ds:schemaRef ds:uri="http://schemas.microsoft.com/office/2006/metadata/properties"/>
-    <ds:schemaRef ds:uri="http://schemas.microsoft.com/office/infopath/2007/PartnerControls"/>
-  </ds:schemaRefs>
-</ds:datastoreItem>
-</file>
-
 <file path=customXml/itemProps4.xml><?xml version="1.0" encoding="utf-8"?>
 <ds:datastoreItem xmlns:ds="http://schemas.openxmlformats.org/officeDocument/2006/customXml" ds:itemID="{A04D85EE-4659-4176-A767-66EBB537AFF3}">
   <ds:schemaRefs>
@@ -18266,7 +19992,7 @@
 </file>
 
 <file path=customXml/itemProps5.xml><?xml version="1.0" encoding="utf-8"?>
-<ds:datastoreItem xmlns:ds="http://schemas.openxmlformats.org/officeDocument/2006/customXml" ds:itemID="{F14683EC-B205-4B08-A044-0D8016638C67}">
+<ds:datastoreItem xmlns:ds="http://schemas.openxmlformats.org/officeDocument/2006/customXml" ds:itemID="{9D420178-B25F-47A5-AA6F-12D97F73C5B4}">
   <ds:schemaRefs>
     <ds:schemaRef ds:uri="http://schemas.openxmlformats.org/officeDocument/2006/bibliography"/>
   </ds:schemaRefs>

</xml_diff>